<commit_message>
EZ-4442 update collection snail mail and sms templates
</commit_message>
<xml_diff>
--- a/Integration/IMailLib/CollectionTemplates/EVLdefault-notice.docx
+++ b/Integration/IMailLib/CollectionTemplates/EVLdefault-notice.docx
@@ -1,6 +1,6 @@
 
 <file path=word/document.xml><?xml version="1.0" encoding="utf-8"?>
-<w:document xmlns:wpc="http://schemas.microsoft.com/office/word/2010/wordprocessingCanvas" xmlns:mc="http://schemas.openxmlformats.org/markup-compatibility/2006" xmlns:o="urn:schemas-microsoft-com:office:office" xmlns:r="http://schemas.openxmlformats.org/officeDocument/2006/relationships" xmlns:m="http://schemas.openxmlformats.org/officeDocument/2006/math" xmlns:v="urn:schemas-microsoft-com:vml" xmlns:wp14="http://schemas.microsoft.com/office/word/2010/wordprocessingDrawing" xmlns:wp="http://schemas.openxmlformats.org/drawingml/2006/wordprocessingDrawing" xmlns:w10="urn:schemas-microsoft-com:office:word" xmlns:w="http://schemas.openxmlformats.org/wordprocessingml/2006/main" xmlns:w14="http://schemas.microsoft.com/office/word/2010/wordml" xmlns:wpg="http://schemas.microsoft.com/office/word/2010/wordprocessingGroup" xmlns:wpi="http://schemas.microsoft.com/office/word/2010/wordprocessingInk" xmlns:wne="http://schemas.microsoft.com/office/word/2006/wordml" xmlns:wps="http://schemas.microsoft.com/office/word/2010/wordprocessingShape" mc:Ignorable="w14 wp14">
+<w:document xmlns:wpc="http://schemas.microsoft.com/office/word/2010/wordprocessingCanvas" xmlns:mc="http://schemas.openxmlformats.org/markup-compatibility/2006" xmlns:o="urn:schemas-microsoft-com:office:office" xmlns:r="http://schemas.openxmlformats.org/officeDocument/2006/relationships" xmlns:m="http://schemas.openxmlformats.org/officeDocument/2006/math" xmlns:v="urn:schemas-microsoft-com:vml" xmlns:wp14="http://schemas.microsoft.com/office/word/2010/wordprocessingDrawing" xmlns:wp="http://schemas.openxmlformats.org/drawingml/2006/wordprocessingDrawing" xmlns:w10="urn:schemas-microsoft-com:office:word" xmlns:w="http://schemas.openxmlformats.org/wordprocessingml/2006/main" xmlns:w14="http://schemas.microsoft.com/office/word/2010/wordml" xmlns:w15="http://schemas.microsoft.com/office/word/2012/wordml" xmlns:wpg="http://schemas.microsoft.com/office/word/2010/wordprocessingGroup" xmlns:wpi="http://schemas.microsoft.com/office/word/2010/wordprocessingInk" xmlns:wne="http://schemas.microsoft.com/office/word/2006/wordml" xmlns:wps="http://schemas.microsoft.com/office/word/2010/wordprocessingShape" mc:Ignorable="w14 w15 wp14">
   <w:body>
     <w:tbl>
       <w:tblPr>
@@ -271,7 +271,44 @@
                 <w:rFonts w:ascii="Open Sans Light" w:hAnsi="Open Sans Light"/>
                 <w:color w:val="666666"/>
               </w:rPr>
-              <w:t xml:space="preserve"> Tel: 0800 011 4787</w:t>
+              <w:t xml:space="preserve"> Tel: </w:t>
+            </w:r>
+            <w:r>
+              <w:rPr>
+                <w:rFonts w:ascii="Open Sans Light" w:hAnsi="Open Sans Light"/>
+                <w:color w:val="666666"/>
+              </w:rPr>
+              <w:t>0203</w:t>
+            </w:r>
+            <w:r>
+              <w:rPr>
+                <w:rFonts w:ascii="Open Sans Light" w:hAnsi="Open Sans Light"/>
+                <w:color w:val="666666"/>
+              </w:rPr>
+              <w:t xml:space="preserve"> </w:t>
+            </w:r>
+            <w:r>
+              <w:rPr>
+                <w:rFonts w:ascii="Open Sans Light" w:hAnsi="Open Sans Light"/>
+                <w:color w:val="666666"/>
+              </w:rPr>
+              <w:t>769</w:t>
+            </w:r>
+            <w:r>
+              <w:rPr>
+                <w:rFonts w:ascii="Open Sans Light" w:hAnsi="Open Sans Light"/>
+                <w:color w:val="666666"/>
+              </w:rPr>
+              <w:t xml:space="preserve"> </w:t>
+            </w:r>
+            <w:bookmarkStart w:id="0" w:name="_GoBack"/>
+            <w:bookmarkEnd w:id="0"/>
+            <w:r>
+              <w:rPr>
+                <w:rFonts w:ascii="Open Sans Light" w:hAnsi="Open Sans Light"/>
+                <w:color w:val="666666"/>
+              </w:rPr>
+              <w:t>3771</w:t>
             </w:r>
           </w:p>
           <w:p>
@@ -1090,8 +1127,6 @@
           <w:color w:val="666666"/>
         </w:rPr>
       </w:pPr>
-      <w:bookmarkStart w:id="0" w:name="_GoBack"/>
-      <w:bookmarkEnd w:id="0"/>
       <w:r>
         <w:rPr>
           <w:rFonts w:ascii="Open Sans Light" w:hAnsi="Open Sans Light"/>
@@ -1530,10 +1565,10 @@
       </w:pPr>
     </w:p>
     <w:sectPr>
-      <w:headerReference w:type="default" r:id="rId9"/>
-      <w:footerReference w:type="default" r:id="rId10"/>
-      <w:headerReference w:type="first" r:id="rId11"/>
-      <w:footerReference w:type="first" r:id="rId12"/>
+      <w:headerReference w:type="default" r:id="rId8"/>
+      <w:footerReference w:type="default" r:id="rId9"/>
+      <w:headerReference w:type="first" r:id="rId10"/>
+      <w:footerReference w:type="first" r:id="rId11"/>
       <w:pgSz w:w="11900" w:h="16820"/>
       <w:pgMar w:top="1843" w:right="1440" w:bottom="1440" w:left="1440" w:header="796" w:footer="508" w:gutter="0"/>
       <w:cols w:space="708"/>
@@ -1545,7 +1580,7 @@
 </file>
 
 <file path=word/endnotes.xml><?xml version="1.0" encoding="utf-8"?>
-<w:endnotes xmlns:wpc="http://schemas.microsoft.com/office/word/2010/wordprocessingCanvas" xmlns:mc="http://schemas.openxmlformats.org/markup-compatibility/2006" xmlns:o="urn:schemas-microsoft-com:office:office" xmlns:r="http://schemas.openxmlformats.org/officeDocument/2006/relationships" xmlns:m="http://schemas.openxmlformats.org/officeDocument/2006/math" xmlns:v="urn:schemas-microsoft-com:vml" xmlns:wp14="http://schemas.microsoft.com/office/word/2010/wordprocessingDrawing" xmlns:wp="http://schemas.openxmlformats.org/drawingml/2006/wordprocessingDrawing" xmlns:w10="urn:schemas-microsoft-com:office:word" xmlns:w="http://schemas.openxmlformats.org/wordprocessingml/2006/main" xmlns:w14="http://schemas.microsoft.com/office/word/2010/wordml" xmlns:wpg="http://schemas.microsoft.com/office/word/2010/wordprocessingGroup" xmlns:wpi="http://schemas.microsoft.com/office/word/2010/wordprocessingInk" xmlns:wne="http://schemas.microsoft.com/office/word/2006/wordml" xmlns:wps="http://schemas.microsoft.com/office/word/2010/wordprocessingShape" mc:Ignorable="w14 wp14">
+<w:endnotes xmlns:wpc="http://schemas.microsoft.com/office/word/2010/wordprocessingCanvas" xmlns:mc="http://schemas.openxmlformats.org/markup-compatibility/2006" xmlns:o="urn:schemas-microsoft-com:office:office" xmlns:r="http://schemas.openxmlformats.org/officeDocument/2006/relationships" xmlns:m="http://schemas.openxmlformats.org/officeDocument/2006/math" xmlns:v="urn:schemas-microsoft-com:vml" xmlns:wp14="http://schemas.microsoft.com/office/word/2010/wordprocessingDrawing" xmlns:wp="http://schemas.openxmlformats.org/drawingml/2006/wordprocessingDrawing" xmlns:w10="urn:schemas-microsoft-com:office:word" xmlns:w="http://schemas.openxmlformats.org/wordprocessingml/2006/main" xmlns:w14="http://schemas.microsoft.com/office/word/2010/wordml" xmlns:w15="http://schemas.microsoft.com/office/word/2012/wordml" xmlns:wpg="http://schemas.microsoft.com/office/word/2010/wordprocessingGroup" xmlns:wpi="http://schemas.microsoft.com/office/word/2010/wordprocessingInk" xmlns:wne="http://schemas.microsoft.com/office/word/2006/wordml" xmlns:wps="http://schemas.microsoft.com/office/word/2010/wordprocessingShape" mc:Ignorable="w14 w15 wp14">
   <w:endnote w:type="separator" w:id="-1">
     <w:p>
       <w:pPr>
@@ -1570,9 +1605,8 @@
 </file>
 
 <file path=word/footer1.xml><?xml version="1.0" encoding="utf-8"?>
-<w:ftr xmlns:wpc="http://schemas.microsoft.com/office/word/2010/wordprocessingCanvas" xmlns:mc="http://schemas.openxmlformats.org/markup-compatibility/2006" xmlns:o="urn:schemas-microsoft-com:office:office" xmlns:r="http://schemas.openxmlformats.org/officeDocument/2006/relationships" xmlns:m="http://schemas.openxmlformats.org/officeDocument/2006/math" xmlns:v="urn:schemas-microsoft-com:vml" xmlns:wp14="http://schemas.microsoft.com/office/word/2010/wordprocessingDrawing" xmlns:wp="http://schemas.openxmlformats.org/drawingml/2006/wordprocessingDrawing" xmlns:w10="urn:schemas-microsoft-com:office:word" xmlns:w="http://schemas.openxmlformats.org/wordprocessingml/2006/main" xmlns:w14="http://schemas.microsoft.com/office/word/2010/wordml" xmlns:wpg="http://schemas.microsoft.com/office/word/2010/wordprocessingGroup" xmlns:wpi="http://schemas.microsoft.com/office/word/2010/wordprocessingInk" xmlns:wne="http://schemas.microsoft.com/office/word/2006/wordml" xmlns:wps="http://schemas.microsoft.com/office/word/2010/wordprocessingShape" mc:Ignorable="w14 wp14">
+<w:ftr xmlns:wpc="http://schemas.microsoft.com/office/word/2010/wordprocessingCanvas" xmlns:mc="http://schemas.openxmlformats.org/markup-compatibility/2006" xmlns:o="urn:schemas-microsoft-com:office:office" xmlns:r="http://schemas.openxmlformats.org/officeDocument/2006/relationships" xmlns:m="http://schemas.openxmlformats.org/officeDocument/2006/math" xmlns:v="urn:schemas-microsoft-com:vml" xmlns:wp14="http://schemas.microsoft.com/office/word/2010/wordprocessingDrawing" xmlns:wp="http://schemas.openxmlformats.org/drawingml/2006/wordprocessingDrawing" xmlns:w10="urn:schemas-microsoft-com:office:word" xmlns:w="http://schemas.openxmlformats.org/wordprocessingml/2006/main" xmlns:w14="http://schemas.microsoft.com/office/word/2010/wordml" xmlns:w15="http://schemas.microsoft.com/office/word/2012/wordml" xmlns:wpg="http://schemas.microsoft.com/office/word/2010/wordprocessingGroup" xmlns:wpi="http://schemas.microsoft.com/office/word/2010/wordprocessingInk" xmlns:wne="http://schemas.microsoft.com/office/word/2006/wordml" xmlns:wps="http://schemas.microsoft.com/office/word/2010/wordprocessingShape" mc:Ignorable="w14 w15 wp14">
   <w:p>
-    <w:proofErr w:type="spellStart"/>
     <w:r>
       <w:rPr>
         <w:rFonts w:ascii="OpenSans" w:hAnsi="OpenSans" w:cs="OpenSans"/>
@@ -1580,17 +1614,7 @@
         <w:sz w:val="12"/>
         <w:szCs w:val="12"/>
       </w:rPr>
-      <w:t>Everline</w:t>
-    </w:r>
-    <w:proofErr w:type="spellEnd"/>
-    <w:r>
-      <w:rPr>
-        <w:rFonts w:ascii="OpenSans" w:hAnsi="OpenSans" w:cs="OpenSans"/>
-        <w:color w:val="808284"/>
-        <w:sz w:val="12"/>
-        <w:szCs w:val="12"/>
-      </w:rPr>
-      <w:t xml:space="preserve"> is the trading name of </w:t>
+      <w:t xml:space="preserve">Everline is the trading name of </w:t>
     </w:r>
     <w:r>
       <w:rPr>
@@ -1687,9 +1711,8 @@
 </file>
 
 <file path=word/footer2.xml><?xml version="1.0" encoding="utf-8"?>
-<w:ftr xmlns:wpc="http://schemas.microsoft.com/office/word/2010/wordprocessingCanvas" xmlns:mc="http://schemas.openxmlformats.org/markup-compatibility/2006" xmlns:o="urn:schemas-microsoft-com:office:office" xmlns:r="http://schemas.openxmlformats.org/officeDocument/2006/relationships" xmlns:m="http://schemas.openxmlformats.org/officeDocument/2006/math" xmlns:v="urn:schemas-microsoft-com:vml" xmlns:wp14="http://schemas.microsoft.com/office/word/2010/wordprocessingDrawing" xmlns:wp="http://schemas.openxmlformats.org/drawingml/2006/wordprocessingDrawing" xmlns:w10="urn:schemas-microsoft-com:office:word" xmlns:w="http://schemas.openxmlformats.org/wordprocessingml/2006/main" xmlns:w14="http://schemas.microsoft.com/office/word/2010/wordml" xmlns:wpg="http://schemas.microsoft.com/office/word/2010/wordprocessingGroup" xmlns:wpi="http://schemas.microsoft.com/office/word/2010/wordprocessingInk" xmlns:wne="http://schemas.microsoft.com/office/word/2006/wordml" xmlns:wps="http://schemas.microsoft.com/office/word/2010/wordprocessingShape" mc:Ignorable="w14 wp14">
+<w:ftr xmlns:wpc="http://schemas.microsoft.com/office/word/2010/wordprocessingCanvas" xmlns:mc="http://schemas.openxmlformats.org/markup-compatibility/2006" xmlns:o="urn:schemas-microsoft-com:office:office" xmlns:r="http://schemas.openxmlformats.org/officeDocument/2006/relationships" xmlns:m="http://schemas.openxmlformats.org/officeDocument/2006/math" xmlns:v="urn:schemas-microsoft-com:vml" xmlns:wp14="http://schemas.microsoft.com/office/word/2010/wordprocessingDrawing" xmlns:wp="http://schemas.openxmlformats.org/drawingml/2006/wordprocessingDrawing" xmlns:w10="urn:schemas-microsoft-com:office:word" xmlns:w="http://schemas.openxmlformats.org/wordprocessingml/2006/main" xmlns:w14="http://schemas.microsoft.com/office/word/2010/wordml" xmlns:w15="http://schemas.microsoft.com/office/word/2012/wordml" xmlns:wpg="http://schemas.microsoft.com/office/word/2010/wordprocessingGroup" xmlns:wpi="http://schemas.microsoft.com/office/word/2010/wordprocessingInk" xmlns:wne="http://schemas.microsoft.com/office/word/2006/wordml" xmlns:wps="http://schemas.microsoft.com/office/word/2010/wordprocessingShape" mc:Ignorable="w14 w15 wp14">
   <w:p>
-    <w:proofErr w:type="spellStart"/>
     <w:r>
       <w:rPr>
         <w:rFonts w:ascii="OpenSans" w:hAnsi="OpenSans" w:cs="OpenSans"/>
@@ -1697,17 +1720,7 @@
         <w:sz w:val="12"/>
         <w:szCs w:val="12"/>
       </w:rPr>
-      <w:t>Everline</w:t>
-    </w:r>
-    <w:proofErr w:type="spellEnd"/>
-    <w:r>
-      <w:rPr>
-        <w:rFonts w:ascii="OpenSans" w:hAnsi="OpenSans" w:cs="OpenSans"/>
-        <w:color w:val="808284"/>
-        <w:sz w:val="12"/>
-        <w:szCs w:val="12"/>
-      </w:rPr>
-      <w:t xml:space="preserve"> is the trading name of </w:t>
+      <w:t xml:space="preserve">Everline is the trading name of </w:t>
     </w:r>
     <w:r>
       <w:rPr>
@@ -1801,7 +1814,7 @@
 </file>
 
 <file path=word/footnotes.xml><?xml version="1.0" encoding="utf-8"?>
-<w:footnotes xmlns:wpc="http://schemas.microsoft.com/office/word/2010/wordprocessingCanvas" xmlns:mc="http://schemas.openxmlformats.org/markup-compatibility/2006" xmlns:o="urn:schemas-microsoft-com:office:office" xmlns:r="http://schemas.openxmlformats.org/officeDocument/2006/relationships" xmlns:m="http://schemas.openxmlformats.org/officeDocument/2006/math" xmlns:v="urn:schemas-microsoft-com:vml" xmlns:wp14="http://schemas.microsoft.com/office/word/2010/wordprocessingDrawing" xmlns:wp="http://schemas.openxmlformats.org/drawingml/2006/wordprocessingDrawing" xmlns:w10="urn:schemas-microsoft-com:office:word" xmlns:w="http://schemas.openxmlformats.org/wordprocessingml/2006/main" xmlns:w14="http://schemas.microsoft.com/office/word/2010/wordml" xmlns:wpg="http://schemas.microsoft.com/office/word/2010/wordprocessingGroup" xmlns:wpi="http://schemas.microsoft.com/office/word/2010/wordprocessingInk" xmlns:wne="http://schemas.microsoft.com/office/word/2006/wordml" xmlns:wps="http://schemas.microsoft.com/office/word/2010/wordprocessingShape" mc:Ignorable="w14 wp14">
+<w:footnotes xmlns:wpc="http://schemas.microsoft.com/office/word/2010/wordprocessingCanvas" xmlns:mc="http://schemas.openxmlformats.org/markup-compatibility/2006" xmlns:o="urn:schemas-microsoft-com:office:office" xmlns:r="http://schemas.openxmlformats.org/officeDocument/2006/relationships" xmlns:m="http://schemas.openxmlformats.org/officeDocument/2006/math" xmlns:v="urn:schemas-microsoft-com:vml" xmlns:wp14="http://schemas.microsoft.com/office/word/2010/wordprocessingDrawing" xmlns:wp="http://schemas.openxmlformats.org/drawingml/2006/wordprocessingDrawing" xmlns:w10="urn:schemas-microsoft-com:office:word" xmlns:w="http://schemas.openxmlformats.org/wordprocessingml/2006/main" xmlns:w14="http://schemas.microsoft.com/office/word/2010/wordml" xmlns:w15="http://schemas.microsoft.com/office/word/2012/wordml" xmlns:wpg="http://schemas.microsoft.com/office/word/2010/wordprocessingGroup" xmlns:wpi="http://schemas.microsoft.com/office/word/2010/wordprocessingInk" xmlns:wne="http://schemas.microsoft.com/office/word/2006/wordml" xmlns:wps="http://schemas.microsoft.com/office/word/2010/wordprocessingShape" mc:Ignorable="w14 w15 wp14">
   <w:footnote w:type="separator" w:id="-1">
     <w:p>
       <w:pPr>
@@ -1826,14 +1839,14 @@
 </file>
 
 <file path=word/header1.xml><?xml version="1.0" encoding="utf-8"?>
-<w:hdr xmlns:wpc="http://schemas.microsoft.com/office/word/2010/wordprocessingCanvas" xmlns:mc="http://schemas.openxmlformats.org/markup-compatibility/2006" xmlns:o="urn:schemas-microsoft-com:office:office" xmlns:r="http://schemas.openxmlformats.org/officeDocument/2006/relationships" xmlns:m="http://schemas.openxmlformats.org/officeDocument/2006/math" xmlns:v="urn:schemas-microsoft-com:vml" xmlns:wp14="http://schemas.microsoft.com/office/word/2010/wordprocessingDrawing" xmlns:wp="http://schemas.openxmlformats.org/drawingml/2006/wordprocessingDrawing" xmlns:w10="urn:schemas-microsoft-com:office:word" xmlns:w="http://schemas.openxmlformats.org/wordprocessingml/2006/main" xmlns:w14="http://schemas.microsoft.com/office/word/2010/wordml" xmlns:wpg="http://schemas.microsoft.com/office/word/2010/wordprocessingGroup" xmlns:wpi="http://schemas.microsoft.com/office/word/2010/wordprocessingInk" xmlns:wne="http://schemas.microsoft.com/office/word/2006/wordml" xmlns:wps="http://schemas.microsoft.com/office/word/2010/wordprocessingShape" mc:Ignorable="w14 wp14">
+<w:hdr xmlns:wpc="http://schemas.microsoft.com/office/word/2010/wordprocessingCanvas" xmlns:mc="http://schemas.openxmlformats.org/markup-compatibility/2006" xmlns:o="urn:schemas-microsoft-com:office:office" xmlns:r="http://schemas.openxmlformats.org/officeDocument/2006/relationships" xmlns:m="http://schemas.openxmlformats.org/officeDocument/2006/math" xmlns:v="urn:schemas-microsoft-com:vml" xmlns:wp14="http://schemas.microsoft.com/office/word/2010/wordprocessingDrawing" xmlns:wp="http://schemas.openxmlformats.org/drawingml/2006/wordprocessingDrawing" xmlns:w10="urn:schemas-microsoft-com:office:word" xmlns:w="http://schemas.openxmlformats.org/wordprocessingml/2006/main" xmlns:w14="http://schemas.microsoft.com/office/word/2010/wordml" xmlns:w15="http://schemas.microsoft.com/office/word/2012/wordml" xmlns:wpg="http://schemas.microsoft.com/office/word/2010/wordprocessingGroup" xmlns:wpi="http://schemas.microsoft.com/office/word/2010/wordprocessingInk" xmlns:wne="http://schemas.microsoft.com/office/word/2006/wordml" xmlns:wps="http://schemas.microsoft.com/office/word/2010/wordprocessingShape" mc:Ignorable="w14 w15 wp14">
   <w:p>
     <w:pPr>
       <w:pStyle w:val="Header"/>
     </w:pPr>
     <w:r>
       <w:rPr>
-        <w:lang w:bidi="he-IL"/>
+        <w:lang w:val="en-GB" w:eastAsia="en-GB"/>
       </w:rPr>
       <w:drawing>
         <wp:anchor distT="0" distB="0" distL="114300" distR="114300" simplePos="0" relativeHeight="251689984" behindDoc="1" locked="0" layoutInCell="1" allowOverlap="1" wp14:anchorId="4DA7FF0A" wp14:editId="40F006AA">
@@ -1887,7 +1900,7 @@
                   </a:ln>
                   <a:extLst>
                     <a:ext uri="{FAA26D3D-D897-4be2-8F04-BA451C77F1D7}">
-                      <ma14:placeholderFlag xmlns:ma14="http://schemas.microsoft.com/office/mac/drawingml/2011/main" xmlns:w="http://schemas.openxmlformats.org/wordprocessingml/2006/main" xmlns:w10="urn:schemas-microsoft-com:office:word" xmlns:v="urn:schemas-microsoft-com:vml" xmlns:o="urn:schemas-microsoft-com:office:office" xmlns:mv="urn:schemas-microsoft-com:mac:vml" xmlns:mo="http://schemas.microsoft.com/office/mac/office/2008/main" xmlns=""/>
+                      <ma14:placeholderFlag xmlns="" xmlns:mo="http://schemas.microsoft.com/office/mac/office/2008/main" xmlns:mv="urn:schemas-microsoft-com:mac:vml" xmlns:o="urn:schemas-microsoft-com:office:office" xmlns:v="urn:schemas-microsoft-com:vml" xmlns:w10="urn:schemas-microsoft-com:office:word" xmlns:w="http://schemas.openxmlformats.org/wordprocessingml/2006/main" xmlns:ma14="http://schemas.microsoft.com/office/mac/drawingml/2011/main"/>
                     </a:ext>
                   </a:extLst>
                 </pic:spPr>
@@ -1908,14 +1921,14 @@
 </file>
 
 <file path=word/header2.xml><?xml version="1.0" encoding="utf-8"?>
-<w:hdr xmlns:wpc="http://schemas.microsoft.com/office/word/2010/wordprocessingCanvas" xmlns:mc="http://schemas.openxmlformats.org/markup-compatibility/2006" xmlns:o="urn:schemas-microsoft-com:office:office" xmlns:r="http://schemas.openxmlformats.org/officeDocument/2006/relationships" xmlns:m="http://schemas.openxmlformats.org/officeDocument/2006/math" xmlns:v="urn:schemas-microsoft-com:vml" xmlns:wp14="http://schemas.microsoft.com/office/word/2010/wordprocessingDrawing" xmlns:wp="http://schemas.openxmlformats.org/drawingml/2006/wordprocessingDrawing" xmlns:w10="urn:schemas-microsoft-com:office:word" xmlns:w="http://schemas.openxmlformats.org/wordprocessingml/2006/main" xmlns:w14="http://schemas.microsoft.com/office/word/2010/wordml" xmlns:wpg="http://schemas.microsoft.com/office/word/2010/wordprocessingGroup" xmlns:wpi="http://schemas.microsoft.com/office/word/2010/wordprocessingInk" xmlns:wne="http://schemas.microsoft.com/office/word/2006/wordml" xmlns:wps="http://schemas.microsoft.com/office/word/2010/wordprocessingShape" mc:Ignorable="w14 wp14">
+<w:hdr xmlns:wpc="http://schemas.microsoft.com/office/word/2010/wordprocessingCanvas" xmlns:mc="http://schemas.openxmlformats.org/markup-compatibility/2006" xmlns:o="urn:schemas-microsoft-com:office:office" xmlns:r="http://schemas.openxmlformats.org/officeDocument/2006/relationships" xmlns:m="http://schemas.openxmlformats.org/officeDocument/2006/math" xmlns:v="urn:schemas-microsoft-com:vml" xmlns:wp14="http://schemas.microsoft.com/office/word/2010/wordprocessingDrawing" xmlns:wp="http://schemas.openxmlformats.org/drawingml/2006/wordprocessingDrawing" xmlns:w10="urn:schemas-microsoft-com:office:word" xmlns:w="http://schemas.openxmlformats.org/wordprocessingml/2006/main" xmlns:w14="http://schemas.microsoft.com/office/word/2010/wordml" xmlns:w15="http://schemas.microsoft.com/office/word/2012/wordml" xmlns:wpg="http://schemas.microsoft.com/office/word/2010/wordprocessingGroup" xmlns:wpi="http://schemas.microsoft.com/office/word/2010/wordprocessingInk" xmlns:wne="http://schemas.microsoft.com/office/word/2006/wordml" xmlns:wps="http://schemas.microsoft.com/office/word/2010/wordprocessingShape" mc:Ignorable="w14 w15 wp14">
   <w:p>
     <w:pPr>
       <w:pStyle w:val="Header"/>
     </w:pPr>
     <w:r>
       <w:rPr>
-        <w:lang w:bidi="he-IL"/>
+        <w:lang w:val="en-GB" w:eastAsia="en-GB"/>
       </w:rPr>
       <w:drawing>
         <wp:anchor distT="0" distB="0" distL="114300" distR="114300" simplePos="0" relativeHeight="251683840" behindDoc="1" locked="0" layoutInCell="1" allowOverlap="1" wp14:anchorId="533C6E0A" wp14:editId="50565E02">
@@ -1969,7 +1982,7 @@
                   </a:ln>
                   <a:extLst>
                     <a:ext uri="{FAA26D3D-D897-4be2-8F04-BA451C77F1D7}">
-                      <ma14:placeholderFlag xmlns:ma14="http://schemas.microsoft.com/office/mac/drawingml/2011/main" xmlns:w="http://schemas.openxmlformats.org/wordprocessingml/2006/main" xmlns:w10="urn:schemas-microsoft-com:office:word" xmlns:v="urn:schemas-microsoft-com:vml" xmlns:o="urn:schemas-microsoft-com:office:office" xmlns:mv="urn:schemas-microsoft-com:mac:vml" xmlns:mo="http://schemas.microsoft.com/office/mac/office/2008/main" xmlns=""/>
+                      <ma14:placeholderFlag xmlns="" xmlns:mo="http://schemas.microsoft.com/office/mac/office/2008/main" xmlns:mv="urn:schemas-microsoft-com:mac:vml" xmlns:o="urn:schemas-microsoft-com:office:office" xmlns:v="urn:schemas-microsoft-com:vml" xmlns:w10="urn:schemas-microsoft-com:office:word" xmlns:w="http://schemas.openxmlformats.org/wordprocessingml/2006/main" xmlns:ma14="http://schemas.microsoft.com/office/mac/drawingml/2011/main"/>
                     </a:ext>
                   </a:extLst>
                 </pic:spPr>
@@ -2001,8 +2014,8 @@
 </file>
 
 <file path=word/numbering.xml><?xml version="1.0" encoding="utf-8"?>
-<w:numbering xmlns:wpc="http://schemas.microsoft.com/office/word/2010/wordprocessingCanvas" xmlns:mc="http://schemas.openxmlformats.org/markup-compatibility/2006" xmlns:o="urn:schemas-microsoft-com:office:office" xmlns:r="http://schemas.openxmlformats.org/officeDocument/2006/relationships" xmlns:m="http://schemas.openxmlformats.org/officeDocument/2006/math" xmlns:v="urn:schemas-microsoft-com:vml" xmlns:wp14="http://schemas.microsoft.com/office/word/2010/wordprocessingDrawing" xmlns:wp="http://schemas.openxmlformats.org/drawingml/2006/wordprocessingDrawing" xmlns:w10="urn:schemas-microsoft-com:office:word" xmlns:w="http://schemas.openxmlformats.org/wordprocessingml/2006/main" xmlns:w14="http://schemas.microsoft.com/office/word/2010/wordml" xmlns:wpg="http://schemas.microsoft.com/office/word/2010/wordprocessingGroup" xmlns:wpi="http://schemas.microsoft.com/office/word/2010/wordprocessingInk" xmlns:wne="http://schemas.microsoft.com/office/word/2006/wordml" xmlns:wps="http://schemas.microsoft.com/office/word/2010/wordprocessingShape" mc:Ignorable="w14 wp14">
-  <w:abstractNum w:abstractNumId="0">
+<w:numbering xmlns:wpc="http://schemas.microsoft.com/office/word/2010/wordprocessingCanvas" xmlns:mc="http://schemas.openxmlformats.org/markup-compatibility/2006" xmlns:o="urn:schemas-microsoft-com:office:office" xmlns:r="http://schemas.openxmlformats.org/officeDocument/2006/relationships" xmlns:m="http://schemas.openxmlformats.org/officeDocument/2006/math" xmlns:v="urn:schemas-microsoft-com:vml" xmlns:wp14="http://schemas.microsoft.com/office/word/2010/wordprocessingDrawing" xmlns:wp="http://schemas.openxmlformats.org/drawingml/2006/wordprocessingDrawing" xmlns:w10="urn:schemas-microsoft-com:office:word" xmlns:w="http://schemas.openxmlformats.org/wordprocessingml/2006/main" xmlns:w14="http://schemas.microsoft.com/office/word/2010/wordml" xmlns:w15="http://schemas.microsoft.com/office/word/2012/wordml" xmlns:wpg="http://schemas.microsoft.com/office/word/2010/wordprocessingGroup" xmlns:wpi="http://schemas.microsoft.com/office/word/2010/wordprocessingInk" xmlns:wne="http://schemas.microsoft.com/office/word/2006/wordml" xmlns:wps="http://schemas.microsoft.com/office/word/2010/wordprocessingShape" mc:Ignorable="w14 w15 wp14">
+  <w:abstractNum w:abstractNumId="0" w15:restartNumberingAfterBreak="0">
     <w:nsid w:val="FFFFFF1D"/>
     <w:multiLevelType w:val="multilevel"/>
     <w:tmpl w:val="1C207E16"/>
@@ -2142,7 +2155,7 @@
       </w:rPr>
     </w:lvl>
   </w:abstractNum>
-  <w:abstractNum w:abstractNumId="1">
+  <w:abstractNum w:abstractNumId="1" w15:restartNumberingAfterBreak="0">
     <w:nsid w:val="FFFFFF7C"/>
     <w:multiLevelType w:val="singleLevel"/>
     <w:tmpl w:val="10BC7A5C"/>
@@ -2159,7 +2172,7 @@
       </w:pPr>
     </w:lvl>
   </w:abstractNum>
-  <w:abstractNum w:abstractNumId="2">
+  <w:abstractNum w:abstractNumId="2" w15:restartNumberingAfterBreak="0">
     <w:nsid w:val="FFFFFF7D"/>
     <w:multiLevelType w:val="singleLevel"/>
     <w:tmpl w:val="3276347E"/>
@@ -2176,7 +2189,7 @@
       </w:pPr>
     </w:lvl>
   </w:abstractNum>
-  <w:abstractNum w:abstractNumId="3">
+  <w:abstractNum w:abstractNumId="3" w15:restartNumberingAfterBreak="0">
     <w:nsid w:val="FFFFFF7E"/>
     <w:multiLevelType w:val="singleLevel"/>
     <w:tmpl w:val="983A64F2"/>
@@ -2193,7 +2206,7 @@
       </w:pPr>
     </w:lvl>
   </w:abstractNum>
-  <w:abstractNum w:abstractNumId="4">
+  <w:abstractNum w:abstractNumId="4" w15:restartNumberingAfterBreak="0">
     <w:nsid w:val="FFFFFF7F"/>
     <w:multiLevelType w:val="singleLevel"/>
     <w:tmpl w:val="AADAD8BE"/>
@@ -2210,7 +2223,7 @@
       </w:pPr>
     </w:lvl>
   </w:abstractNum>
-  <w:abstractNum w:abstractNumId="5">
+  <w:abstractNum w:abstractNumId="5" w15:restartNumberingAfterBreak="0">
     <w:nsid w:val="FFFFFF80"/>
     <w:multiLevelType w:val="singleLevel"/>
     <w:tmpl w:val="25CEB11C"/>
@@ -2230,7 +2243,7 @@
       </w:rPr>
     </w:lvl>
   </w:abstractNum>
-  <w:abstractNum w:abstractNumId="6">
+  <w:abstractNum w:abstractNumId="6" w15:restartNumberingAfterBreak="0">
     <w:nsid w:val="FFFFFF81"/>
     <w:multiLevelType w:val="singleLevel"/>
     <w:tmpl w:val="6630AC78"/>
@@ -2250,7 +2263,7 @@
       </w:rPr>
     </w:lvl>
   </w:abstractNum>
-  <w:abstractNum w:abstractNumId="7">
+  <w:abstractNum w:abstractNumId="7" w15:restartNumberingAfterBreak="0">
     <w:nsid w:val="FFFFFF82"/>
     <w:multiLevelType w:val="singleLevel"/>
     <w:tmpl w:val="FC82B668"/>
@@ -2270,7 +2283,7 @@
       </w:rPr>
     </w:lvl>
   </w:abstractNum>
-  <w:abstractNum w:abstractNumId="8">
+  <w:abstractNum w:abstractNumId="8" w15:restartNumberingAfterBreak="0">
     <w:nsid w:val="FFFFFF83"/>
     <w:multiLevelType w:val="singleLevel"/>
     <w:tmpl w:val="E4C86D98"/>
@@ -2290,7 +2303,7 @@
       </w:rPr>
     </w:lvl>
   </w:abstractNum>
-  <w:abstractNum w:abstractNumId="9">
+  <w:abstractNum w:abstractNumId="9" w15:restartNumberingAfterBreak="0">
     <w:nsid w:val="FFFFFF88"/>
     <w:multiLevelType w:val="singleLevel"/>
     <w:tmpl w:val="23B88BB2"/>
@@ -2307,7 +2320,7 @@
       </w:pPr>
     </w:lvl>
   </w:abstractNum>
-  <w:abstractNum w:abstractNumId="10">
+  <w:abstractNum w:abstractNumId="10" w15:restartNumberingAfterBreak="0">
     <w:nsid w:val="FFFFFF89"/>
     <w:multiLevelType w:val="singleLevel"/>
     <w:tmpl w:val="774E678C"/>
@@ -2327,7 +2340,7 @@
       </w:rPr>
     </w:lvl>
   </w:abstractNum>
-  <w:abstractNum w:abstractNumId="11">
+  <w:abstractNum w:abstractNumId="11" w15:restartNumberingAfterBreak="0">
     <w:nsid w:val="563D24E0"/>
     <w:multiLevelType w:val="hybridMultilevel"/>
     <w:tmpl w:val="AD3C61E4"/>
@@ -2440,7 +2453,7 @@
       </w:rPr>
     </w:lvl>
   </w:abstractNum>
-  <w:abstractNum w:abstractNumId="12">
+  <w:abstractNum w:abstractNumId="12" w15:restartNumberingAfterBreak="0">
     <w:nsid w:val="591A11C7"/>
     <w:multiLevelType w:val="hybridMultilevel"/>
     <w:tmpl w:val="68E47CE4"/>
@@ -2526,7 +2539,7 @@
       </w:pPr>
     </w:lvl>
   </w:abstractNum>
-  <w:abstractNum w:abstractNumId="13">
+  <w:abstractNum w:abstractNumId="13" w15:restartNumberingAfterBreak="0">
     <w:nsid w:val="5AEC52DC"/>
     <w:multiLevelType w:val="hybridMultilevel"/>
     <w:tmpl w:val="17EE6DDA"/>
@@ -2639,7 +2652,7 @@
       </w:rPr>
     </w:lvl>
   </w:abstractNum>
-  <w:abstractNum w:abstractNumId="14">
+  <w:abstractNum w:abstractNumId="14" w15:restartNumberingAfterBreak="0">
     <w:nsid w:val="79742292"/>
     <w:multiLevelType w:val="hybridMultilevel"/>
     <w:tmpl w:val="0CBA9CA0"/>
@@ -2802,7 +2815,7 @@
 </file>
 
 <file path=word/styles.xml><?xml version="1.0" encoding="utf-8"?>
-<w:styles xmlns:mc="http://schemas.openxmlformats.org/markup-compatibility/2006" xmlns:r="http://schemas.openxmlformats.org/officeDocument/2006/relationships" xmlns:w="http://schemas.openxmlformats.org/wordprocessingml/2006/main" xmlns:w14="http://schemas.microsoft.com/office/word/2010/wordml" mc:Ignorable="w14">
+<w:styles xmlns:mc="http://schemas.openxmlformats.org/markup-compatibility/2006" xmlns:r="http://schemas.openxmlformats.org/officeDocument/2006/relationships" xmlns:w="http://schemas.openxmlformats.org/wordprocessingml/2006/main" xmlns:w14="http://schemas.microsoft.com/office/word/2010/wordml" xmlns:w15="http://schemas.microsoft.com/office/word/2012/wordml" mc:Ignorable="w14 w15">
   <w:docDefaults>
     <w:rPrDefault>
       <w:rPr>
@@ -2818,3939 +2831,378 @@
       </w:pPr>
     </w:pPrDefault>
   </w:docDefaults>
-  <w:latentStyles w:defLockedState="0" w:defUIPriority="99" w:defSemiHidden="1" w:defUnhideWhenUsed="1" w:defQFormat="0" w:count="267">
-    <w:lsdException w:name="Normal" w:semiHidden="0" w:uiPriority="0" w:unhideWhenUsed="0" w:qFormat="1"/>
-    <w:lsdException w:name="heading 1" w:semiHidden="0" w:uiPriority="9" w:unhideWhenUsed="0" w:qFormat="1"/>
-    <w:lsdException w:name="heading 2" w:uiPriority="9" w:qFormat="1"/>
-    <w:lsdException w:name="heading 3" w:uiPriority="9" w:qFormat="1"/>
-    <w:lsdException w:name="heading 4" w:uiPriority="9" w:qFormat="1"/>
-    <w:lsdException w:name="heading 5" w:uiPriority="9" w:qFormat="1"/>
-    <w:lsdException w:name="heading 6" w:uiPriority="9" w:qFormat="1"/>
-    <w:lsdException w:name="heading 7" w:uiPriority="9" w:qFormat="1"/>
-    <w:lsdException w:name="heading 8" w:uiPriority="9" w:qFormat="1"/>
-    <w:lsdException w:name="heading 9" w:uiPriority="9" w:qFormat="1"/>
-    <w:lsdException w:name="toc 1" w:uiPriority="39"/>
-    <w:lsdException w:name="toc 2" w:uiPriority="39"/>
-    <w:lsdException w:name="toc 3" w:uiPriority="39"/>
-    <w:lsdException w:name="toc 4" w:uiPriority="39"/>
-    <w:lsdException w:name="toc 5" w:uiPriority="39"/>
-    <w:lsdException w:name="toc 6" w:uiPriority="39"/>
-    <w:lsdException w:name="toc 7" w:uiPriority="39"/>
-    <w:lsdException w:name="toc 8" w:uiPriority="39"/>
-    <w:lsdException w:name="toc 9" w:uiPriority="39"/>
-    <w:lsdException w:name="caption" w:uiPriority="35" w:qFormat="1"/>
-    <w:lsdException w:name="Title" w:semiHidden="0" w:uiPriority="10" w:unhideWhenUsed="0" w:qFormat="1"/>
-    <w:lsdException w:name="Default Paragraph Font" w:uiPriority="1"/>
-    <w:lsdException w:name="Subtitle" w:semiHidden="0" w:uiPriority="11" w:unhideWhenUsed="0" w:qFormat="1"/>
-    <w:lsdException w:name="Hyperlink" w:qFormat="1"/>
-    <w:lsdException w:name="Strong" w:semiHidden="0" w:uiPriority="22" w:unhideWhenUsed="0" w:qFormat="1"/>
-    <w:lsdException w:name="Emphasis" w:semiHidden="0" w:uiPriority="20" w:unhideWhenUsed="0" w:qFormat="1"/>
-    <w:lsdException w:name="Table Grid" w:semiHidden="0" w:uiPriority="59" w:unhideWhenUsed="0"/>
-    <w:lsdException w:name="Placeholder Text" w:unhideWhenUsed="0"/>
-    <w:lsdException w:name="No Spacing" w:semiHidden="0" w:unhideWhenUsed="0" w:qFormat="1"/>
-    <w:lsdException w:name="Light Shading" w:semiHidden="0" w:uiPriority="60" w:unhideWhenUsed="0"/>
-    <w:lsdException w:name="Light List" w:semiHidden="0" w:uiPriority="61" w:unhideWhenUsed="0"/>
-    <w:lsdException w:name="Light Grid" w:semiHidden="0" w:uiPriority="62" w:unhideWhenUsed="0"/>
-    <w:lsdException w:name="Medium Shading 1" w:semiHidden="0" w:uiPriority="63" w:unhideWhenUsed="0"/>
-    <w:lsdException w:name="Medium Shading 2" w:semiHidden="0" w:uiPriority="64" w:unhideWhenUsed="0"/>
-    <w:lsdException w:name="Medium List 1" w:semiHidden="0" w:uiPriority="65" w:unhideWhenUsed="0"/>
-    <w:lsdException w:name="Medium List 2" w:semiHidden="0" w:uiPriority="66" w:unhideWhenUsed="0"/>
-    <w:lsdException w:name="Medium Grid 1" w:semiHidden="0" w:uiPriority="67" w:unhideWhenUsed="0"/>
-    <w:lsdException w:name="Medium Grid 2" w:semiHidden="0" w:uiPriority="68" w:unhideWhenUsed="0"/>
-    <w:lsdException w:name="Medium Grid 3" w:semiHidden="0" w:uiPriority="69" w:unhideWhenUsed="0"/>
-    <w:lsdException w:name="Dark List" w:semiHidden="0" w:uiPriority="70" w:unhideWhenUsed="0"/>
-    <w:lsdException w:name="Colorful Shading" w:semiHidden="0" w:uiPriority="71" w:unhideWhenUsed="0"/>
-    <w:lsdException w:name="Colorful List" w:semiHidden="0" w:uiPriority="72" w:unhideWhenUsed="0"/>
-    <w:lsdException w:name="Colorful Grid" w:semiHidden="0" w:uiPriority="73" w:unhideWhenUsed="0"/>
-    <w:lsdException w:name="Light Shading Accent 1" w:semiHidden="0" w:uiPriority="60" w:unhideWhenUsed="0"/>
-    <w:lsdException w:name="Light List Accent 1" w:semiHidden="0" w:uiPriority="61" w:unhideWhenUsed="0"/>
-    <w:lsdException w:name="Light Grid Accent 1" w:semiHidden="0" w:uiPriority="62" w:unhideWhenUsed="0"/>
-    <w:lsdException w:name="Medium Shading 1 Accent 1" w:semiHidden="0" w:uiPriority="63" w:unhideWhenUsed="0"/>
-    <w:lsdException w:name="Medium Shading 2 Accent 1" w:semiHidden="0" w:uiPriority="64" w:unhideWhenUsed="0"/>
-    <w:lsdException w:name="Medium List 1 Accent 1" w:semiHidden="0" w:uiPriority="65" w:unhideWhenUsed="0"/>
-    <w:lsdException w:name="Revision" w:unhideWhenUsed="0"/>
-    <w:lsdException w:name="List Paragraph" w:semiHidden="0" w:uiPriority="34" w:unhideWhenUsed="0" w:qFormat="1"/>
-    <w:lsdException w:name="Quote" w:semiHidden="0" w:uiPriority="29" w:unhideWhenUsed="0" w:qFormat="1"/>
-    <w:lsdException w:name="Intense Quote" w:semiHidden="0" w:uiPriority="30" w:unhideWhenUsed="0" w:qFormat="1"/>
-    <w:lsdException w:name="Medium List 2 Accent 1" w:semiHidden="0" w:uiPriority="66" w:unhideWhenUsed="0"/>
-    <w:lsdException w:name="Medium Grid 1 Accent 1" w:semiHidden="0" w:uiPriority="67" w:unhideWhenUsed="0"/>
-    <w:lsdException w:name="Medium Grid 2 Accent 1" w:semiHidden="0" w:uiPriority="68" w:unhideWhenUsed="0"/>
-    <w:lsdException w:name="Medium Grid 3 Accent 1" w:semiHidden="0" w:uiPriority="69" w:unhideWhenUsed="0"/>
-    <w:lsdException w:name="Dark List Accent 1" w:semiHidden="0" w:uiPriority="70" w:unhideWhenUsed="0"/>
-    <w:lsdException w:name="Colorful Shading Accent 1" w:semiHidden="0" w:uiPriority="71" w:unhideWhenUsed="0"/>
-    <w:lsdException w:name="Colorful List Accent 1" w:semiHidden="0" w:uiPriority="72" w:unhideWhenUsed="0"/>
-    <w:lsdException w:name="Colorful Grid Accent 1" w:semiHidden="0" w:uiPriority="73" w:unhideWhenUsed="0"/>
-    <w:lsdException w:name="Light Shading Accent 2" w:semiHidden="0" w:uiPriority="60" w:unhideWhenUsed="0"/>
-    <w:lsdException w:name="Light List Accent 2" w:semiHidden="0" w:uiPriority="61" w:unhideWhenUsed="0"/>
-    <w:lsdException w:name="Light Grid Accent 2" w:semiHidden="0" w:uiPriority="62" w:unhideWhenUsed="0"/>
-    <w:lsdException w:name="Medium Shading 1 Accent 2" w:semiHidden="0" w:uiPriority="63" w:unhideWhenUsed="0"/>
-    <w:lsdException w:name="Medium Shading 2 Accent 2" w:semiHidden="0" w:uiPriority="64" w:unhideWhenUsed="0"/>
-    <w:lsdException w:name="Medium List 1 Accent 2" w:semiHidden="0" w:uiPriority="65" w:unhideWhenUsed="0"/>
-    <w:lsdException w:name="Medium List 2 Accent 2" w:semiHidden="0" w:uiPriority="66" w:unhideWhenUsed="0"/>
-    <w:lsdException w:name="Medium Grid 1 Accent 2" w:semiHidden="0" w:uiPriority="67" w:unhideWhenUsed="0"/>
-    <w:lsdException w:name="Medium Grid 2 Accent 2" w:semiHidden="0" w:uiPriority="68" w:unhideWhenUsed="0"/>
-    <w:lsdException w:name="Medium Grid 3 Accent 2" w:semiHidden="0" w:uiPriority="69" w:unhideWhenUsed="0"/>
-    <w:lsdException w:name="Dark List Accent 2" w:semiHidden="0" w:uiPriority="70" w:unhideWhenUsed="0"/>
-    <w:lsdException w:name="Colorful Shading Accent 2" w:semiHidden="0" w:uiPriority="71" w:unhideWhenUsed="0"/>
-    <w:lsdException w:name="Colorful List Accent 2" w:semiHidden="0" w:uiPriority="72" w:unhideWhenUsed="0"/>
-    <w:lsdException w:name="Colorful Grid Accent 2" w:semiHidden="0" w:uiPriority="73" w:unhideWhenUsed="0"/>
-    <w:lsdException w:name="Light Shading Accent 3" w:semiHidden="0" w:uiPriority="60" w:unhideWhenUsed="0"/>
-    <w:lsdException w:name="Light List Accent 3" w:semiHidden="0" w:uiPriority="61" w:unhideWhenUsed="0"/>
-    <w:lsdException w:name="Light Grid Accent 3" w:semiHidden="0" w:uiPriority="62" w:unhideWhenUsed="0"/>
-    <w:lsdException w:name="Medium Shading 1 Accent 3" w:semiHidden="0" w:uiPriority="63" w:unhideWhenUsed="0"/>
-    <w:lsdException w:name="Medium Shading 2 Accent 3" w:semiHidden="0" w:uiPriority="64" w:unhideWhenUsed="0"/>
-    <w:lsdException w:name="Medium List 1 Accent 3" w:semiHidden="0" w:uiPriority="65" w:unhideWhenUsed="0"/>
-    <w:lsdException w:name="Medium List 2 Accent 3" w:semiHidden="0" w:uiPriority="66" w:unhideWhenUsed="0"/>
-    <w:lsdException w:name="Medium Grid 1 Accent 3" w:semiHidden="0" w:uiPriority="67" w:unhideWhenUsed="0"/>
-    <w:lsdException w:name="Medium Grid 2 Accent 3" w:semiHidden="0" w:uiPriority="68" w:unhideWhenUsed="0"/>
-    <w:lsdException w:name="Medium Grid 3 Accent 3" w:semiHidden="0" w:uiPriority="69" w:unhideWhenUsed="0"/>
-    <w:lsdException w:name="Dark List Accent 3" w:semiHidden="0" w:uiPriority="70" w:unhideWhenUsed="0"/>
-    <w:lsdException w:name="Colorful Shading Accent 3" w:semiHidden="0" w:uiPriority="71" w:unhideWhenUsed="0"/>
-    <w:lsdException w:name="Colorful List Accent 3" w:semiHidden="0" w:uiPriority="72" w:unhideWhenUsed="0"/>
-    <w:lsdException w:name="Colorful Grid Accent 3" w:semiHidden="0" w:uiPriority="73" w:unhideWhenUsed="0"/>
-    <w:lsdException w:name="Light Shading Accent 4" w:semiHidden="0" w:uiPriority="60" w:unhideWhenUsed="0"/>
-    <w:lsdException w:name="Light List Accent 4" w:semiHidden="0" w:uiPriority="61" w:unhideWhenUsed="0"/>
-    <w:lsdException w:name="Light Grid Accent 4" w:semiHidden="0" w:uiPriority="62" w:unhideWhenUsed="0"/>
-    <w:lsdException w:name="Medium Shading 1 Accent 4" w:semiHidden="0" w:uiPriority="63" w:unhideWhenUsed="0"/>
-    <w:lsdException w:name="Medium Shading 2 Accent 4" w:semiHidden="0" w:uiPriority="64" w:unhideWhenUsed="0"/>
-    <w:lsdException w:name="Medium List 1 Accent 4" w:semiHidden="0" w:uiPriority="65" w:unhideWhenUsed="0"/>
-    <w:lsdException w:name="Medium List 2 Accent 4" w:semiHidden="0" w:uiPriority="66" w:unhideWhenUsed="0"/>
-    <w:lsdException w:name="Medium Grid 1 Accent 4" w:semiHidden="0" w:uiPriority="67" w:unhideWhenUsed="0"/>
-    <w:lsdException w:name="Medium Grid 2 Accent 4" w:semiHidden="0" w:uiPriority="68" w:unhideWhenUsed="0"/>
-    <w:lsdException w:name="Medium Grid 3 Accent 4" w:semiHidden="0" w:uiPriority="69" w:unhideWhenUsed="0"/>
-    <w:lsdException w:name="Dark List Accent 4" w:semiHidden="0" w:uiPriority="70" w:unhideWhenUsed="0"/>
-    <w:lsdException w:name="Colorful Shading Accent 4" w:semiHidden="0" w:uiPriority="71" w:unhideWhenUsed="0"/>
-    <w:lsdException w:name="Colorful List Accent 4" w:semiHidden="0" w:uiPriority="72" w:unhideWhenUsed="0"/>
-    <w:lsdException w:name="Colorful Grid Accent 4" w:semiHidden="0" w:uiPriority="73" w:unhideWhenUsed="0"/>
-    <w:lsdException w:name="Light Shading Accent 5" w:semiHidden="0" w:uiPriority="60" w:unhideWhenUsed="0"/>
-    <w:lsdException w:name="Light List Accent 5" w:semiHidden="0" w:uiPriority="61" w:unhideWhenUsed="0"/>
-    <w:lsdException w:name="Light Grid Accent 5" w:semiHidden="0" w:uiPriority="62" w:unhideWhenUsed="0"/>
-    <w:lsdException w:name="Medium Shading 1 Accent 5" w:semiHidden="0" w:uiPriority="63" w:unhideWhenUsed="0"/>
-    <w:lsdException w:name="Medium Shading 2 Accent 5" w:semiHidden="0" w:uiPriority="64" w:unhideWhenUsed="0"/>
-    <w:lsdException w:name="Medium List 1 Accent 5" w:semiHidden="0" w:uiPriority="65" w:unhideWhenUsed="0"/>
-    <w:lsdException w:name="Medium List 2 Accent 5" w:semiHidden="0" w:uiPriority="66" w:unhideWhenUsed="0"/>
-    <w:lsdException w:name="Medium Grid 1 Accent 5" w:semiHidden="0" w:uiPriority="67" w:unhideWhenUsed="0"/>
-    <w:lsdException w:name="Medium Grid 2 Accent 5" w:semiHidden="0" w:uiPriority="68" w:unhideWhenUsed="0"/>
-    <w:lsdException w:name="Medium Grid 3 Accent 5" w:semiHidden="0" w:uiPriority="69" w:unhideWhenUsed="0"/>
-    <w:lsdException w:name="Dark List Accent 5" w:semiHidden="0" w:uiPriority="70" w:unhideWhenUsed="0"/>
-    <w:lsdException w:name="Colorful Shading Accent 5" w:semiHidden="0" w:uiPriority="71" w:unhideWhenUsed="0"/>
-    <w:lsdException w:name="Colorful List Accent 5" w:semiHidden="0" w:uiPriority="72" w:unhideWhenUsed="0"/>
-    <w:lsdException w:name="Colorful Grid Accent 5" w:semiHidden="0" w:uiPriority="73" w:unhideWhenUsed="0"/>
-    <w:lsdException w:name="Light Shading Accent 6" w:semiHidden="0" w:uiPriority="60" w:unhideWhenUsed="0"/>
-    <w:lsdException w:name="Light List Accent 6" w:semiHidden="0" w:uiPriority="61" w:unhideWhenUsed="0"/>
-    <w:lsdException w:name="Light Grid Accent 6" w:semiHidden="0" w:uiPriority="62" w:unhideWhenUsed="0"/>
-    <w:lsdException w:name="Medium Shading 1 Accent 6" w:semiHidden="0" w:uiPriority="63" w:unhideWhenUsed="0"/>
-    <w:lsdException w:name="Medium Shading 2 Accent 6" w:semiHidden="0" w:uiPriority="64" w:unhideWhenUsed="0"/>
-    <w:lsdException w:name="Medium List 1 Accent 6" w:semiHidden="0" w:uiPriority="65" w:unhideWhenUsed="0"/>
-    <w:lsdException w:name="Medium List 2 Accent 6" w:semiHidden="0" w:uiPriority="66" w:unhideWhenUsed="0"/>
-    <w:lsdException w:name="Medium Grid 1 Accent 6" w:semiHidden="0" w:uiPriority="67" w:unhideWhenUsed="0"/>
-    <w:lsdException w:name="Medium Grid 2 Accent 6" w:semiHidden="0" w:uiPriority="68" w:unhideWhenUsed="0"/>
-    <w:lsdException w:name="Medium Grid 3 Accent 6" w:semiHidden="0" w:uiPriority="69" w:unhideWhenUsed="0"/>
-    <w:lsdException w:name="Dark List Accent 6" w:semiHidden="0" w:uiPriority="70" w:unhideWhenUsed="0"/>
-    <w:lsdException w:name="Colorful Shading Accent 6" w:semiHidden="0" w:uiPriority="71" w:unhideWhenUsed="0"/>
-    <w:lsdException w:name="Colorful List Accent 6" w:semiHidden="0" w:uiPriority="72" w:unhideWhenUsed="0"/>
-    <w:lsdException w:name="Colorful Grid Accent 6" w:semiHidden="0" w:uiPriority="73" w:unhideWhenUsed="0"/>
-    <w:lsdException w:name="Subtle Emphasis" w:semiHidden="0" w:uiPriority="19" w:unhideWhenUsed="0" w:qFormat="1"/>
-    <w:lsdException w:name="Intense Emphasis" w:semiHidden="0" w:uiPriority="21" w:unhideWhenUsed="0" w:qFormat="1"/>
-    <w:lsdException w:name="Subtle Reference" w:semiHidden="0" w:uiPriority="31" w:unhideWhenUsed="0" w:qFormat="1"/>
-    <w:lsdException w:name="Intense Reference" w:semiHidden="0" w:uiPriority="32" w:unhideWhenUsed="0" w:qFormat="1"/>
-    <w:lsdException w:name="Book Title" w:semiHidden="0" w:uiPriority="33" w:unhideWhenUsed="0"/>
-    <w:lsdException w:name="Bibliography" w:uiPriority="37"/>
-    <w:lsdException w:name="TOC Heading" w:uiPriority="39" w:qFormat="1"/>
-  </w:latentStyles>
-  <w:style w:type="paragraph" w:default="1" w:styleId="Normal">
-    <w:name w:val="Normal"/>
-    <w:qFormat/>
-    <w:rsid w:val="00D45F76"/>
-    <w:pPr>
-      <w:spacing w:before="240" w:after="240" w:line="300" w:lineRule="exact"/>
-      <w:jc w:val="left"/>
-    </w:pPr>
-    <w:rPr>
-      <w:rFonts w:ascii="Lato Light" w:hAnsi="Lato Light"/>
-      <w:color w:val="13475E"/>
-      <w:sz w:val="20"/>
-    </w:rPr>
-  </w:style>
-  <w:style w:type="paragraph" w:styleId="Heading1">
-    <w:name w:val="heading 1"/>
-    <w:basedOn w:val="Normal"/>
-    <w:next w:val="Normal"/>
-    <w:link w:val="Heading1Char"/>
-    <w:autoRedefine/>
-    <w:uiPriority w:val="9"/>
-    <w:qFormat/>
-    <w:rsid w:val="00886D2A"/>
-    <w:pPr>
-      <w:keepNext/>
-      <w:keepLines/>
-      <w:spacing w:before="480" w:after="0" w:line="240" w:lineRule="auto"/>
-      <w:outlineLvl w:val="0"/>
-    </w:pPr>
-    <w:rPr>
-      <w:rFonts w:eastAsiaTheme="majorEastAsia" w:cstheme="majorBidi"/>
-      <w:sz w:val="40"/>
-      <w:szCs w:val="40"/>
-    </w:rPr>
-  </w:style>
-  <w:style w:type="paragraph" w:styleId="Heading2">
-    <w:name w:val="heading 2"/>
-    <w:basedOn w:val="Heading1"/>
-    <w:next w:val="Normal"/>
-    <w:link w:val="Heading2Char"/>
-    <w:uiPriority w:val="9"/>
-    <w:unhideWhenUsed/>
-    <w:qFormat/>
-    <w:rsid w:val="00886D2A"/>
-    <w:pPr>
-      <w:outlineLvl w:val="1"/>
-    </w:pPr>
-    <w:rPr>
-      <w:sz w:val="32"/>
-      <w:lang w:eastAsia="en-GB"/>
-    </w:rPr>
-  </w:style>
-  <w:style w:type="paragraph" w:styleId="Heading3">
-    <w:name w:val="heading 3"/>
-    <w:basedOn w:val="Heading2"/>
-    <w:next w:val="Normal"/>
-    <w:link w:val="Heading3Char"/>
-    <w:uiPriority w:val="9"/>
-    <w:unhideWhenUsed/>
-    <w:qFormat/>
-    <w:rsid w:val="00886D2A"/>
-    <w:pPr>
-      <w:outlineLvl w:val="2"/>
-    </w:pPr>
-    <w:rPr>
-      <w:sz w:val="28"/>
-    </w:rPr>
-  </w:style>
-  <w:style w:type="paragraph" w:styleId="Heading4">
-    <w:name w:val="heading 4"/>
-    <w:basedOn w:val="Heading3"/>
-    <w:next w:val="Normal"/>
-    <w:link w:val="Heading4Char"/>
-    <w:uiPriority w:val="9"/>
-    <w:unhideWhenUsed/>
-    <w:qFormat/>
-    <w:rsid w:val="00886D2A"/>
-    <w:pPr>
-      <w:outlineLvl w:val="3"/>
-    </w:pPr>
-    <w:rPr>
-      <w:sz w:val="24"/>
-    </w:rPr>
-  </w:style>
-  <w:style w:type="paragraph" w:styleId="Heading5">
-    <w:name w:val="heading 5"/>
-    <w:basedOn w:val="Heading4"/>
-    <w:next w:val="Normal"/>
-    <w:link w:val="Heading5Char"/>
-    <w:uiPriority w:val="9"/>
-    <w:unhideWhenUsed/>
-    <w:qFormat/>
-    <w:rsid w:val="00886D2A"/>
-    <w:pPr>
-      <w:outlineLvl w:val="4"/>
-    </w:pPr>
-    <w:rPr>
-      <w:caps/>
-      <w:sz w:val="22"/>
-      <w:szCs w:val="22"/>
-    </w:rPr>
-  </w:style>
-  <w:style w:type="paragraph" w:styleId="Heading6">
-    <w:name w:val="heading 6"/>
-    <w:basedOn w:val="Heading5"/>
-    <w:next w:val="Normal"/>
-    <w:link w:val="Heading6Char"/>
-    <w:uiPriority w:val="9"/>
-    <w:unhideWhenUsed/>
-    <w:qFormat/>
-    <w:rsid w:val="00886D2A"/>
-    <w:pPr>
-      <w:outlineLvl w:val="5"/>
-    </w:pPr>
-    <w:rPr>
-      <w:sz w:val="20"/>
-    </w:rPr>
-  </w:style>
-  <w:style w:type="character" w:default="1" w:styleId="DefaultParagraphFont">
-    <w:name w:val="Default Paragraph Font"/>
-    <w:uiPriority w:val="1"/>
-    <w:semiHidden/>
-    <w:unhideWhenUsed/>
-  </w:style>
-  <w:style w:type="table" w:default="1" w:styleId="TableNormal">
-    <w:name w:val="Normal Table"/>
-    <w:uiPriority w:val="99"/>
-    <w:semiHidden/>
-    <w:unhideWhenUsed/>
-    <w:tblPr>
-      <w:tblInd w:w="0" w:type="dxa"/>
-      <w:tblCellMar>
-        <w:top w:w="0" w:type="dxa"/>
-        <w:left w:w="108" w:type="dxa"/>
-        <w:bottom w:w="0" w:type="dxa"/>
-        <w:right w:w="108" w:type="dxa"/>
-      </w:tblCellMar>
-    </w:tblPr>
-  </w:style>
-  <w:style w:type="numbering" w:default="1" w:styleId="NoList">
-    <w:name w:val="No List"/>
-    <w:uiPriority w:val="99"/>
-    <w:semiHidden/>
-    <w:unhideWhenUsed/>
-  </w:style>
-  <w:style w:type="character" w:styleId="Hyperlink">
-    <w:name w:val="Hyperlink"/>
-    <w:basedOn w:val="DefaultParagraphFont"/>
-    <w:uiPriority w:val="99"/>
-    <w:unhideWhenUsed/>
-    <w:qFormat/>
-    <w:rsid w:val="0092336C"/>
-    <w:rPr>
-      <w:color w:val="1E6FAB"/>
-      <w:u w:val="single"/>
-    </w:rPr>
-  </w:style>
-  <w:style w:type="character" w:styleId="Emphasis">
-    <w:name w:val="Emphasis"/>
-    <w:basedOn w:val="DefaultParagraphFont"/>
-    <w:uiPriority w:val="20"/>
-    <w:qFormat/>
-    <w:rsid w:val="00D06C53"/>
-    <w:rPr>
-      <w:i/>
-      <w:iCs/>
-    </w:rPr>
-  </w:style>
-  <w:style w:type="paragraph" w:styleId="BalloonText">
-    <w:name w:val="Balloon Text"/>
-    <w:basedOn w:val="Normal"/>
-    <w:link w:val="BalloonTextChar"/>
-    <w:uiPriority w:val="99"/>
-    <w:semiHidden/>
-    <w:unhideWhenUsed/>
-    <w:rsid w:val="00A25948"/>
-    <w:rPr>
-      <w:rFonts w:ascii="Lucida Grande" w:hAnsi="Lucida Grande"/>
-      <w:sz w:val="18"/>
-      <w:szCs w:val="18"/>
-    </w:rPr>
-  </w:style>
-  <w:style w:type="character" w:customStyle="1" w:styleId="BalloonTextChar">
-    <w:name w:val="Balloon Text Char"/>
-    <w:basedOn w:val="DefaultParagraphFont"/>
-    <w:link w:val="BalloonText"/>
-    <w:uiPriority w:val="99"/>
-    <w:semiHidden/>
-    <w:rsid w:val="00A25948"/>
-    <w:rPr>
-      <w:rFonts w:ascii="Lucida Grande" w:hAnsi="Lucida Grande"/>
-      <w:sz w:val="18"/>
-      <w:szCs w:val="18"/>
-    </w:rPr>
-  </w:style>
-  <w:style w:type="paragraph" w:styleId="Title">
-    <w:name w:val="Title"/>
-    <w:basedOn w:val="Normal"/>
-    <w:next w:val="Normal"/>
-    <w:link w:val="TitleChar"/>
-    <w:autoRedefine/>
-    <w:uiPriority w:val="10"/>
-    <w:qFormat/>
-    <w:rsid w:val="00A57971"/>
-    <w:pPr>
-      <w:spacing w:before="0" w:after="120" w:line="240" w:lineRule="auto"/>
-      <w:ind w:left="-57"/>
-      <w:contextualSpacing/>
-    </w:pPr>
-    <w:rPr>
-      <w:rFonts w:ascii="Lato Hairline" w:eastAsiaTheme="majorEastAsia" w:hAnsi="Lato Hairline" w:cstheme="majorBidi"/>
-      <w:color w:val="226FAB"/>
-      <w:spacing w:val="5"/>
-      <w:kern w:val="28"/>
-      <w:sz w:val="56"/>
-      <w:szCs w:val="52"/>
-    </w:rPr>
-  </w:style>
-  <w:style w:type="character" w:customStyle="1" w:styleId="TitleChar">
-    <w:name w:val="Title Char"/>
-    <w:basedOn w:val="DefaultParagraphFont"/>
-    <w:link w:val="Title"/>
-    <w:uiPriority w:val="10"/>
-    <w:rsid w:val="00A57971"/>
-    <w:rPr>
-      <w:rFonts w:ascii="Lato Hairline" w:eastAsiaTheme="majorEastAsia" w:hAnsi="Lato Hairline" w:cstheme="majorBidi"/>
-      <w:color w:val="226FAB"/>
-      <w:spacing w:val="5"/>
-      <w:kern w:val="28"/>
-      <w:sz w:val="56"/>
-      <w:szCs w:val="52"/>
-    </w:rPr>
-  </w:style>
-  <w:style w:type="paragraph" w:styleId="Subtitle">
-    <w:name w:val="Subtitle"/>
-    <w:basedOn w:val="Normal"/>
-    <w:next w:val="Normal"/>
-    <w:link w:val="SubtitleChar"/>
-    <w:uiPriority w:val="11"/>
-    <w:qFormat/>
-    <w:rsid w:val="00DA7219"/>
-    <w:pPr>
-      <w:numPr>
-        <w:ilvl w:val="1"/>
-      </w:numPr>
-      <w:spacing w:before="0"/>
-    </w:pPr>
-    <w:rPr>
-      <w:rFonts w:eastAsiaTheme="majorEastAsia" w:cstheme="majorBidi"/>
-      <w:caps/>
-      <w:spacing w:val="15"/>
-    </w:rPr>
-  </w:style>
-  <w:style w:type="character" w:customStyle="1" w:styleId="SubtitleChar">
-    <w:name w:val="Subtitle Char"/>
-    <w:basedOn w:val="DefaultParagraphFont"/>
-    <w:link w:val="Subtitle"/>
-    <w:uiPriority w:val="11"/>
-    <w:rsid w:val="00DA7219"/>
-    <w:rPr>
-      <w:rFonts w:ascii="Lato Light" w:eastAsiaTheme="majorEastAsia" w:hAnsi="Lato Light" w:cstheme="majorBidi"/>
-      <w:caps/>
-      <w:color w:val="13475E"/>
-      <w:spacing w:val="15"/>
-      <w:sz w:val="20"/>
-    </w:rPr>
-  </w:style>
-  <w:style w:type="paragraph" w:styleId="Header">
-    <w:name w:val="header"/>
-    <w:basedOn w:val="Footer"/>
-    <w:link w:val="HeaderChar"/>
-    <w:uiPriority w:val="99"/>
-    <w:unhideWhenUsed/>
-    <w:rsid w:val="00F738F7"/>
-    <w:rPr>
-      <w:caps/>
-      <w:noProof/>
-      <w:szCs w:val="18"/>
-      <w:lang w:val="en-US"/>
-    </w:rPr>
-  </w:style>
-  <w:style w:type="character" w:customStyle="1" w:styleId="HeaderChar">
-    <w:name w:val="Header Char"/>
-    <w:basedOn w:val="DefaultParagraphFont"/>
-    <w:link w:val="Header"/>
-    <w:uiPriority w:val="99"/>
-    <w:rsid w:val="00F738F7"/>
-    <w:rPr>
-      <w:rFonts w:ascii="Lato Light" w:hAnsi="Lato Light"/>
-      <w:caps/>
-      <w:noProof/>
-      <w:color w:val="56747A"/>
-      <w:sz w:val="18"/>
-      <w:szCs w:val="18"/>
-      <w:lang w:val="en-US"/>
-    </w:rPr>
-  </w:style>
-  <w:style w:type="paragraph" w:styleId="Footer">
-    <w:name w:val="footer"/>
-    <w:basedOn w:val="Normal"/>
-    <w:link w:val="FooterChar"/>
-    <w:autoRedefine/>
-    <w:uiPriority w:val="99"/>
-    <w:unhideWhenUsed/>
-    <w:rsid w:val="00FE47EF"/>
-    <w:pPr>
-      <w:tabs>
-        <w:tab w:val="center" w:pos="4320"/>
-        <w:tab w:val="right" w:pos="8640"/>
-      </w:tabs>
-      <w:spacing w:before="0" w:after="0" w:line="276" w:lineRule="auto"/>
-      <w:ind w:left="-142"/>
-    </w:pPr>
-    <w:rPr>
-      <w:color w:val="12365B"/>
-      <w:sz w:val="18"/>
-    </w:rPr>
-  </w:style>
-  <w:style w:type="character" w:customStyle="1" w:styleId="FooterChar">
-    <w:name w:val="Footer Char"/>
-    <w:basedOn w:val="DefaultParagraphFont"/>
-    <w:link w:val="Footer"/>
-    <w:uiPriority w:val="99"/>
-    <w:rsid w:val="00FE47EF"/>
-    <w:rPr>
-      <w:rFonts w:ascii="Lato Light" w:hAnsi="Lato Light"/>
-      <w:color w:val="12365B"/>
-      <w:sz w:val="18"/>
-    </w:rPr>
-  </w:style>
-  <w:style w:type="character" w:customStyle="1" w:styleId="Heading1Char">
-    <w:name w:val="Heading 1 Char"/>
-    <w:basedOn w:val="DefaultParagraphFont"/>
-    <w:link w:val="Heading1"/>
-    <w:uiPriority w:val="9"/>
-    <w:rsid w:val="00886D2A"/>
-    <w:rPr>
-      <w:rFonts w:ascii="Lato Light" w:eastAsiaTheme="majorEastAsia" w:hAnsi="Lato Light" w:cstheme="majorBidi"/>
-      <w:color w:val="13475E"/>
-      <w:sz w:val="40"/>
-      <w:szCs w:val="40"/>
-    </w:rPr>
-  </w:style>
-  <w:style w:type="character" w:customStyle="1" w:styleId="Heading2Char">
-    <w:name w:val="Heading 2 Char"/>
-    <w:basedOn w:val="DefaultParagraphFont"/>
-    <w:link w:val="Heading2"/>
-    <w:uiPriority w:val="9"/>
-    <w:rsid w:val="00886D2A"/>
-    <w:rPr>
-      <w:rFonts w:ascii="Lato Light" w:eastAsiaTheme="majorEastAsia" w:hAnsi="Lato Light" w:cstheme="majorBidi"/>
-      <w:color w:val="13475E"/>
-      <w:sz w:val="32"/>
-      <w:szCs w:val="40"/>
-      <w:lang w:eastAsia="en-GB"/>
-    </w:rPr>
-  </w:style>
-  <w:style w:type="character" w:customStyle="1" w:styleId="Heading3Char">
-    <w:name w:val="Heading 3 Char"/>
-    <w:basedOn w:val="DefaultParagraphFont"/>
-    <w:link w:val="Heading3"/>
-    <w:uiPriority w:val="9"/>
-    <w:rsid w:val="00886D2A"/>
-    <w:rPr>
-      <w:rFonts w:ascii="Lato Light" w:eastAsiaTheme="majorEastAsia" w:hAnsi="Lato Light" w:cstheme="majorBidi"/>
-      <w:color w:val="13475E"/>
-      <w:sz w:val="28"/>
-      <w:szCs w:val="40"/>
-      <w:lang w:eastAsia="en-GB"/>
-    </w:rPr>
-  </w:style>
-  <w:style w:type="character" w:customStyle="1" w:styleId="Heading4Char">
-    <w:name w:val="Heading 4 Char"/>
-    <w:basedOn w:val="DefaultParagraphFont"/>
-    <w:link w:val="Heading4"/>
-    <w:uiPriority w:val="9"/>
-    <w:rsid w:val="00886D2A"/>
-    <w:rPr>
-      <w:rFonts w:ascii="Lato Light" w:eastAsiaTheme="majorEastAsia" w:hAnsi="Lato Light" w:cstheme="majorBidi"/>
-      <w:color w:val="13475E"/>
-      <w:sz w:val="24"/>
-      <w:szCs w:val="40"/>
-      <w:lang w:eastAsia="en-GB"/>
-    </w:rPr>
-  </w:style>
-  <w:style w:type="character" w:customStyle="1" w:styleId="Heading5Char">
-    <w:name w:val="Heading 5 Char"/>
-    <w:basedOn w:val="DefaultParagraphFont"/>
-    <w:link w:val="Heading5"/>
-    <w:uiPriority w:val="9"/>
-    <w:rsid w:val="00886D2A"/>
-    <w:rPr>
-      <w:rFonts w:ascii="Lato Light" w:eastAsiaTheme="majorEastAsia" w:hAnsi="Lato Light" w:cstheme="majorBidi"/>
-      <w:caps/>
-      <w:color w:val="13475E"/>
-      <w:lang w:eastAsia="en-GB"/>
-    </w:rPr>
-  </w:style>
-  <w:style w:type="character" w:customStyle="1" w:styleId="Heading6Char">
-    <w:name w:val="Heading 6 Char"/>
-    <w:basedOn w:val="DefaultParagraphFont"/>
-    <w:link w:val="Heading6"/>
-    <w:uiPriority w:val="9"/>
-    <w:rsid w:val="00886D2A"/>
-    <w:rPr>
-      <w:rFonts w:ascii="Lato Light" w:eastAsiaTheme="majorEastAsia" w:hAnsi="Lato Light" w:cstheme="majorBidi"/>
-      <w:caps/>
-      <w:color w:val="13475E"/>
-      <w:sz w:val="20"/>
-      <w:lang w:eastAsia="en-GB"/>
-    </w:rPr>
-  </w:style>
-  <w:style w:type="paragraph" w:styleId="ListParagraph">
-    <w:name w:val="List Paragraph"/>
-    <w:basedOn w:val="Normal"/>
-    <w:autoRedefine/>
-    <w:uiPriority w:val="34"/>
-    <w:qFormat/>
-    <w:rsid w:val="00C52D65"/>
-    <w:pPr>
-      <w:numPr>
-        <w:numId w:val="12"/>
-      </w:numPr>
-      <w:contextualSpacing/>
-    </w:pPr>
-  </w:style>
-  <w:style w:type="paragraph" w:customStyle="1" w:styleId="InfoBox">
-    <w:name w:val="Info Box"/>
-    <w:basedOn w:val="Normal"/>
-    <w:qFormat/>
-    <w:rsid w:val="0092336C"/>
-    <w:pPr>
-      <w:pBdr>
-        <w:left w:val="single" w:sz="36" w:space="12" w:color="008FD4"/>
-      </w:pBdr>
-      <w:spacing w:after="120"/>
-      <w:ind w:left="397"/>
-    </w:pPr>
-  </w:style>
-  <w:style w:type="paragraph" w:customStyle="1" w:styleId="HelpBox">
-    <w:name w:val="Help Box"/>
-    <w:basedOn w:val="InfoBox"/>
-    <w:autoRedefine/>
-    <w:qFormat/>
-    <w:rsid w:val="0092336C"/>
-    <w:pPr>
-      <w:pBdr>
-        <w:left w:val="single" w:sz="36" w:space="12" w:color="812A75"/>
-      </w:pBdr>
-    </w:pPr>
-  </w:style>
-  <w:style w:type="paragraph" w:customStyle="1" w:styleId="WarningBox">
-    <w:name w:val="Warning Box"/>
-    <w:basedOn w:val="HelpBox"/>
-    <w:qFormat/>
-    <w:rsid w:val="0092336C"/>
-    <w:pPr>
-      <w:pBdr>
-        <w:left w:val="single" w:sz="36" w:space="12" w:color="D34939"/>
-      </w:pBdr>
-    </w:pPr>
-    <w:rPr>
-      <w:color w:val="D34939"/>
-      <w:szCs w:val="20"/>
-    </w:rPr>
-  </w:style>
-  <w:style w:type="paragraph" w:styleId="Quote">
-    <w:name w:val="Quote"/>
-    <w:basedOn w:val="Normal"/>
-    <w:next w:val="Normal"/>
-    <w:link w:val="QuoteChar"/>
-    <w:autoRedefine/>
-    <w:uiPriority w:val="29"/>
-    <w:qFormat/>
-    <w:rsid w:val="0089180E"/>
-    <w:pPr>
-      <w:ind w:left="720"/>
-    </w:pPr>
-    <w:rPr>
-      <w:i/>
-      <w:iCs/>
-    </w:rPr>
-  </w:style>
-  <w:style w:type="character" w:customStyle="1" w:styleId="QuoteChar">
-    <w:name w:val="Quote Char"/>
-    <w:basedOn w:val="DefaultParagraphFont"/>
-    <w:link w:val="Quote"/>
-    <w:uiPriority w:val="29"/>
-    <w:rsid w:val="0089180E"/>
-    <w:rPr>
-      <w:rFonts w:ascii="Lato Light" w:hAnsi="Lato Light"/>
-      <w:i/>
-      <w:iCs/>
-      <w:color w:val="13475E"/>
-      <w:sz w:val="20"/>
-    </w:rPr>
-  </w:style>
-  <w:style w:type="paragraph" w:customStyle="1" w:styleId="NormalSmall">
-    <w:name w:val="Normal Small"/>
-    <w:basedOn w:val="Normal"/>
-    <w:qFormat/>
-    <w:rsid w:val="00DA7219"/>
-    <w:pPr>
-      <w:spacing w:line="260" w:lineRule="exact"/>
-    </w:pPr>
-    <w:rPr>
-      <w:sz w:val="16"/>
-      <w:szCs w:val="16"/>
-    </w:rPr>
-  </w:style>
-  <w:style w:type="table" w:styleId="TableGrid">
-    <w:name w:val="Table Grid"/>
-    <w:basedOn w:val="TableNormal"/>
-    <w:uiPriority w:val="59"/>
-    <w:rsid w:val="00DA7219"/>
-    <w:tblPr>
-      <w:tblBorders>
-        <w:top w:val="single" w:sz="4" w:space="0" w:color="auto"/>
-        <w:left w:val="single" w:sz="4" w:space="0" w:color="auto"/>
-        <w:bottom w:val="single" w:sz="4" w:space="0" w:color="auto"/>
-        <w:right w:val="single" w:sz="4" w:space="0" w:color="auto"/>
-        <w:insideH w:val="single" w:sz="4" w:space="0" w:color="auto"/>
-        <w:insideV w:val="single" w:sz="4" w:space="0" w:color="auto"/>
-      </w:tblBorders>
-    </w:tblPr>
-  </w:style>
-  <w:style w:type="table" w:styleId="LightList-Accent1">
-    <w:name w:val="Light List Accent 1"/>
-    <w:basedOn w:val="TableNormal"/>
-    <w:uiPriority w:val="61"/>
-    <w:rsid w:val="00DA7219"/>
-    <w:tblPr>
-      <w:tblStyleRowBandSize w:val="1"/>
-      <w:tblStyleColBandSize w:val="1"/>
-      <w:tblBorders>
-        <w:top w:val="single" w:sz="8" w:space="0" w:color="008FD5" w:themeColor="accent1"/>
-        <w:left w:val="single" w:sz="8" w:space="0" w:color="008FD5" w:themeColor="accent1"/>
-        <w:bottom w:val="single" w:sz="8" w:space="0" w:color="008FD5" w:themeColor="accent1"/>
-        <w:right w:val="single" w:sz="8" w:space="0" w:color="008FD5" w:themeColor="accent1"/>
-      </w:tblBorders>
-    </w:tblPr>
-    <w:tblStylePr w:type="firstRow">
-      <w:pPr>
-        <w:spacing w:before="0" w:after="0" w:line="240" w:lineRule="auto"/>
-      </w:pPr>
-      <w:rPr>
-        <w:b/>
-        <w:bCs/>
-        <w:color w:val="FFFFFF" w:themeColor="background1"/>
-      </w:rPr>
-      <w:tblPr/>
-      <w:tcPr>
-        <w:shd w:val="clear" w:color="auto" w:fill="008FD5" w:themeFill="accent1"/>
-      </w:tcPr>
-    </w:tblStylePr>
-    <w:tblStylePr w:type="lastRow">
-      <w:pPr>
-        <w:spacing w:before="0" w:after="0" w:line="240" w:lineRule="auto"/>
-      </w:pPr>
-      <w:rPr>
-        <w:b/>
-        <w:bCs/>
-      </w:rPr>
-      <w:tblPr/>
-      <w:tcPr>
-        <w:tcBorders>
-          <w:top w:val="double" w:sz="6" w:space="0" w:color="008FD5" w:themeColor="accent1"/>
-          <w:left w:val="single" w:sz="8" w:space="0" w:color="008FD5" w:themeColor="accent1"/>
-          <w:bottom w:val="single" w:sz="8" w:space="0" w:color="008FD5" w:themeColor="accent1"/>
-          <w:right w:val="single" w:sz="8" w:space="0" w:color="008FD5" w:themeColor="accent1"/>
-        </w:tcBorders>
-      </w:tcPr>
-    </w:tblStylePr>
-    <w:tblStylePr w:type="firstCol">
-      <w:rPr>
-        <w:b/>
-        <w:bCs/>
-      </w:rPr>
-    </w:tblStylePr>
-    <w:tblStylePr w:type="lastCol">
-      <w:rPr>
-        <w:b/>
-        <w:bCs/>
-      </w:rPr>
-    </w:tblStylePr>
-    <w:tblStylePr w:type="band1Vert">
-      <w:tblPr/>
-      <w:tcPr>
-        <w:tcBorders>
-          <w:top w:val="single" w:sz="8" w:space="0" w:color="008FD5" w:themeColor="accent1"/>
-          <w:left w:val="single" w:sz="8" w:space="0" w:color="008FD5" w:themeColor="accent1"/>
-          <w:bottom w:val="single" w:sz="8" w:space="0" w:color="008FD5" w:themeColor="accent1"/>
-          <w:right w:val="single" w:sz="8" w:space="0" w:color="008FD5" w:themeColor="accent1"/>
-        </w:tcBorders>
-      </w:tcPr>
-    </w:tblStylePr>
-    <w:tblStylePr w:type="band1Horz">
-      <w:tblPr/>
-      <w:tcPr>
-        <w:tcBorders>
-          <w:top w:val="single" w:sz="8" w:space="0" w:color="008FD5" w:themeColor="accent1"/>
-          <w:left w:val="single" w:sz="8" w:space="0" w:color="008FD5" w:themeColor="accent1"/>
-          <w:bottom w:val="single" w:sz="8" w:space="0" w:color="008FD5" w:themeColor="accent1"/>
-          <w:right w:val="single" w:sz="8" w:space="0" w:color="008FD5" w:themeColor="accent1"/>
-        </w:tcBorders>
-      </w:tcPr>
-    </w:tblStylePr>
-  </w:style>
-  <w:style w:type="table" w:customStyle="1" w:styleId="WongaTables">
-    <w:name w:val="Wonga Tables"/>
-    <w:basedOn w:val="TableNormal"/>
-    <w:uiPriority w:val="99"/>
-    <w:rsid w:val="0089180E"/>
-    <w:pPr>
-      <w:jc w:val="left"/>
-    </w:pPr>
-    <w:rPr>
-      <w:rFonts w:ascii="Lato Light" w:hAnsi="Lato Light"/>
-      <w:sz w:val="18"/>
-    </w:rPr>
-    <w:tblPr>
-      <w:tblStyleRowBandSize w:val="1"/>
-      <w:tblBorders>
-        <w:top w:val="single" w:sz="4" w:space="0" w:color="226FAB"/>
-        <w:left w:val="single" w:sz="4" w:space="0" w:color="226FAB"/>
-        <w:bottom w:val="single" w:sz="4" w:space="0" w:color="226FAB"/>
-        <w:right w:val="single" w:sz="4" w:space="0" w:color="226FAB"/>
-        <w:insideH w:val="single" w:sz="4" w:space="0" w:color="226FAB"/>
-        <w:insideV w:val="single" w:sz="4" w:space="0" w:color="226FAB"/>
-      </w:tblBorders>
-    </w:tblPr>
-    <w:tcPr>
-      <w:vAlign w:val="center"/>
-    </w:tcPr>
-    <w:tblStylePr w:type="firstRow">
-      <w:pPr>
-        <w:wordWrap/>
-        <w:spacing w:beforeLines="0" w:before="0" w:beforeAutospacing="0" w:afterLines="0" w:after="0" w:afterAutospacing="0"/>
-        <w:contextualSpacing/>
-        <w:jc w:val="left"/>
-      </w:pPr>
-      <w:rPr>
-        <w:rFonts w:ascii="Lato Regular" w:hAnsi="Lato Regular"/>
-        <w:b w:val="0"/>
-        <w:bCs w:val="0"/>
-        <w:i w:val="0"/>
-        <w:iCs w:val="0"/>
-        <w:color w:val="FFFFFF" w:themeColor="background1"/>
-        <w:sz w:val="18"/>
-        <w:szCs w:val="18"/>
-      </w:rPr>
-      <w:tblPr/>
-      <w:tcPr>
-        <w:shd w:val="clear" w:color="auto" w:fill="1E6FAB"/>
-      </w:tcPr>
-    </w:tblStylePr>
-    <w:tblStylePr w:type="lastRow">
-      <w:pPr>
-        <w:wordWrap/>
-        <w:spacing w:beforeLines="0" w:before="100" w:beforeAutospacing="1" w:afterLines="0" w:after="100" w:afterAutospacing="1"/>
-      </w:pPr>
-      <w:rPr>
-        <w:rFonts w:ascii="Lato Bold" w:hAnsi="Lato Bold"/>
-        <w:b w:val="0"/>
-        <w:i w:val="0"/>
-        <w:color w:val="13475E"/>
-      </w:rPr>
-      <w:tblPr/>
-      <w:tcPr>
-        <w:shd w:val="clear" w:color="auto" w:fill="CCCCCC"/>
-      </w:tcPr>
-    </w:tblStylePr>
-    <w:tblStylePr w:type="band1Horz">
-      <w:pPr>
-        <w:wordWrap/>
-        <w:spacing w:beforeLines="0" w:before="100" w:beforeAutospacing="1" w:afterLines="0" w:after="100" w:afterAutospacing="1"/>
-      </w:pPr>
-    </w:tblStylePr>
-    <w:tblStylePr w:type="band2Horz">
-      <w:pPr>
-        <w:wordWrap/>
-        <w:spacing w:beforeLines="0" w:before="100" w:beforeAutospacing="1" w:afterLines="0" w:after="100" w:afterAutospacing="1"/>
-        <w:jc w:val="left"/>
-      </w:pPr>
-      <w:tblPr/>
-      <w:tcPr>
-        <w:shd w:val="clear" w:color="auto" w:fill="EFEFEF"/>
-      </w:tcPr>
-    </w:tblStylePr>
-  </w:style>
-  <w:style w:type="character" w:styleId="FollowedHyperlink">
-    <w:name w:val="FollowedHyperlink"/>
-    <w:basedOn w:val="DefaultParagraphFont"/>
-    <w:uiPriority w:val="99"/>
-    <w:unhideWhenUsed/>
-    <w:rsid w:val="0092336C"/>
-    <w:rPr>
-      <w:color w:val="812A75"/>
-      <w:u w:val="single"/>
-    </w:rPr>
-  </w:style>
-  <w:style w:type="table" w:styleId="LightList-Accent3">
-    <w:name w:val="Light List Accent 3"/>
-    <w:basedOn w:val="TableNormal"/>
-    <w:uiPriority w:val="61"/>
-    <w:rsid w:val="001C7878"/>
-    <w:tblPr>
-      <w:tblStyleRowBandSize w:val="1"/>
-      <w:tblStyleColBandSize w:val="1"/>
-      <w:tblBorders>
-        <w:top w:val="single" w:sz="8" w:space="0" w:color="79C206" w:themeColor="accent3"/>
-        <w:left w:val="single" w:sz="8" w:space="0" w:color="79C206" w:themeColor="accent3"/>
-        <w:bottom w:val="single" w:sz="8" w:space="0" w:color="79C206" w:themeColor="accent3"/>
-        <w:right w:val="single" w:sz="8" w:space="0" w:color="79C206" w:themeColor="accent3"/>
-      </w:tblBorders>
-    </w:tblPr>
-    <w:tblStylePr w:type="firstRow">
-      <w:pPr>
-        <w:spacing w:before="0" w:after="0" w:line="240" w:lineRule="auto"/>
-      </w:pPr>
-      <w:rPr>
-        <w:b/>
-        <w:bCs/>
-        <w:color w:val="FFFFFF" w:themeColor="background1"/>
-      </w:rPr>
-      <w:tblPr/>
-      <w:tcPr>
-        <w:shd w:val="clear" w:color="auto" w:fill="79C206" w:themeFill="accent3"/>
-      </w:tcPr>
-    </w:tblStylePr>
-    <w:tblStylePr w:type="lastRow">
-      <w:pPr>
-        <w:spacing w:before="0" w:after="0" w:line="240" w:lineRule="auto"/>
-      </w:pPr>
-      <w:rPr>
-        <w:b/>
-        <w:bCs/>
-      </w:rPr>
-      <w:tblPr/>
-      <w:tcPr>
-        <w:tcBorders>
-          <w:top w:val="double" w:sz="6" w:space="0" w:color="79C206" w:themeColor="accent3"/>
-          <w:left w:val="single" w:sz="8" w:space="0" w:color="79C206" w:themeColor="accent3"/>
-          <w:bottom w:val="single" w:sz="8" w:space="0" w:color="79C206" w:themeColor="accent3"/>
-          <w:right w:val="single" w:sz="8" w:space="0" w:color="79C206" w:themeColor="accent3"/>
-        </w:tcBorders>
-      </w:tcPr>
-    </w:tblStylePr>
-    <w:tblStylePr w:type="firstCol">
-      <w:rPr>
-        <w:b/>
-        <w:bCs/>
-      </w:rPr>
-    </w:tblStylePr>
-    <w:tblStylePr w:type="lastCol">
-      <w:rPr>
-        <w:b/>
-        <w:bCs/>
-      </w:rPr>
-    </w:tblStylePr>
-    <w:tblStylePr w:type="band1Vert">
-      <w:tblPr/>
-      <w:tcPr>
-        <w:tcBorders>
-          <w:top w:val="single" w:sz="8" w:space="0" w:color="79C206" w:themeColor="accent3"/>
-          <w:left w:val="single" w:sz="8" w:space="0" w:color="79C206" w:themeColor="accent3"/>
-          <w:bottom w:val="single" w:sz="8" w:space="0" w:color="79C206" w:themeColor="accent3"/>
-          <w:right w:val="single" w:sz="8" w:space="0" w:color="79C206" w:themeColor="accent3"/>
-        </w:tcBorders>
-      </w:tcPr>
-    </w:tblStylePr>
-    <w:tblStylePr w:type="band1Horz">
-      <w:tblPr/>
-      <w:tcPr>
-        <w:tcBorders>
-          <w:top w:val="single" w:sz="8" w:space="0" w:color="79C206" w:themeColor="accent3"/>
-          <w:left w:val="single" w:sz="8" w:space="0" w:color="79C206" w:themeColor="accent3"/>
-          <w:bottom w:val="single" w:sz="8" w:space="0" w:color="79C206" w:themeColor="accent3"/>
-          <w:right w:val="single" w:sz="8" w:space="0" w:color="79C206" w:themeColor="accent3"/>
-        </w:tcBorders>
-      </w:tcPr>
-    </w:tblStylePr>
-  </w:style>
-  <w:style w:type="table" w:styleId="LightList-Accent2">
-    <w:name w:val="Light List Accent 2"/>
-    <w:basedOn w:val="TableNormal"/>
-    <w:uiPriority w:val="61"/>
-    <w:rsid w:val="001C7878"/>
-    <w:tblPr>
-      <w:tblStyleRowBandSize w:val="1"/>
-      <w:tblStyleColBandSize w:val="1"/>
-      <w:tblBorders>
-        <w:top w:val="single" w:sz="8" w:space="0" w:color="A9398D" w:themeColor="accent2"/>
-        <w:left w:val="single" w:sz="8" w:space="0" w:color="A9398D" w:themeColor="accent2"/>
-        <w:bottom w:val="single" w:sz="8" w:space="0" w:color="A9398D" w:themeColor="accent2"/>
-        <w:right w:val="single" w:sz="8" w:space="0" w:color="A9398D" w:themeColor="accent2"/>
-      </w:tblBorders>
-    </w:tblPr>
-    <w:tblStylePr w:type="firstRow">
-      <w:pPr>
-        <w:spacing w:before="0" w:after="0" w:line="240" w:lineRule="auto"/>
-      </w:pPr>
-      <w:rPr>
-        <w:b/>
-        <w:bCs/>
-        <w:color w:val="FFFFFF" w:themeColor="background1"/>
-      </w:rPr>
-      <w:tblPr/>
-      <w:tcPr>
-        <w:shd w:val="clear" w:color="auto" w:fill="A9398D" w:themeFill="accent2"/>
-      </w:tcPr>
-    </w:tblStylePr>
-    <w:tblStylePr w:type="lastRow">
-      <w:pPr>
-        <w:spacing w:before="0" w:after="0" w:line="240" w:lineRule="auto"/>
-      </w:pPr>
-      <w:rPr>
-        <w:b/>
-        <w:bCs/>
-      </w:rPr>
-      <w:tblPr/>
-      <w:tcPr>
-        <w:tcBorders>
-          <w:top w:val="double" w:sz="6" w:space="0" w:color="A9398D" w:themeColor="accent2"/>
-          <w:left w:val="single" w:sz="8" w:space="0" w:color="A9398D" w:themeColor="accent2"/>
-          <w:bottom w:val="single" w:sz="8" w:space="0" w:color="A9398D" w:themeColor="accent2"/>
-          <w:right w:val="single" w:sz="8" w:space="0" w:color="A9398D" w:themeColor="accent2"/>
-        </w:tcBorders>
-      </w:tcPr>
-    </w:tblStylePr>
-    <w:tblStylePr w:type="firstCol">
-      <w:rPr>
-        <w:b/>
-        <w:bCs/>
-      </w:rPr>
-    </w:tblStylePr>
-    <w:tblStylePr w:type="lastCol">
-      <w:rPr>
-        <w:b/>
-        <w:bCs/>
-      </w:rPr>
-    </w:tblStylePr>
-    <w:tblStylePr w:type="band1Vert">
-      <w:tblPr/>
-      <w:tcPr>
-        <w:tcBorders>
-          <w:top w:val="single" w:sz="8" w:space="0" w:color="A9398D" w:themeColor="accent2"/>
-          <w:left w:val="single" w:sz="8" w:space="0" w:color="A9398D" w:themeColor="accent2"/>
-          <w:bottom w:val="single" w:sz="8" w:space="0" w:color="A9398D" w:themeColor="accent2"/>
-          <w:right w:val="single" w:sz="8" w:space="0" w:color="A9398D" w:themeColor="accent2"/>
-        </w:tcBorders>
-      </w:tcPr>
-    </w:tblStylePr>
-    <w:tblStylePr w:type="band1Horz">
-      <w:tblPr/>
-      <w:tcPr>
-        <w:tcBorders>
-          <w:top w:val="single" w:sz="8" w:space="0" w:color="A9398D" w:themeColor="accent2"/>
-          <w:left w:val="single" w:sz="8" w:space="0" w:color="A9398D" w:themeColor="accent2"/>
-          <w:bottom w:val="single" w:sz="8" w:space="0" w:color="A9398D" w:themeColor="accent2"/>
-          <w:right w:val="single" w:sz="8" w:space="0" w:color="A9398D" w:themeColor="accent2"/>
-        </w:tcBorders>
-      </w:tcPr>
-    </w:tblStylePr>
-  </w:style>
-  <w:style w:type="table" w:styleId="LightList">
-    <w:name w:val="Light List"/>
-    <w:basedOn w:val="TableNormal"/>
-    <w:uiPriority w:val="61"/>
-    <w:rsid w:val="001C7878"/>
-    <w:tblPr>
-      <w:tblStyleRowBandSize w:val="1"/>
-      <w:tblStyleColBandSize w:val="1"/>
-      <w:tblBorders>
-        <w:top w:val="single" w:sz="8" w:space="0" w:color="13475E" w:themeColor="text1"/>
-        <w:left w:val="single" w:sz="8" w:space="0" w:color="13475E" w:themeColor="text1"/>
-        <w:bottom w:val="single" w:sz="8" w:space="0" w:color="13475E" w:themeColor="text1"/>
-        <w:right w:val="single" w:sz="8" w:space="0" w:color="13475E" w:themeColor="text1"/>
-      </w:tblBorders>
-    </w:tblPr>
-    <w:tblStylePr w:type="firstRow">
-      <w:pPr>
-        <w:spacing w:before="0" w:after="0" w:line="240" w:lineRule="auto"/>
-      </w:pPr>
-      <w:rPr>
-        <w:b/>
-        <w:bCs/>
-        <w:color w:val="FFFFFF" w:themeColor="background1"/>
-      </w:rPr>
-      <w:tblPr/>
-      <w:tcPr>
-        <w:shd w:val="clear" w:color="auto" w:fill="13475E" w:themeFill="text1"/>
-      </w:tcPr>
-    </w:tblStylePr>
-    <w:tblStylePr w:type="lastRow">
-      <w:pPr>
-        <w:spacing w:before="0" w:after="0" w:line="240" w:lineRule="auto"/>
-      </w:pPr>
-      <w:rPr>
-        <w:b/>
-        <w:bCs/>
-      </w:rPr>
-      <w:tblPr/>
-      <w:tcPr>
-        <w:tcBorders>
-          <w:top w:val="double" w:sz="6" w:space="0" w:color="13475E" w:themeColor="text1"/>
-          <w:left w:val="single" w:sz="8" w:space="0" w:color="13475E" w:themeColor="text1"/>
-          <w:bottom w:val="single" w:sz="8" w:space="0" w:color="13475E" w:themeColor="text1"/>
-          <w:right w:val="single" w:sz="8" w:space="0" w:color="13475E" w:themeColor="text1"/>
-        </w:tcBorders>
-      </w:tcPr>
-    </w:tblStylePr>
-    <w:tblStylePr w:type="firstCol">
-      <w:rPr>
-        <w:b/>
-        <w:bCs/>
-      </w:rPr>
-    </w:tblStylePr>
-    <w:tblStylePr w:type="lastCol">
-      <w:rPr>
-        <w:b/>
-        <w:bCs/>
-      </w:rPr>
-    </w:tblStylePr>
-    <w:tblStylePr w:type="band1Vert">
-      <w:tblPr/>
-      <w:tcPr>
-        <w:tcBorders>
-          <w:top w:val="single" w:sz="8" w:space="0" w:color="13475E" w:themeColor="text1"/>
-          <w:left w:val="single" w:sz="8" w:space="0" w:color="13475E" w:themeColor="text1"/>
-          <w:bottom w:val="single" w:sz="8" w:space="0" w:color="13475E" w:themeColor="text1"/>
-          <w:right w:val="single" w:sz="8" w:space="0" w:color="13475E" w:themeColor="text1"/>
-        </w:tcBorders>
-      </w:tcPr>
-    </w:tblStylePr>
-    <w:tblStylePr w:type="band1Horz">
-      <w:tblPr/>
-      <w:tcPr>
-        <w:tcBorders>
-          <w:top w:val="single" w:sz="8" w:space="0" w:color="13475E" w:themeColor="text1"/>
-          <w:left w:val="single" w:sz="8" w:space="0" w:color="13475E" w:themeColor="text1"/>
-          <w:bottom w:val="single" w:sz="8" w:space="0" w:color="13475E" w:themeColor="text1"/>
-          <w:right w:val="single" w:sz="8" w:space="0" w:color="13475E" w:themeColor="text1"/>
-        </w:tcBorders>
-      </w:tcPr>
-    </w:tblStylePr>
-  </w:style>
-  <w:style w:type="table" w:styleId="LightShading-Accent1">
-    <w:name w:val="Light Shading Accent 1"/>
-    <w:basedOn w:val="TableNormal"/>
-    <w:uiPriority w:val="60"/>
-    <w:rsid w:val="001C7878"/>
-    <w:rPr>
-      <w:color w:val="006A9F" w:themeColor="accent1" w:themeShade="BF"/>
-    </w:rPr>
-    <w:tblPr>
-      <w:tblStyleRowBandSize w:val="1"/>
-      <w:tblStyleColBandSize w:val="1"/>
-      <w:tblBorders>
-        <w:top w:val="single" w:sz="8" w:space="0" w:color="008FD5" w:themeColor="accent1"/>
-        <w:bottom w:val="single" w:sz="8" w:space="0" w:color="008FD5" w:themeColor="accent1"/>
-      </w:tblBorders>
-    </w:tblPr>
-    <w:tblStylePr w:type="firstRow">
-      <w:pPr>
-        <w:spacing w:before="0" w:after="0" w:line="240" w:lineRule="auto"/>
-      </w:pPr>
-      <w:rPr>
-        <w:b/>
-        <w:bCs/>
-      </w:rPr>
-      <w:tblPr/>
-      <w:tcPr>
-        <w:tcBorders>
-          <w:top w:val="single" w:sz="8" w:space="0" w:color="008FD5" w:themeColor="accent1"/>
-          <w:left w:val="nil"/>
-          <w:bottom w:val="single" w:sz="8" w:space="0" w:color="008FD5" w:themeColor="accent1"/>
-          <w:right w:val="nil"/>
-          <w:insideH w:val="nil"/>
-          <w:insideV w:val="nil"/>
-        </w:tcBorders>
-      </w:tcPr>
-    </w:tblStylePr>
-    <w:tblStylePr w:type="lastRow">
-      <w:pPr>
-        <w:spacing w:before="0" w:after="0" w:line="240" w:lineRule="auto"/>
-      </w:pPr>
-      <w:rPr>
-        <w:b/>
-        <w:bCs/>
-      </w:rPr>
-      <w:tblPr/>
-      <w:tcPr>
-        <w:tcBorders>
-          <w:top w:val="single" w:sz="8" w:space="0" w:color="008FD5" w:themeColor="accent1"/>
-          <w:left w:val="nil"/>
-          <w:bottom w:val="single" w:sz="8" w:space="0" w:color="008FD5" w:themeColor="accent1"/>
-          <w:right w:val="nil"/>
-          <w:insideH w:val="nil"/>
-          <w:insideV w:val="nil"/>
-        </w:tcBorders>
-      </w:tcPr>
-    </w:tblStylePr>
-    <w:tblStylePr w:type="firstCol">
-      <w:rPr>
-        <w:b/>
-        <w:bCs/>
-      </w:rPr>
-    </w:tblStylePr>
-    <w:tblStylePr w:type="lastCol">
-      <w:rPr>
-        <w:b/>
-        <w:bCs/>
-      </w:rPr>
-    </w:tblStylePr>
-    <w:tblStylePr w:type="band1Vert">
-      <w:tblPr/>
-      <w:tcPr>
-        <w:tcBorders>
-          <w:left w:val="nil"/>
-          <w:right w:val="nil"/>
-          <w:insideH w:val="nil"/>
-          <w:insideV w:val="nil"/>
-        </w:tcBorders>
-        <w:shd w:val="clear" w:color="auto" w:fill="B5E6FF" w:themeFill="accent1" w:themeFillTint="3F"/>
-      </w:tcPr>
-    </w:tblStylePr>
-    <w:tblStylePr w:type="band1Horz">
-      <w:tblPr/>
-      <w:tcPr>
-        <w:tcBorders>
-          <w:left w:val="nil"/>
-          <w:right w:val="nil"/>
-          <w:insideH w:val="nil"/>
-          <w:insideV w:val="nil"/>
-        </w:tcBorders>
-        <w:shd w:val="clear" w:color="auto" w:fill="B5E6FF" w:themeFill="accent1" w:themeFillTint="3F"/>
-      </w:tcPr>
-    </w:tblStylePr>
-  </w:style>
-  <w:style w:type="table" w:styleId="LightShading">
-    <w:name w:val="Light Shading"/>
-    <w:basedOn w:val="TableNormal"/>
-    <w:uiPriority w:val="60"/>
-    <w:rsid w:val="001C7878"/>
-    <w:rPr>
-      <w:color w:val="0E3446" w:themeColor="text1" w:themeShade="BF"/>
-    </w:rPr>
-    <w:tblPr>
-      <w:tblStyleRowBandSize w:val="1"/>
-      <w:tblStyleColBandSize w:val="1"/>
-      <w:tblBorders>
-        <w:top w:val="single" w:sz="8" w:space="0" w:color="13475E" w:themeColor="text1"/>
-        <w:bottom w:val="single" w:sz="8" w:space="0" w:color="13475E" w:themeColor="text1"/>
-      </w:tblBorders>
-    </w:tblPr>
-    <w:tblStylePr w:type="firstRow">
-      <w:pPr>
-        <w:spacing w:before="0" w:after="0" w:line="240" w:lineRule="auto"/>
-      </w:pPr>
-      <w:rPr>
-        <w:b/>
-        <w:bCs/>
-      </w:rPr>
-      <w:tblPr/>
-      <w:tcPr>
-        <w:tcBorders>
-          <w:top w:val="single" w:sz="8" w:space="0" w:color="13475E" w:themeColor="text1"/>
-          <w:left w:val="nil"/>
-          <w:bottom w:val="single" w:sz="8" w:space="0" w:color="13475E" w:themeColor="text1"/>
-          <w:right w:val="nil"/>
-          <w:insideH w:val="nil"/>
-          <w:insideV w:val="nil"/>
-        </w:tcBorders>
-      </w:tcPr>
-    </w:tblStylePr>
-    <w:tblStylePr w:type="lastRow">
-      <w:pPr>
-        <w:spacing w:before="0" w:after="0" w:line="240" w:lineRule="auto"/>
-      </w:pPr>
-      <w:rPr>
-        <w:b/>
-        <w:bCs/>
-      </w:rPr>
-      <w:tblPr/>
-      <w:tcPr>
-        <w:tcBorders>
-          <w:top w:val="single" w:sz="8" w:space="0" w:color="13475E" w:themeColor="text1"/>
-          <w:left w:val="nil"/>
-          <w:bottom w:val="single" w:sz="8" w:space="0" w:color="13475E" w:themeColor="text1"/>
-          <w:right w:val="nil"/>
-          <w:insideH w:val="nil"/>
-          <w:insideV w:val="nil"/>
-        </w:tcBorders>
-      </w:tcPr>
-    </w:tblStylePr>
-    <w:tblStylePr w:type="firstCol">
-      <w:rPr>
-        <w:b/>
-        <w:bCs/>
-      </w:rPr>
-    </w:tblStylePr>
-    <w:tblStylePr w:type="lastCol">
-      <w:rPr>
-        <w:b/>
-        <w:bCs/>
-      </w:rPr>
-    </w:tblStylePr>
-    <w:tblStylePr w:type="band1Vert">
-      <w:tblPr/>
-      <w:tcPr>
-        <w:tcBorders>
-          <w:left w:val="nil"/>
-          <w:right w:val="nil"/>
-          <w:insideH w:val="nil"/>
-          <w:insideV w:val="nil"/>
-        </w:tcBorders>
-        <w:shd w:val="clear" w:color="auto" w:fill="ADDAEE" w:themeFill="text1" w:themeFillTint="3F"/>
-      </w:tcPr>
-    </w:tblStylePr>
-    <w:tblStylePr w:type="band1Horz">
-      <w:tblPr/>
-      <w:tcPr>
-        <w:tcBorders>
-          <w:left w:val="nil"/>
-          <w:right w:val="nil"/>
-          <w:insideH w:val="nil"/>
-          <w:insideV w:val="nil"/>
-        </w:tcBorders>
-        <w:shd w:val="clear" w:color="auto" w:fill="ADDAEE" w:themeFill="text1" w:themeFillTint="3F"/>
-      </w:tcPr>
-    </w:tblStylePr>
-  </w:style>
-  <w:style w:type="table" w:styleId="LightList-Accent4">
-    <w:name w:val="Light List Accent 4"/>
-    <w:basedOn w:val="TableNormal"/>
-    <w:uiPriority w:val="61"/>
-    <w:rsid w:val="001C7878"/>
-    <w:tblPr>
-      <w:tblStyleRowBandSize w:val="1"/>
-      <w:tblStyleColBandSize w:val="1"/>
-      <w:tblBorders>
-        <w:top w:val="single" w:sz="8" w:space="0" w:color="E85C40" w:themeColor="accent4"/>
-        <w:left w:val="single" w:sz="8" w:space="0" w:color="E85C40" w:themeColor="accent4"/>
-        <w:bottom w:val="single" w:sz="8" w:space="0" w:color="E85C40" w:themeColor="accent4"/>
-        <w:right w:val="single" w:sz="8" w:space="0" w:color="E85C40" w:themeColor="accent4"/>
-      </w:tblBorders>
-    </w:tblPr>
-    <w:tblStylePr w:type="firstRow">
-      <w:pPr>
-        <w:spacing w:before="0" w:after="0" w:line="240" w:lineRule="auto"/>
-      </w:pPr>
-      <w:rPr>
-        <w:b/>
-        <w:bCs/>
-        <w:color w:val="FFFFFF" w:themeColor="background1"/>
-      </w:rPr>
-      <w:tblPr/>
-      <w:tcPr>
-        <w:shd w:val="clear" w:color="auto" w:fill="E85C40" w:themeFill="accent4"/>
-      </w:tcPr>
-    </w:tblStylePr>
-    <w:tblStylePr w:type="lastRow">
-      <w:pPr>
-        <w:spacing w:before="0" w:after="0" w:line="240" w:lineRule="auto"/>
-      </w:pPr>
-      <w:rPr>
-        <w:b/>
-        <w:bCs/>
-      </w:rPr>
-      <w:tblPr/>
-      <w:tcPr>
-        <w:tcBorders>
-          <w:top w:val="double" w:sz="6" w:space="0" w:color="E85C40" w:themeColor="accent4"/>
-          <w:left w:val="single" w:sz="8" w:space="0" w:color="E85C40" w:themeColor="accent4"/>
-          <w:bottom w:val="single" w:sz="8" w:space="0" w:color="E85C40" w:themeColor="accent4"/>
-          <w:right w:val="single" w:sz="8" w:space="0" w:color="E85C40" w:themeColor="accent4"/>
-        </w:tcBorders>
-      </w:tcPr>
-    </w:tblStylePr>
-    <w:tblStylePr w:type="firstCol">
-      <w:rPr>
-        <w:b/>
-        <w:bCs/>
-      </w:rPr>
-    </w:tblStylePr>
-    <w:tblStylePr w:type="lastCol">
-      <w:rPr>
-        <w:b/>
-        <w:bCs/>
-      </w:rPr>
-    </w:tblStylePr>
-    <w:tblStylePr w:type="band1Vert">
-      <w:tblPr/>
-      <w:tcPr>
-        <w:tcBorders>
-          <w:top w:val="single" w:sz="8" w:space="0" w:color="E85C40" w:themeColor="accent4"/>
-          <w:left w:val="single" w:sz="8" w:space="0" w:color="E85C40" w:themeColor="accent4"/>
-          <w:bottom w:val="single" w:sz="8" w:space="0" w:color="E85C40" w:themeColor="accent4"/>
-          <w:right w:val="single" w:sz="8" w:space="0" w:color="E85C40" w:themeColor="accent4"/>
-        </w:tcBorders>
-      </w:tcPr>
-    </w:tblStylePr>
-    <w:tblStylePr w:type="band1Horz">
-      <w:tblPr/>
-      <w:tcPr>
-        <w:tcBorders>
-          <w:top w:val="single" w:sz="8" w:space="0" w:color="E85C40" w:themeColor="accent4"/>
-          <w:left w:val="single" w:sz="8" w:space="0" w:color="E85C40" w:themeColor="accent4"/>
-          <w:bottom w:val="single" w:sz="8" w:space="0" w:color="E85C40" w:themeColor="accent4"/>
-          <w:right w:val="single" w:sz="8" w:space="0" w:color="E85C40" w:themeColor="accent4"/>
-        </w:tcBorders>
-      </w:tcPr>
-    </w:tblStylePr>
-  </w:style>
-  <w:style w:type="table" w:styleId="LightList-Accent6">
-    <w:name w:val="Light List Accent 6"/>
-    <w:basedOn w:val="TableNormal"/>
-    <w:uiPriority w:val="61"/>
-    <w:rsid w:val="001C7878"/>
-    <w:tblPr>
-      <w:tblStyleRowBandSize w:val="1"/>
-      <w:tblStyleColBandSize w:val="1"/>
-      <w:tblBorders>
-        <w:top w:val="single" w:sz="8" w:space="0" w:color="EE8534" w:themeColor="accent6"/>
-        <w:left w:val="single" w:sz="8" w:space="0" w:color="EE8534" w:themeColor="accent6"/>
-        <w:bottom w:val="single" w:sz="8" w:space="0" w:color="EE8534" w:themeColor="accent6"/>
-        <w:right w:val="single" w:sz="8" w:space="0" w:color="EE8534" w:themeColor="accent6"/>
-      </w:tblBorders>
-    </w:tblPr>
-    <w:tblStylePr w:type="firstRow">
-      <w:pPr>
-        <w:spacing w:before="0" w:after="0" w:line="240" w:lineRule="auto"/>
-      </w:pPr>
-      <w:rPr>
-        <w:b/>
-        <w:bCs/>
-        <w:color w:val="FFFFFF" w:themeColor="background1"/>
-      </w:rPr>
-      <w:tblPr/>
-      <w:tcPr>
-        <w:shd w:val="clear" w:color="auto" w:fill="EE8534" w:themeFill="accent6"/>
-      </w:tcPr>
-    </w:tblStylePr>
-    <w:tblStylePr w:type="lastRow">
-      <w:pPr>
-        <w:spacing w:before="0" w:after="0" w:line="240" w:lineRule="auto"/>
-      </w:pPr>
-      <w:rPr>
-        <w:b/>
-        <w:bCs/>
-      </w:rPr>
-      <w:tblPr/>
-      <w:tcPr>
-        <w:tcBorders>
-          <w:top w:val="double" w:sz="6" w:space="0" w:color="EE8534" w:themeColor="accent6"/>
-          <w:left w:val="single" w:sz="8" w:space="0" w:color="EE8534" w:themeColor="accent6"/>
-          <w:bottom w:val="single" w:sz="8" w:space="0" w:color="EE8534" w:themeColor="accent6"/>
-          <w:right w:val="single" w:sz="8" w:space="0" w:color="EE8534" w:themeColor="accent6"/>
-        </w:tcBorders>
-      </w:tcPr>
-    </w:tblStylePr>
-    <w:tblStylePr w:type="firstCol">
-      <w:rPr>
-        <w:b/>
-        <w:bCs/>
-      </w:rPr>
-    </w:tblStylePr>
-    <w:tblStylePr w:type="lastCol">
-      <w:rPr>
-        <w:b/>
-        <w:bCs/>
-      </w:rPr>
-    </w:tblStylePr>
-    <w:tblStylePr w:type="band1Vert">
-      <w:tblPr/>
-      <w:tcPr>
-        <w:tcBorders>
-          <w:top w:val="single" w:sz="8" w:space="0" w:color="EE8534" w:themeColor="accent6"/>
-          <w:left w:val="single" w:sz="8" w:space="0" w:color="EE8534" w:themeColor="accent6"/>
-          <w:bottom w:val="single" w:sz="8" w:space="0" w:color="EE8534" w:themeColor="accent6"/>
-          <w:right w:val="single" w:sz="8" w:space="0" w:color="EE8534" w:themeColor="accent6"/>
-        </w:tcBorders>
-      </w:tcPr>
-    </w:tblStylePr>
-    <w:tblStylePr w:type="band1Horz">
-      <w:tblPr/>
-      <w:tcPr>
-        <w:tcBorders>
-          <w:top w:val="single" w:sz="8" w:space="0" w:color="EE8534" w:themeColor="accent6"/>
-          <w:left w:val="single" w:sz="8" w:space="0" w:color="EE8534" w:themeColor="accent6"/>
-          <w:bottom w:val="single" w:sz="8" w:space="0" w:color="EE8534" w:themeColor="accent6"/>
-          <w:right w:val="single" w:sz="8" w:space="0" w:color="EE8534" w:themeColor="accent6"/>
-        </w:tcBorders>
-      </w:tcPr>
-    </w:tblStylePr>
-  </w:style>
-  <w:style w:type="table" w:styleId="MediumShading2-Accent1">
-    <w:name w:val="Medium Shading 2 Accent 1"/>
-    <w:basedOn w:val="TableNormal"/>
-    <w:uiPriority w:val="64"/>
-    <w:rsid w:val="001C7878"/>
-    <w:tblPr>
-      <w:tblStyleRowBandSize w:val="1"/>
-      <w:tblStyleColBandSize w:val="1"/>
-      <w:tblBorders>
-        <w:top w:val="single" w:sz="18" w:space="0" w:color="auto"/>
-        <w:bottom w:val="single" w:sz="18" w:space="0" w:color="auto"/>
-      </w:tblBorders>
-    </w:tblPr>
-    <w:tblStylePr w:type="firstRow">
-      <w:pPr>
-        <w:spacing w:before="0" w:after="0" w:line="240" w:lineRule="auto"/>
-      </w:pPr>
-      <w:rPr>
-        <w:b/>
-        <w:bCs/>
-        <w:color w:val="FFFFFF" w:themeColor="background1"/>
-      </w:rPr>
-      <w:tblPr/>
-      <w:tcPr>
-        <w:tcBorders>
-          <w:top w:val="single" w:sz="18" w:space="0" w:color="auto"/>
-          <w:left w:val="nil"/>
-          <w:bottom w:val="single" w:sz="18" w:space="0" w:color="auto"/>
-          <w:right w:val="nil"/>
-          <w:insideH w:val="nil"/>
-          <w:insideV w:val="nil"/>
-        </w:tcBorders>
-        <w:shd w:val="clear" w:color="auto" w:fill="008FD5" w:themeFill="accent1"/>
-      </w:tcPr>
-    </w:tblStylePr>
-    <w:tblStylePr w:type="lastRow">
-      <w:pPr>
-        <w:spacing w:before="0" w:after="0" w:line="240" w:lineRule="auto"/>
-      </w:pPr>
-      <w:rPr>
-        <w:color w:val="auto"/>
-      </w:rPr>
-      <w:tblPr/>
-      <w:tcPr>
-        <w:tcBorders>
-          <w:top w:val="double" w:sz="6" w:space="0" w:color="auto"/>
-          <w:left w:val="nil"/>
-          <w:bottom w:val="single" w:sz="18" w:space="0" w:color="auto"/>
-          <w:right w:val="nil"/>
-          <w:insideH w:val="nil"/>
-          <w:insideV w:val="nil"/>
-        </w:tcBorders>
-        <w:shd w:val="clear" w:color="auto" w:fill="FFFFFF" w:themeFill="background1"/>
-      </w:tcPr>
-    </w:tblStylePr>
-    <w:tblStylePr w:type="firstCol">
-      <w:rPr>
-        <w:b/>
-        <w:bCs/>
-        <w:color w:val="FFFFFF" w:themeColor="background1"/>
-      </w:rPr>
-      <w:tblPr/>
-      <w:tcPr>
-        <w:tcBorders>
-          <w:top w:val="nil"/>
-          <w:left w:val="nil"/>
-          <w:bottom w:val="single" w:sz="18" w:space="0" w:color="auto"/>
-          <w:right w:val="nil"/>
-          <w:insideH w:val="nil"/>
-          <w:insideV w:val="nil"/>
-        </w:tcBorders>
-        <w:shd w:val="clear" w:color="auto" w:fill="008FD5" w:themeFill="accent1"/>
-      </w:tcPr>
-    </w:tblStylePr>
-    <w:tblStylePr w:type="lastCol">
-      <w:rPr>
-        <w:b/>
-        <w:bCs/>
-        <w:color w:val="FFFFFF" w:themeColor="background1"/>
-      </w:rPr>
-      <w:tblPr/>
-      <w:tcPr>
-        <w:tcBorders>
-          <w:left w:val="nil"/>
-          <w:right w:val="nil"/>
-          <w:insideH w:val="nil"/>
-          <w:insideV w:val="nil"/>
-        </w:tcBorders>
-        <w:shd w:val="clear" w:color="auto" w:fill="008FD5" w:themeFill="accent1"/>
-      </w:tcPr>
-    </w:tblStylePr>
-    <w:tblStylePr w:type="band1Vert">
-      <w:tblPr/>
-      <w:tcPr>
-        <w:tcBorders>
-          <w:left w:val="nil"/>
-          <w:right w:val="nil"/>
-          <w:insideH w:val="nil"/>
-          <w:insideV w:val="nil"/>
-        </w:tcBorders>
-        <w:shd w:val="clear" w:color="auto" w:fill="D8D8D8" w:themeFill="background1" w:themeFillShade="D8"/>
-      </w:tcPr>
-    </w:tblStylePr>
-    <w:tblStylePr w:type="band1Horz">
-      <w:tblPr/>
-      <w:tcPr>
-        <w:shd w:val="clear" w:color="auto" w:fill="D8D8D8" w:themeFill="background1" w:themeFillShade="D8"/>
-      </w:tcPr>
-    </w:tblStylePr>
-    <w:tblStylePr w:type="neCell">
-      <w:tblPr/>
-      <w:tcPr>
-        <w:tcBorders>
-          <w:top w:val="single" w:sz="18" w:space="0" w:color="auto"/>
-          <w:left w:val="nil"/>
-          <w:bottom w:val="single" w:sz="18" w:space="0" w:color="auto"/>
-          <w:right w:val="nil"/>
-          <w:insideH w:val="nil"/>
-          <w:insideV w:val="nil"/>
-        </w:tcBorders>
-      </w:tcPr>
-    </w:tblStylePr>
-    <w:tblStylePr w:type="nwCell">
-      <w:rPr>
-        <w:color w:val="FFFFFF" w:themeColor="background1"/>
-      </w:rPr>
-      <w:tblPr/>
-      <w:tcPr>
-        <w:tcBorders>
-          <w:top w:val="single" w:sz="18" w:space="0" w:color="auto"/>
-          <w:left w:val="nil"/>
-          <w:bottom w:val="single" w:sz="18" w:space="0" w:color="auto"/>
-          <w:right w:val="nil"/>
-          <w:insideH w:val="nil"/>
-          <w:insideV w:val="nil"/>
-        </w:tcBorders>
-      </w:tcPr>
-    </w:tblStylePr>
-  </w:style>
-  <w:style w:type="table" w:styleId="MediumShading1-Accent6">
-    <w:name w:val="Medium Shading 1 Accent 6"/>
-    <w:basedOn w:val="TableNormal"/>
-    <w:uiPriority w:val="63"/>
-    <w:rsid w:val="001C7878"/>
-    <w:tblPr>
-      <w:tblStyleRowBandSize w:val="1"/>
-      <w:tblStyleColBandSize w:val="1"/>
-      <w:tblBorders>
-        <w:top w:val="single" w:sz="8" w:space="0" w:color="F2A366" w:themeColor="accent6" w:themeTint="BF"/>
-        <w:left w:val="single" w:sz="8" w:space="0" w:color="F2A366" w:themeColor="accent6" w:themeTint="BF"/>
-        <w:bottom w:val="single" w:sz="8" w:space="0" w:color="F2A366" w:themeColor="accent6" w:themeTint="BF"/>
-        <w:right w:val="single" w:sz="8" w:space="0" w:color="F2A366" w:themeColor="accent6" w:themeTint="BF"/>
-        <w:insideH w:val="single" w:sz="8" w:space="0" w:color="F2A366" w:themeColor="accent6" w:themeTint="BF"/>
-      </w:tblBorders>
-    </w:tblPr>
-    <w:tblStylePr w:type="firstRow">
-      <w:pPr>
-        <w:spacing w:before="0" w:after="0" w:line="240" w:lineRule="auto"/>
-      </w:pPr>
-      <w:rPr>
-        <w:b/>
-        <w:bCs/>
-        <w:color w:val="FFFFFF" w:themeColor="background1"/>
-      </w:rPr>
-      <w:tblPr/>
-      <w:tcPr>
-        <w:tcBorders>
-          <w:top w:val="single" w:sz="8" w:space="0" w:color="F2A366" w:themeColor="accent6" w:themeTint="BF"/>
-          <w:left w:val="single" w:sz="8" w:space="0" w:color="F2A366" w:themeColor="accent6" w:themeTint="BF"/>
-          <w:bottom w:val="single" w:sz="8" w:space="0" w:color="F2A366" w:themeColor="accent6" w:themeTint="BF"/>
-          <w:right w:val="single" w:sz="8" w:space="0" w:color="F2A366" w:themeColor="accent6" w:themeTint="BF"/>
-          <w:insideH w:val="nil"/>
-          <w:insideV w:val="nil"/>
-        </w:tcBorders>
-        <w:shd w:val="clear" w:color="auto" w:fill="EE8534" w:themeFill="accent6"/>
-      </w:tcPr>
-    </w:tblStylePr>
-    <w:tblStylePr w:type="lastRow">
-      <w:pPr>
-        <w:spacing w:before="0" w:after="0" w:line="240" w:lineRule="auto"/>
-      </w:pPr>
-      <w:rPr>
-        <w:b/>
-        <w:bCs/>
-      </w:rPr>
-      <w:tblPr/>
-      <w:tcPr>
-        <w:tcBorders>
-          <w:top w:val="double" w:sz="6" w:space="0" w:color="F2A366" w:themeColor="accent6" w:themeTint="BF"/>
-          <w:left w:val="single" w:sz="8" w:space="0" w:color="F2A366" w:themeColor="accent6" w:themeTint="BF"/>
-          <w:bottom w:val="single" w:sz="8" w:space="0" w:color="F2A366" w:themeColor="accent6" w:themeTint="BF"/>
-          <w:right w:val="single" w:sz="8" w:space="0" w:color="F2A366" w:themeColor="accent6" w:themeTint="BF"/>
-          <w:insideH w:val="nil"/>
-          <w:insideV w:val="nil"/>
-        </w:tcBorders>
-      </w:tcPr>
-    </w:tblStylePr>
-    <w:tblStylePr w:type="firstCol">
-      <w:rPr>
-        <w:b/>
-        <w:bCs/>
-      </w:rPr>
-    </w:tblStylePr>
-    <w:tblStylePr w:type="lastCol">
-      <w:rPr>
-        <w:b/>
-        <w:bCs/>
-      </w:rPr>
-    </w:tblStylePr>
-    <w:tblStylePr w:type="band1Vert">
-      <w:tblPr/>
-      <w:tcPr>
-        <w:shd w:val="clear" w:color="auto" w:fill="FAE0CC" w:themeFill="accent6" w:themeFillTint="3F"/>
-      </w:tcPr>
-    </w:tblStylePr>
-    <w:tblStylePr w:type="band1Horz">
-      <w:tblPr/>
-      <w:tcPr>
-        <w:tcBorders>
-          <w:insideH w:val="nil"/>
-          <w:insideV w:val="nil"/>
-        </w:tcBorders>
-        <w:shd w:val="clear" w:color="auto" w:fill="FAE0CC" w:themeFill="accent6" w:themeFillTint="3F"/>
-      </w:tcPr>
-    </w:tblStylePr>
-    <w:tblStylePr w:type="band2Horz">
-      <w:tblPr/>
-      <w:tcPr>
-        <w:tcBorders>
-          <w:insideH w:val="nil"/>
-          <w:insideV w:val="nil"/>
-        </w:tcBorders>
-      </w:tcPr>
-    </w:tblStylePr>
-  </w:style>
-  <w:style w:type="table" w:styleId="MediumShading1-Accent5">
-    <w:name w:val="Medium Shading 1 Accent 5"/>
-    <w:basedOn w:val="TableNormal"/>
-    <w:uiPriority w:val="63"/>
-    <w:rsid w:val="001C7878"/>
-    <w:tblPr>
-      <w:tblStyleRowBandSize w:val="1"/>
-      <w:tblStyleColBandSize w:val="1"/>
-      <w:tblBorders>
-        <w:top w:val="single" w:sz="8" w:space="0" w:color="0F92FF" w:themeColor="accent5" w:themeTint="BF"/>
-        <w:left w:val="single" w:sz="8" w:space="0" w:color="0F92FF" w:themeColor="accent5" w:themeTint="BF"/>
-        <w:bottom w:val="single" w:sz="8" w:space="0" w:color="0F92FF" w:themeColor="accent5" w:themeTint="BF"/>
-        <w:right w:val="single" w:sz="8" w:space="0" w:color="0F92FF" w:themeColor="accent5" w:themeTint="BF"/>
-        <w:insideH w:val="single" w:sz="8" w:space="0" w:color="0F92FF" w:themeColor="accent5" w:themeTint="BF"/>
-      </w:tblBorders>
-    </w:tblPr>
-    <w:tblStylePr w:type="firstRow">
-      <w:pPr>
-        <w:spacing w:before="0" w:after="0" w:line="240" w:lineRule="auto"/>
-      </w:pPr>
-      <w:rPr>
-        <w:b/>
-        <w:bCs/>
-        <w:color w:val="FFFFFF" w:themeColor="background1"/>
-      </w:rPr>
-      <w:tblPr/>
-      <w:tcPr>
-        <w:tcBorders>
-          <w:top w:val="single" w:sz="8" w:space="0" w:color="0F92FF" w:themeColor="accent5" w:themeTint="BF"/>
-          <w:left w:val="single" w:sz="8" w:space="0" w:color="0F92FF" w:themeColor="accent5" w:themeTint="BF"/>
-          <w:bottom w:val="single" w:sz="8" w:space="0" w:color="0F92FF" w:themeColor="accent5" w:themeTint="BF"/>
-          <w:right w:val="single" w:sz="8" w:space="0" w:color="0F92FF" w:themeColor="accent5" w:themeTint="BF"/>
-          <w:insideH w:val="nil"/>
-          <w:insideV w:val="nil"/>
-        </w:tcBorders>
-        <w:shd w:val="clear" w:color="auto" w:fill="0069BE" w:themeFill="accent5"/>
-      </w:tcPr>
-    </w:tblStylePr>
-    <w:tblStylePr w:type="lastRow">
-      <w:pPr>
-        <w:spacing w:before="0" w:after="0" w:line="240" w:lineRule="auto"/>
-      </w:pPr>
-      <w:rPr>
-        <w:b/>
-        <w:bCs/>
-      </w:rPr>
-      <w:tblPr/>
-      <w:tcPr>
-        <w:tcBorders>
-          <w:top w:val="double" w:sz="6" w:space="0" w:color="0F92FF" w:themeColor="accent5" w:themeTint="BF"/>
-          <w:left w:val="single" w:sz="8" w:space="0" w:color="0F92FF" w:themeColor="accent5" w:themeTint="BF"/>
-          <w:bottom w:val="single" w:sz="8" w:space="0" w:color="0F92FF" w:themeColor="accent5" w:themeTint="BF"/>
-          <w:right w:val="single" w:sz="8" w:space="0" w:color="0F92FF" w:themeColor="accent5" w:themeTint="BF"/>
-          <w:insideH w:val="nil"/>
-          <w:insideV w:val="nil"/>
-        </w:tcBorders>
-      </w:tcPr>
-    </w:tblStylePr>
-    <w:tblStylePr w:type="firstCol">
-      <w:rPr>
-        <w:b/>
-        <w:bCs/>
-      </w:rPr>
-    </w:tblStylePr>
-    <w:tblStylePr w:type="lastCol">
-      <w:rPr>
-        <w:b/>
-        <w:bCs/>
-      </w:rPr>
-    </w:tblStylePr>
-    <w:tblStylePr w:type="band1Vert">
-      <w:tblPr/>
-      <w:tcPr>
-        <w:shd w:val="clear" w:color="auto" w:fill="AFDBFF" w:themeFill="accent5" w:themeFillTint="3F"/>
-      </w:tcPr>
-    </w:tblStylePr>
-    <w:tblStylePr w:type="band1Horz">
-      <w:tblPr/>
-      <w:tcPr>
-        <w:tcBorders>
-          <w:insideH w:val="nil"/>
-          <w:insideV w:val="nil"/>
-        </w:tcBorders>
-        <w:shd w:val="clear" w:color="auto" w:fill="AFDBFF" w:themeFill="accent5" w:themeFillTint="3F"/>
-      </w:tcPr>
-    </w:tblStylePr>
-    <w:tblStylePr w:type="band2Horz">
-      <w:tblPr/>
-      <w:tcPr>
-        <w:tcBorders>
-          <w:insideH w:val="nil"/>
-          <w:insideV w:val="nil"/>
-        </w:tcBorders>
-      </w:tcPr>
-    </w:tblStylePr>
-  </w:style>
-  <w:style w:type="table" w:styleId="LightGrid-Accent3">
-    <w:name w:val="Light Grid Accent 3"/>
-    <w:basedOn w:val="TableNormal"/>
-    <w:uiPriority w:val="62"/>
-    <w:rsid w:val="001C7878"/>
-    <w:tblPr>
-      <w:tblStyleRowBandSize w:val="1"/>
-      <w:tblStyleColBandSize w:val="1"/>
-      <w:tblBorders>
-        <w:top w:val="single" w:sz="8" w:space="0" w:color="79C206" w:themeColor="accent3"/>
-        <w:left w:val="single" w:sz="8" w:space="0" w:color="79C206" w:themeColor="accent3"/>
-        <w:bottom w:val="single" w:sz="8" w:space="0" w:color="79C206" w:themeColor="accent3"/>
-        <w:right w:val="single" w:sz="8" w:space="0" w:color="79C206" w:themeColor="accent3"/>
-        <w:insideH w:val="single" w:sz="8" w:space="0" w:color="79C206" w:themeColor="accent3"/>
-        <w:insideV w:val="single" w:sz="8" w:space="0" w:color="79C206" w:themeColor="accent3"/>
-      </w:tblBorders>
-    </w:tblPr>
-    <w:tblStylePr w:type="firstRow">
-      <w:pPr>
-        <w:spacing w:before="0" w:after="0" w:line="240" w:lineRule="auto"/>
-      </w:pPr>
-      <w:rPr>
-        <w:rFonts w:asciiTheme="majorHAnsi" w:eastAsiaTheme="majorEastAsia" w:hAnsiTheme="majorHAnsi" w:cstheme="majorBidi"/>
-        <w:b/>
-        <w:bCs/>
-      </w:rPr>
-      <w:tblPr/>
-      <w:tcPr>
-        <w:tcBorders>
-          <w:top w:val="single" w:sz="8" w:space="0" w:color="79C206" w:themeColor="accent3"/>
-          <w:left w:val="single" w:sz="8" w:space="0" w:color="79C206" w:themeColor="accent3"/>
-          <w:bottom w:val="single" w:sz="18" w:space="0" w:color="79C206" w:themeColor="accent3"/>
-          <w:right w:val="single" w:sz="8" w:space="0" w:color="79C206" w:themeColor="accent3"/>
-          <w:insideH w:val="nil"/>
-          <w:insideV w:val="single" w:sz="8" w:space="0" w:color="79C206" w:themeColor="accent3"/>
-        </w:tcBorders>
-      </w:tcPr>
-    </w:tblStylePr>
-    <w:tblStylePr w:type="lastRow">
-      <w:pPr>
-        <w:spacing w:before="0" w:after="0" w:line="240" w:lineRule="auto"/>
-      </w:pPr>
-      <w:rPr>
-        <w:rFonts w:asciiTheme="majorHAnsi" w:eastAsiaTheme="majorEastAsia" w:hAnsiTheme="majorHAnsi" w:cstheme="majorBidi"/>
-        <w:b/>
-        <w:bCs/>
-      </w:rPr>
-      <w:tblPr/>
-      <w:tcPr>
-        <w:tcBorders>
-          <w:top w:val="double" w:sz="6" w:space="0" w:color="79C206" w:themeColor="accent3"/>
-          <w:left w:val="single" w:sz="8" w:space="0" w:color="79C206" w:themeColor="accent3"/>
-          <w:bottom w:val="single" w:sz="8" w:space="0" w:color="79C206" w:themeColor="accent3"/>
-          <w:right w:val="single" w:sz="8" w:space="0" w:color="79C206" w:themeColor="accent3"/>
-          <w:insideH w:val="nil"/>
-          <w:insideV w:val="single" w:sz="8" w:space="0" w:color="79C206" w:themeColor="accent3"/>
-        </w:tcBorders>
-      </w:tcPr>
-    </w:tblStylePr>
-    <w:tblStylePr w:type="firstCol">
-      <w:rPr>
-        <w:rFonts w:asciiTheme="majorHAnsi" w:eastAsiaTheme="majorEastAsia" w:hAnsiTheme="majorHAnsi" w:cstheme="majorBidi"/>
-        <w:b/>
-        <w:bCs/>
-      </w:rPr>
-    </w:tblStylePr>
-    <w:tblStylePr w:type="lastCol">
-      <w:rPr>
-        <w:rFonts w:asciiTheme="majorHAnsi" w:eastAsiaTheme="majorEastAsia" w:hAnsiTheme="majorHAnsi" w:cstheme="majorBidi"/>
-        <w:b/>
-        <w:bCs/>
-      </w:rPr>
-      <w:tblPr/>
-      <w:tcPr>
-        <w:tcBorders>
-          <w:top w:val="single" w:sz="8" w:space="0" w:color="79C206" w:themeColor="accent3"/>
-          <w:left w:val="single" w:sz="8" w:space="0" w:color="79C206" w:themeColor="accent3"/>
-          <w:bottom w:val="single" w:sz="8" w:space="0" w:color="79C206" w:themeColor="accent3"/>
-          <w:right w:val="single" w:sz="8" w:space="0" w:color="79C206" w:themeColor="accent3"/>
-        </w:tcBorders>
-      </w:tcPr>
-    </w:tblStylePr>
-    <w:tblStylePr w:type="band1Vert">
-      <w:tblPr/>
-      <w:tcPr>
-        <w:tcBorders>
-          <w:top w:val="single" w:sz="8" w:space="0" w:color="79C206" w:themeColor="accent3"/>
-          <w:left w:val="single" w:sz="8" w:space="0" w:color="79C206" w:themeColor="accent3"/>
-          <w:bottom w:val="single" w:sz="8" w:space="0" w:color="79C206" w:themeColor="accent3"/>
-          <w:right w:val="single" w:sz="8" w:space="0" w:color="79C206" w:themeColor="accent3"/>
-        </w:tcBorders>
-        <w:shd w:val="clear" w:color="auto" w:fill="E0FCB4" w:themeFill="accent3" w:themeFillTint="3F"/>
-      </w:tcPr>
-    </w:tblStylePr>
-    <w:tblStylePr w:type="band1Horz">
-      <w:tblPr/>
-      <w:tcPr>
-        <w:tcBorders>
-          <w:top w:val="single" w:sz="8" w:space="0" w:color="79C206" w:themeColor="accent3"/>
-          <w:left w:val="single" w:sz="8" w:space="0" w:color="79C206" w:themeColor="accent3"/>
-          <w:bottom w:val="single" w:sz="8" w:space="0" w:color="79C206" w:themeColor="accent3"/>
-          <w:right w:val="single" w:sz="8" w:space="0" w:color="79C206" w:themeColor="accent3"/>
-          <w:insideV w:val="single" w:sz="8" w:space="0" w:color="79C206" w:themeColor="accent3"/>
-        </w:tcBorders>
-        <w:shd w:val="clear" w:color="auto" w:fill="E0FCB4" w:themeFill="accent3" w:themeFillTint="3F"/>
-      </w:tcPr>
-    </w:tblStylePr>
-    <w:tblStylePr w:type="band2Horz">
-      <w:tblPr/>
-      <w:tcPr>
-        <w:tcBorders>
-          <w:top w:val="single" w:sz="8" w:space="0" w:color="79C206" w:themeColor="accent3"/>
-          <w:left w:val="single" w:sz="8" w:space="0" w:color="79C206" w:themeColor="accent3"/>
-          <w:bottom w:val="single" w:sz="8" w:space="0" w:color="79C206" w:themeColor="accent3"/>
-          <w:right w:val="single" w:sz="8" w:space="0" w:color="79C206" w:themeColor="accent3"/>
-          <w:insideV w:val="single" w:sz="8" w:space="0" w:color="79C206" w:themeColor="accent3"/>
-        </w:tcBorders>
-      </w:tcPr>
-    </w:tblStylePr>
-  </w:style>
-  <w:style w:type="table" w:styleId="LightGrid-Accent4">
-    <w:name w:val="Light Grid Accent 4"/>
-    <w:basedOn w:val="TableNormal"/>
-    <w:uiPriority w:val="62"/>
-    <w:rsid w:val="001C7878"/>
-    <w:tblPr>
-      <w:tblStyleRowBandSize w:val="1"/>
-      <w:tblStyleColBandSize w:val="1"/>
-      <w:tblBorders>
-        <w:top w:val="single" w:sz="8" w:space="0" w:color="E85C40" w:themeColor="accent4"/>
-        <w:left w:val="single" w:sz="8" w:space="0" w:color="E85C40" w:themeColor="accent4"/>
-        <w:bottom w:val="single" w:sz="8" w:space="0" w:color="E85C40" w:themeColor="accent4"/>
-        <w:right w:val="single" w:sz="8" w:space="0" w:color="E85C40" w:themeColor="accent4"/>
-        <w:insideH w:val="single" w:sz="8" w:space="0" w:color="E85C40" w:themeColor="accent4"/>
-        <w:insideV w:val="single" w:sz="8" w:space="0" w:color="E85C40" w:themeColor="accent4"/>
-      </w:tblBorders>
-    </w:tblPr>
-    <w:tblStylePr w:type="firstRow">
-      <w:pPr>
-        <w:spacing w:before="0" w:after="0" w:line="240" w:lineRule="auto"/>
-      </w:pPr>
-      <w:rPr>
-        <w:rFonts w:asciiTheme="majorHAnsi" w:eastAsiaTheme="majorEastAsia" w:hAnsiTheme="majorHAnsi" w:cstheme="majorBidi"/>
-        <w:b/>
-        <w:bCs/>
-      </w:rPr>
-      <w:tblPr/>
-      <w:tcPr>
-        <w:tcBorders>
-          <w:top w:val="single" w:sz="8" w:space="0" w:color="E85C40" w:themeColor="accent4"/>
-          <w:left w:val="single" w:sz="8" w:space="0" w:color="E85C40" w:themeColor="accent4"/>
-          <w:bottom w:val="single" w:sz="18" w:space="0" w:color="E85C40" w:themeColor="accent4"/>
-          <w:right w:val="single" w:sz="8" w:space="0" w:color="E85C40" w:themeColor="accent4"/>
-          <w:insideH w:val="nil"/>
-          <w:insideV w:val="single" w:sz="8" w:space="0" w:color="E85C40" w:themeColor="accent4"/>
-        </w:tcBorders>
-      </w:tcPr>
-    </w:tblStylePr>
-    <w:tblStylePr w:type="lastRow">
-      <w:pPr>
-        <w:spacing w:before="0" w:after="0" w:line="240" w:lineRule="auto"/>
-      </w:pPr>
-      <w:rPr>
-        <w:rFonts w:asciiTheme="majorHAnsi" w:eastAsiaTheme="majorEastAsia" w:hAnsiTheme="majorHAnsi" w:cstheme="majorBidi"/>
-        <w:b/>
-        <w:bCs/>
-      </w:rPr>
-      <w:tblPr/>
-      <w:tcPr>
-        <w:tcBorders>
-          <w:top w:val="double" w:sz="6" w:space="0" w:color="E85C40" w:themeColor="accent4"/>
-          <w:left w:val="single" w:sz="8" w:space="0" w:color="E85C40" w:themeColor="accent4"/>
-          <w:bottom w:val="single" w:sz="8" w:space="0" w:color="E85C40" w:themeColor="accent4"/>
-          <w:right w:val="single" w:sz="8" w:space="0" w:color="E85C40" w:themeColor="accent4"/>
-          <w:insideH w:val="nil"/>
-          <w:insideV w:val="single" w:sz="8" w:space="0" w:color="E85C40" w:themeColor="accent4"/>
-        </w:tcBorders>
-      </w:tcPr>
-    </w:tblStylePr>
-    <w:tblStylePr w:type="firstCol">
-      <w:rPr>
-        <w:rFonts w:asciiTheme="majorHAnsi" w:eastAsiaTheme="majorEastAsia" w:hAnsiTheme="majorHAnsi" w:cstheme="majorBidi"/>
-        <w:b/>
-        <w:bCs/>
-      </w:rPr>
-    </w:tblStylePr>
-    <w:tblStylePr w:type="lastCol">
-      <w:rPr>
-        <w:rFonts w:asciiTheme="majorHAnsi" w:eastAsiaTheme="majorEastAsia" w:hAnsiTheme="majorHAnsi" w:cstheme="majorBidi"/>
-        <w:b/>
-        <w:bCs/>
-      </w:rPr>
-      <w:tblPr/>
-      <w:tcPr>
-        <w:tcBorders>
-          <w:top w:val="single" w:sz="8" w:space="0" w:color="E85C40" w:themeColor="accent4"/>
-          <w:left w:val="single" w:sz="8" w:space="0" w:color="E85C40" w:themeColor="accent4"/>
-          <w:bottom w:val="single" w:sz="8" w:space="0" w:color="E85C40" w:themeColor="accent4"/>
-          <w:right w:val="single" w:sz="8" w:space="0" w:color="E85C40" w:themeColor="accent4"/>
-        </w:tcBorders>
-      </w:tcPr>
-    </w:tblStylePr>
-    <w:tblStylePr w:type="band1Vert">
-      <w:tblPr/>
-      <w:tcPr>
-        <w:tcBorders>
-          <w:top w:val="single" w:sz="8" w:space="0" w:color="E85C40" w:themeColor="accent4"/>
-          <w:left w:val="single" w:sz="8" w:space="0" w:color="E85C40" w:themeColor="accent4"/>
-          <w:bottom w:val="single" w:sz="8" w:space="0" w:color="E85C40" w:themeColor="accent4"/>
-          <w:right w:val="single" w:sz="8" w:space="0" w:color="E85C40" w:themeColor="accent4"/>
-        </w:tcBorders>
-        <w:shd w:val="clear" w:color="auto" w:fill="F9D6CF" w:themeFill="accent4" w:themeFillTint="3F"/>
-      </w:tcPr>
-    </w:tblStylePr>
-    <w:tblStylePr w:type="band1Horz">
-      <w:tblPr/>
-      <w:tcPr>
-        <w:tcBorders>
-          <w:top w:val="single" w:sz="8" w:space="0" w:color="E85C40" w:themeColor="accent4"/>
-          <w:left w:val="single" w:sz="8" w:space="0" w:color="E85C40" w:themeColor="accent4"/>
-          <w:bottom w:val="single" w:sz="8" w:space="0" w:color="E85C40" w:themeColor="accent4"/>
-          <w:right w:val="single" w:sz="8" w:space="0" w:color="E85C40" w:themeColor="accent4"/>
-          <w:insideV w:val="single" w:sz="8" w:space="0" w:color="E85C40" w:themeColor="accent4"/>
-        </w:tcBorders>
-        <w:shd w:val="clear" w:color="auto" w:fill="F9D6CF" w:themeFill="accent4" w:themeFillTint="3F"/>
-      </w:tcPr>
-    </w:tblStylePr>
-    <w:tblStylePr w:type="band2Horz">
-      <w:tblPr/>
-      <w:tcPr>
-        <w:tcBorders>
-          <w:top w:val="single" w:sz="8" w:space="0" w:color="E85C40" w:themeColor="accent4"/>
-          <w:left w:val="single" w:sz="8" w:space="0" w:color="E85C40" w:themeColor="accent4"/>
-          <w:bottom w:val="single" w:sz="8" w:space="0" w:color="E85C40" w:themeColor="accent4"/>
-          <w:right w:val="single" w:sz="8" w:space="0" w:color="E85C40" w:themeColor="accent4"/>
-          <w:insideV w:val="single" w:sz="8" w:space="0" w:color="E85C40" w:themeColor="accent4"/>
-        </w:tcBorders>
-      </w:tcPr>
-    </w:tblStylePr>
-  </w:style>
-  <w:style w:type="table" w:styleId="MediumShading1-Accent1">
-    <w:name w:val="Medium Shading 1 Accent 1"/>
-    <w:basedOn w:val="TableNormal"/>
-    <w:uiPriority w:val="63"/>
-    <w:rsid w:val="001C7878"/>
-    <w:tblPr>
-      <w:tblStyleRowBandSize w:val="1"/>
-      <w:tblStyleColBandSize w:val="1"/>
-      <w:tblBorders>
-        <w:top w:val="single" w:sz="8" w:space="0" w:color="20B5FF" w:themeColor="accent1" w:themeTint="BF"/>
-        <w:left w:val="single" w:sz="8" w:space="0" w:color="20B5FF" w:themeColor="accent1" w:themeTint="BF"/>
-        <w:bottom w:val="single" w:sz="8" w:space="0" w:color="20B5FF" w:themeColor="accent1" w:themeTint="BF"/>
-        <w:right w:val="single" w:sz="8" w:space="0" w:color="20B5FF" w:themeColor="accent1" w:themeTint="BF"/>
-        <w:insideH w:val="single" w:sz="8" w:space="0" w:color="20B5FF" w:themeColor="accent1" w:themeTint="BF"/>
-      </w:tblBorders>
-    </w:tblPr>
-    <w:tblStylePr w:type="firstRow">
-      <w:pPr>
-        <w:spacing w:before="0" w:after="0" w:line="240" w:lineRule="auto"/>
-      </w:pPr>
-      <w:rPr>
-        <w:b/>
-        <w:bCs/>
-        <w:color w:val="FFFFFF" w:themeColor="background1"/>
-      </w:rPr>
-      <w:tblPr/>
-      <w:tcPr>
-        <w:tcBorders>
-          <w:top w:val="single" w:sz="8" w:space="0" w:color="20B5FF" w:themeColor="accent1" w:themeTint="BF"/>
-          <w:left w:val="single" w:sz="8" w:space="0" w:color="20B5FF" w:themeColor="accent1" w:themeTint="BF"/>
-          <w:bottom w:val="single" w:sz="8" w:space="0" w:color="20B5FF" w:themeColor="accent1" w:themeTint="BF"/>
-          <w:right w:val="single" w:sz="8" w:space="0" w:color="20B5FF" w:themeColor="accent1" w:themeTint="BF"/>
-          <w:insideH w:val="nil"/>
-          <w:insideV w:val="nil"/>
-        </w:tcBorders>
-        <w:shd w:val="clear" w:color="auto" w:fill="008FD5" w:themeFill="accent1"/>
-      </w:tcPr>
-    </w:tblStylePr>
-    <w:tblStylePr w:type="lastRow">
-      <w:pPr>
-        <w:spacing w:before="0" w:after="0" w:line="240" w:lineRule="auto"/>
-      </w:pPr>
-      <w:rPr>
-        <w:b/>
-        <w:bCs/>
-      </w:rPr>
-      <w:tblPr/>
-      <w:tcPr>
-        <w:tcBorders>
-          <w:top w:val="double" w:sz="6" w:space="0" w:color="20B5FF" w:themeColor="accent1" w:themeTint="BF"/>
-          <w:left w:val="single" w:sz="8" w:space="0" w:color="20B5FF" w:themeColor="accent1" w:themeTint="BF"/>
-          <w:bottom w:val="single" w:sz="8" w:space="0" w:color="20B5FF" w:themeColor="accent1" w:themeTint="BF"/>
-          <w:right w:val="single" w:sz="8" w:space="0" w:color="20B5FF" w:themeColor="accent1" w:themeTint="BF"/>
-          <w:insideH w:val="nil"/>
-          <w:insideV w:val="nil"/>
-        </w:tcBorders>
-      </w:tcPr>
-    </w:tblStylePr>
-    <w:tblStylePr w:type="firstCol">
-      <w:rPr>
-        <w:b/>
-        <w:bCs/>
-      </w:rPr>
-    </w:tblStylePr>
-    <w:tblStylePr w:type="lastCol">
-      <w:rPr>
-        <w:b/>
-        <w:bCs/>
-      </w:rPr>
-    </w:tblStylePr>
-    <w:tblStylePr w:type="band1Vert">
-      <w:tblPr/>
-      <w:tcPr>
-        <w:shd w:val="clear" w:color="auto" w:fill="B5E6FF" w:themeFill="accent1" w:themeFillTint="3F"/>
-      </w:tcPr>
-    </w:tblStylePr>
-    <w:tblStylePr w:type="band1Horz">
-      <w:tblPr/>
-      <w:tcPr>
-        <w:tcBorders>
-          <w:insideH w:val="nil"/>
-          <w:insideV w:val="nil"/>
-        </w:tcBorders>
-        <w:shd w:val="clear" w:color="auto" w:fill="B5E6FF" w:themeFill="accent1" w:themeFillTint="3F"/>
-      </w:tcPr>
-    </w:tblStylePr>
-    <w:tblStylePr w:type="band2Horz">
-      <w:tblPr/>
-      <w:tcPr>
-        <w:tcBorders>
-          <w:insideH w:val="nil"/>
-          <w:insideV w:val="nil"/>
-        </w:tcBorders>
-      </w:tcPr>
-    </w:tblStylePr>
-  </w:style>
-  <w:style w:type="table" w:styleId="MediumShading1">
-    <w:name w:val="Medium Shading 1"/>
-    <w:basedOn w:val="TableNormal"/>
-    <w:uiPriority w:val="63"/>
-    <w:rsid w:val="001C7878"/>
-    <w:tblPr>
-      <w:tblStyleRowBandSize w:val="1"/>
-      <w:tblStyleColBandSize w:val="1"/>
-      <w:tblBorders>
-        <w:top w:val="single" w:sz="8" w:space="0" w:color="2384B0" w:themeColor="text1" w:themeTint="BF"/>
-        <w:left w:val="single" w:sz="8" w:space="0" w:color="2384B0" w:themeColor="text1" w:themeTint="BF"/>
-        <w:bottom w:val="single" w:sz="8" w:space="0" w:color="2384B0" w:themeColor="text1" w:themeTint="BF"/>
-        <w:right w:val="single" w:sz="8" w:space="0" w:color="2384B0" w:themeColor="text1" w:themeTint="BF"/>
-        <w:insideH w:val="single" w:sz="8" w:space="0" w:color="2384B0" w:themeColor="text1" w:themeTint="BF"/>
-      </w:tblBorders>
-    </w:tblPr>
-    <w:tblStylePr w:type="firstRow">
-      <w:pPr>
-        <w:spacing w:before="0" w:after="0" w:line="240" w:lineRule="auto"/>
-      </w:pPr>
-      <w:rPr>
-        <w:b/>
-        <w:bCs/>
-        <w:color w:val="FFFFFF" w:themeColor="background1"/>
-      </w:rPr>
-      <w:tblPr/>
-      <w:tcPr>
-        <w:tcBorders>
-          <w:top w:val="single" w:sz="8" w:space="0" w:color="2384B0" w:themeColor="text1" w:themeTint="BF"/>
-          <w:left w:val="single" w:sz="8" w:space="0" w:color="2384B0" w:themeColor="text1" w:themeTint="BF"/>
-          <w:bottom w:val="single" w:sz="8" w:space="0" w:color="2384B0" w:themeColor="text1" w:themeTint="BF"/>
-          <w:right w:val="single" w:sz="8" w:space="0" w:color="2384B0" w:themeColor="text1" w:themeTint="BF"/>
-          <w:insideH w:val="nil"/>
-          <w:insideV w:val="nil"/>
-        </w:tcBorders>
-        <w:shd w:val="clear" w:color="auto" w:fill="13475E" w:themeFill="text1"/>
-      </w:tcPr>
-    </w:tblStylePr>
-    <w:tblStylePr w:type="lastRow">
-      <w:pPr>
-        <w:spacing w:before="0" w:after="0" w:line="240" w:lineRule="auto"/>
-      </w:pPr>
-      <w:rPr>
-        <w:b/>
-        <w:bCs/>
-      </w:rPr>
-      <w:tblPr/>
-      <w:tcPr>
-        <w:tcBorders>
-          <w:top w:val="double" w:sz="6" w:space="0" w:color="2384B0" w:themeColor="text1" w:themeTint="BF"/>
-          <w:left w:val="single" w:sz="8" w:space="0" w:color="2384B0" w:themeColor="text1" w:themeTint="BF"/>
-          <w:bottom w:val="single" w:sz="8" w:space="0" w:color="2384B0" w:themeColor="text1" w:themeTint="BF"/>
-          <w:right w:val="single" w:sz="8" w:space="0" w:color="2384B0" w:themeColor="text1" w:themeTint="BF"/>
-          <w:insideH w:val="nil"/>
-          <w:insideV w:val="nil"/>
-        </w:tcBorders>
-      </w:tcPr>
-    </w:tblStylePr>
-    <w:tblStylePr w:type="firstCol">
-      <w:rPr>
-        <w:b/>
-        <w:bCs/>
-      </w:rPr>
-    </w:tblStylePr>
-    <w:tblStylePr w:type="lastCol">
-      <w:rPr>
-        <w:b/>
-        <w:bCs/>
-      </w:rPr>
-    </w:tblStylePr>
-    <w:tblStylePr w:type="band1Vert">
-      <w:tblPr/>
-      <w:tcPr>
-        <w:shd w:val="clear" w:color="auto" w:fill="ADDAEE" w:themeFill="text1" w:themeFillTint="3F"/>
-      </w:tcPr>
-    </w:tblStylePr>
-    <w:tblStylePr w:type="band1Horz">
-      <w:tblPr/>
-      <w:tcPr>
-        <w:tcBorders>
-          <w:insideH w:val="nil"/>
-          <w:insideV w:val="nil"/>
-        </w:tcBorders>
-        <w:shd w:val="clear" w:color="auto" w:fill="ADDAEE" w:themeFill="text1" w:themeFillTint="3F"/>
-      </w:tcPr>
-    </w:tblStylePr>
-    <w:tblStylePr w:type="band2Horz">
-      <w:tblPr/>
-      <w:tcPr>
-        <w:tcBorders>
-          <w:insideH w:val="nil"/>
-          <w:insideV w:val="nil"/>
-        </w:tcBorders>
-      </w:tcPr>
-    </w:tblStylePr>
-  </w:style>
-  <w:style w:type="table" w:styleId="LightGrid-Accent2">
-    <w:name w:val="Light Grid Accent 2"/>
-    <w:basedOn w:val="TableNormal"/>
-    <w:uiPriority w:val="62"/>
-    <w:rsid w:val="001C7878"/>
-    <w:tblPr>
-      <w:tblStyleRowBandSize w:val="1"/>
-      <w:tblStyleColBandSize w:val="1"/>
-      <w:tblBorders>
-        <w:top w:val="single" w:sz="8" w:space="0" w:color="A9398D" w:themeColor="accent2"/>
-        <w:left w:val="single" w:sz="8" w:space="0" w:color="A9398D" w:themeColor="accent2"/>
-        <w:bottom w:val="single" w:sz="8" w:space="0" w:color="A9398D" w:themeColor="accent2"/>
-        <w:right w:val="single" w:sz="8" w:space="0" w:color="A9398D" w:themeColor="accent2"/>
-        <w:insideH w:val="single" w:sz="8" w:space="0" w:color="A9398D" w:themeColor="accent2"/>
-        <w:insideV w:val="single" w:sz="8" w:space="0" w:color="A9398D" w:themeColor="accent2"/>
-      </w:tblBorders>
-    </w:tblPr>
-    <w:tblStylePr w:type="firstRow">
-      <w:pPr>
-        <w:spacing w:before="0" w:after="0" w:line="240" w:lineRule="auto"/>
-      </w:pPr>
-      <w:rPr>
-        <w:rFonts w:asciiTheme="majorHAnsi" w:eastAsiaTheme="majorEastAsia" w:hAnsiTheme="majorHAnsi" w:cstheme="majorBidi"/>
-        <w:b/>
-        <w:bCs/>
-      </w:rPr>
-      <w:tblPr/>
-      <w:tcPr>
-        <w:tcBorders>
-          <w:top w:val="single" w:sz="8" w:space="0" w:color="A9398D" w:themeColor="accent2"/>
-          <w:left w:val="single" w:sz="8" w:space="0" w:color="A9398D" w:themeColor="accent2"/>
-          <w:bottom w:val="single" w:sz="18" w:space="0" w:color="A9398D" w:themeColor="accent2"/>
-          <w:right w:val="single" w:sz="8" w:space="0" w:color="A9398D" w:themeColor="accent2"/>
-          <w:insideH w:val="nil"/>
-          <w:insideV w:val="single" w:sz="8" w:space="0" w:color="A9398D" w:themeColor="accent2"/>
-        </w:tcBorders>
-      </w:tcPr>
-    </w:tblStylePr>
-    <w:tblStylePr w:type="lastRow">
-      <w:pPr>
-        <w:spacing w:before="0" w:after="0" w:line="240" w:lineRule="auto"/>
-      </w:pPr>
-      <w:rPr>
-        <w:rFonts w:asciiTheme="majorHAnsi" w:eastAsiaTheme="majorEastAsia" w:hAnsiTheme="majorHAnsi" w:cstheme="majorBidi"/>
-        <w:b/>
-        <w:bCs/>
-      </w:rPr>
-      <w:tblPr/>
-      <w:tcPr>
-        <w:tcBorders>
-          <w:top w:val="double" w:sz="6" w:space="0" w:color="A9398D" w:themeColor="accent2"/>
-          <w:left w:val="single" w:sz="8" w:space="0" w:color="A9398D" w:themeColor="accent2"/>
-          <w:bottom w:val="single" w:sz="8" w:space="0" w:color="A9398D" w:themeColor="accent2"/>
-          <w:right w:val="single" w:sz="8" w:space="0" w:color="A9398D" w:themeColor="accent2"/>
-          <w:insideH w:val="nil"/>
-          <w:insideV w:val="single" w:sz="8" w:space="0" w:color="A9398D" w:themeColor="accent2"/>
-        </w:tcBorders>
-      </w:tcPr>
-    </w:tblStylePr>
-    <w:tblStylePr w:type="firstCol">
-      <w:rPr>
-        <w:rFonts w:asciiTheme="majorHAnsi" w:eastAsiaTheme="majorEastAsia" w:hAnsiTheme="majorHAnsi" w:cstheme="majorBidi"/>
-        <w:b/>
-        <w:bCs/>
-      </w:rPr>
-    </w:tblStylePr>
-    <w:tblStylePr w:type="lastCol">
-      <w:rPr>
-        <w:rFonts w:asciiTheme="majorHAnsi" w:eastAsiaTheme="majorEastAsia" w:hAnsiTheme="majorHAnsi" w:cstheme="majorBidi"/>
-        <w:b/>
-        <w:bCs/>
-      </w:rPr>
-      <w:tblPr/>
-      <w:tcPr>
-        <w:tcBorders>
-          <w:top w:val="single" w:sz="8" w:space="0" w:color="A9398D" w:themeColor="accent2"/>
-          <w:left w:val="single" w:sz="8" w:space="0" w:color="A9398D" w:themeColor="accent2"/>
-          <w:bottom w:val="single" w:sz="8" w:space="0" w:color="A9398D" w:themeColor="accent2"/>
-          <w:right w:val="single" w:sz="8" w:space="0" w:color="A9398D" w:themeColor="accent2"/>
-        </w:tcBorders>
-      </w:tcPr>
-    </w:tblStylePr>
-    <w:tblStylePr w:type="band1Vert">
-      <w:tblPr/>
-      <w:tcPr>
-        <w:tcBorders>
-          <w:top w:val="single" w:sz="8" w:space="0" w:color="A9398D" w:themeColor="accent2"/>
-          <w:left w:val="single" w:sz="8" w:space="0" w:color="A9398D" w:themeColor="accent2"/>
-          <w:bottom w:val="single" w:sz="8" w:space="0" w:color="A9398D" w:themeColor="accent2"/>
-          <w:right w:val="single" w:sz="8" w:space="0" w:color="A9398D" w:themeColor="accent2"/>
-        </w:tcBorders>
-        <w:shd w:val="clear" w:color="auto" w:fill="EDCAE4" w:themeFill="accent2" w:themeFillTint="3F"/>
-      </w:tcPr>
-    </w:tblStylePr>
-    <w:tblStylePr w:type="band1Horz">
-      <w:tblPr/>
-      <w:tcPr>
-        <w:tcBorders>
-          <w:top w:val="single" w:sz="8" w:space="0" w:color="A9398D" w:themeColor="accent2"/>
-          <w:left w:val="single" w:sz="8" w:space="0" w:color="A9398D" w:themeColor="accent2"/>
-          <w:bottom w:val="single" w:sz="8" w:space="0" w:color="A9398D" w:themeColor="accent2"/>
-          <w:right w:val="single" w:sz="8" w:space="0" w:color="A9398D" w:themeColor="accent2"/>
-          <w:insideV w:val="single" w:sz="8" w:space="0" w:color="A9398D" w:themeColor="accent2"/>
-        </w:tcBorders>
-        <w:shd w:val="clear" w:color="auto" w:fill="EDCAE4" w:themeFill="accent2" w:themeFillTint="3F"/>
-      </w:tcPr>
-    </w:tblStylePr>
-    <w:tblStylePr w:type="band2Horz">
-      <w:tblPr/>
-      <w:tcPr>
-        <w:tcBorders>
-          <w:top w:val="single" w:sz="8" w:space="0" w:color="A9398D" w:themeColor="accent2"/>
-          <w:left w:val="single" w:sz="8" w:space="0" w:color="A9398D" w:themeColor="accent2"/>
-          <w:bottom w:val="single" w:sz="8" w:space="0" w:color="A9398D" w:themeColor="accent2"/>
-          <w:right w:val="single" w:sz="8" w:space="0" w:color="A9398D" w:themeColor="accent2"/>
-          <w:insideV w:val="single" w:sz="8" w:space="0" w:color="A9398D" w:themeColor="accent2"/>
-        </w:tcBorders>
-      </w:tcPr>
-    </w:tblStylePr>
-  </w:style>
-  <w:style w:type="table" w:styleId="LightGrid-Accent1">
-    <w:name w:val="Light Grid Accent 1"/>
-    <w:basedOn w:val="TableNormal"/>
-    <w:uiPriority w:val="62"/>
-    <w:rsid w:val="001C7878"/>
-    <w:tblPr>
-      <w:tblStyleRowBandSize w:val="1"/>
-      <w:tblStyleColBandSize w:val="1"/>
-      <w:tblBorders>
-        <w:top w:val="single" w:sz="8" w:space="0" w:color="008FD5" w:themeColor="accent1"/>
-        <w:left w:val="single" w:sz="8" w:space="0" w:color="008FD5" w:themeColor="accent1"/>
-        <w:bottom w:val="single" w:sz="8" w:space="0" w:color="008FD5" w:themeColor="accent1"/>
-        <w:right w:val="single" w:sz="8" w:space="0" w:color="008FD5" w:themeColor="accent1"/>
-        <w:insideH w:val="single" w:sz="8" w:space="0" w:color="008FD5" w:themeColor="accent1"/>
-        <w:insideV w:val="single" w:sz="8" w:space="0" w:color="008FD5" w:themeColor="accent1"/>
-      </w:tblBorders>
-    </w:tblPr>
-    <w:tblStylePr w:type="firstRow">
-      <w:pPr>
-        <w:spacing w:before="0" w:after="0" w:line="240" w:lineRule="auto"/>
-      </w:pPr>
-      <w:rPr>
-        <w:rFonts w:asciiTheme="majorHAnsi" w:eastAsiaTheme="majorEastAsia" w:hAnsiTheme="majorHAnsi" w:cstheme="majorBidi"/>
-        <w:b/>
-        <w:bCs/>
-      </w:rPr>
-      <w:tblPr/>
-      <w:tcPr>
-        <w:tcBorders>
-          <w:top w:val="single" w:sz="8" w:space="0" w:color="008FD5" w:themeColor="accent1"/>
-          <w:left w:val="single" w:sz="8" w:space="0" w:color="008FD5" w:themeColor="accent1"/>
-          <w:bottom w:val="single" w:sz="18" w:space="0" w:color="008FD5" w:themeColor="accent1"/>
-          <w:right w:val="single" w:sz="8" w:space="0" w:color="008FD5" w:themeColor="accent1"/>
-          <w:insideH w:val="nil"/>
-          <w:insideV w:val="single" w:sz="8" w:space="0" w:color="008FD5" w:themeColor="accent1"/>
-        </w:tcBorders>
-      </w:tcPr>
-    </w:tblStylePr>
-    <w:tblStylePr w:type="lastRow">
-      <w:pPr>
-        <w:spacing w:before="0" w:after="0" w:line="240" w:lineRule="auto"/>
-      </w:pPr>
-      <w:rPr>
-        <w:rFonts w:asciiTheme="majorHAnsi" w:eastAsiaTheme="majorEastAsia" w:hAnsiTheme="majorHAnsi" w:cstheme="majorBidi"/>
-        <w:b/>
-        <w:bCs/>
-      </w:rPr>
-      <w:tblPr/>
-      <w:tcPr>
-        <w:tcBorders>
-          <w:top w:val="double" w:sz="6" w:space="0" w:color="008FD5" w:themeColor="accent1"/>
-          <w:left w:val="single" w:sz="8" w:space="0" w:color="008FD5" w:themeColor="accent1"/>
-          <w:bottom w:val="single" w:sz="8" w:space="0" w:color="008FD5" w:themeColor="accent1"/>
-          <w:right w:val="single" w:sz="8" w:space="0" w:color="008FD5" w:themeColor="accent1"/>
-          <w:insideH w:val="nil"/>
-          <w:insideV w:val="single" w:sz="8" w:space="0" w:color="008FD5" w:themeColor="accent1"/>
-        </w:tcBorders>
-      </w:tcPr>
-    </w:tblStylePr>
-    <w:tblStylePr w:type="firstCol">
-      <w:rPr>
-        <w:rFonts w:asciiTheme="majorHAnsi" w:eastAsiaTheme="majorEastAsia" w:hAnsiTheme="majorHAnsi" w:cstheme="majorBidi"/>
-        <w:b/>
-        <w:bCs/>
-      </w:rPr>
-    </w:tblStylePr>
-    <w:tblStylePr w:type="lastCol">
-      <w:rPr>
-        <w:rFonts w:asciiTheme="majorHAnsi" w:eastAsiaTheme="majorEastAsia" w:hAnsiTheme="majorHAnsi" w:cstheme="majorBidi"/>
-        <w:b/>
-        <w:bCs/>
-      </w:rPr>
-      <w:tblPr/>
-      <w:tcPr>
-        <w:tcBorders>
-          <w:top w:val="single" w:sz="8" w:space="0" w:color="008FD5" w:themeColor="accent1"/>
-          <w:left w:val="single" w:sz="8" w:space="0" w:color="008FD5" w:themeColor="accent1"/>
-          <w:bottom w:val="single" w:sz="8" w:space="0" w:color="008FD5" w:themeColor="accent1"/>
-          <w:right w:val="single" w:sz="8" w:space="0" w:color="008FD5" w:themeColor="accent1"/>
-        </w:tcBorders>
-      </w:tcPr>
-    </w:tblStylePr>
-    <w:tblStylePr w:type="band1Vert">
-      <w:tblPr/>
-      <w:tcPr>
-        <w:tcBorders>
-          <w:top w:val="single" w:sz="8" w:space="0" w:color="008FD5" w:themeColor="accent1"/>
-          <w:left w:val="single" w:sz="8" w:space="0" w:color="008FD5" w:themeColor="accent1"/>
-          <w:bottom w:val="single" w:sz="8" w:space="0" w:color="008FD5" w:themeColor="accent1"/>
-          <w:right w:val="single" w:sz="8" w:space="0" w:color="008FD5" w:themeColor="accent1"/>
-        </w:tcBorders>
-        <w:shd w:val="clear" w:color="auto" w:fill="B5E6FF" w:themeFill="accent1" w:themeFillTint="3F"/>
-      </w:tcPr>
-    </w:tblStylePr>
-    <w:tblStylePr w:type="band1Horz">
-      <w:tblPr/>
-      <w:tcPr>
-        <w:tcBorders>
-          <w:top w:val="single" w:sz="8" w:space="0" w:color="008FD5" w:themeColor="accent1"/>
-          <w:left w:val="single" w:sz="8" w:space="0" w:color="008FD5" w:themeColor="accent1"/>
-          <w:bottom w:val="single" w:sz="8" w:space="0" w:color="008FD5" w:themeColor="accent1"/>
-          <w:right w:val="single" w:sz="8" w:space="0" w:color="008FD5" w:themeColor="accent1"/>
-          <w:insideV w:val="single" w:sz="8" w:space="0" w:color="008FD5" w:themeColor="accent1"/>
-        </w:tcBorders>
-        <w:shd w:val="clear" w:color="auto" w:fill="B5E6FF" w:themeFill="accent1" w:themeFillTint="3F"/>
-      </w:tcPr>
-    </w:tblStylePr>
-    <w:tblStylePr w:type="band2Horz">
-      <w:tblPr/>
-      <w:tcPr>
-        <w:tcBorders>
-          <w:top w:val="single" w:sz="8" w:space="0" w:color="008FD5" w:themeColor="accent1"/>
-          <w:left w:val="single" w:sz="8" w:space="0" w:color="008FD5" w:themeColor="accent1"/>
-          <w:bottom w:val="single" w:sz="8" w:space="0" w:color="008FD5" w:themeColor="accent1"/>
-          <w:right w:val="single" w:sz="8" w:space="0" w:color="008FD5" w:themeColor="accent1"/>
-          <w:insideV w:val="single" w:sz="8" w:space="0" w:color="008FD5" w:themeColor="accent1"/>
-        </w:tcBorders>
-      </w:tcPr>
-    </w:tblStylePr>
-  </w:style>
-  <w:style w:type="table" w:styleId="LightShading-Accent2">
-    <w:name w:val="Light Shading Accent 2"/>
-    <w:basedOn w:val="TableNormal"/>
-    <w:uiPriority w:val="60"/>
-    <w:rsid w:val="001C7878"/>
-    <w:rPr>
-      <w:color w:val="7E2A69" w:themeColor="accent2" w:themeShade="BF"/>
-    </w:rPr>
-    <w:tblPr>
-      <w:tblStyleRowBandSize w:val="1"/>
-      <w:tblStyleColBandSize w:val="1"/>
-      <w:tblBorders>
-        <w:top w:val="single" w:sz="8" w:space="0" w:color="A9398D" w:themeColor="accent2"/>
-        <w:bottom w:val="single" w:sz="8" w:space="0" w:color="A9398D" w:themeColor="accent2"/>
-      </w:tblBorders>
-    </w:tblPr>
-    <w:tblStylePr w:type="firstRow">
-      <w:pPr>
-        <w:spacing w:before="0" w:after="0" w:line="240" w:lineRule="auto"/>
-      </w:pPr>
-      <w:rPr>
-        <w:b/>
-        <w:bCs/>
-      </w:rPr>
-      <w:tblPr/>
-      <w:tcPr>
-        <w:tcBorders>
-          <w:top w:val="single" w:sz="8" w:space="0" w:color="A9398D" w:themeColor="accent2"/>
-          <w:left w:val="nil"/>
-          <w:bottom w:val="single" w:sz="8" w:space="0" w:color="A9398D" w:themeColor="accent2"/>
-          <w:right w:val="nil"/>
-          <w:insideH w:val="nil"/>
-          <w:insideV w:val="nil"/>
-        </w:tcBorders>
-      </w:tcPr>
-    </w:tblStylePr>
-    <w:tblStylePr w:type="lastRow">
-      <w:pPr>
-        <w:spacing w:before="0" w:after="0" w:line="240" w:lineRule="auto"/>
-      </w:pPr>
-      <w:rPr>
-        <w:b/>
-        <w:bCs/>
-      </w:rPr>
-      <w:tblPr/>
-      <w:tcPr>
-        <w:tcBorders>
-          <w:top w:val="single" w:sz="8" w:space="0" w:color="A9398D" w:themeColor="accent2"/>
-          <w:left w:val="nil"/>
-          <w:bottom w:val="single" w:sz="8" w:space="0" w:color="A9398D" w:themeColor="accent2"/>
-          <w:right w:val="nil"/>
-          <w:insideH w:val="nil"/>
-          <w:insideV w:val="nil"/>
-        </w:tcBorders>
-      </w:tcPr>
-    </w:tblStylePr>
-    <w:tblStylePr w:type="firstCol">
-      <w:rPr>
-        <w:b/>
-        <w:bCs/>
-      </w:rPr>
-    </w:tblStylePr>
-    <w:tblStylePr w:type="lastCol">
-      <w:rPr>
-        <w:b/>
-        <w:bCs/>
-      </w:rPr>
-    </w:tblStylePr>
-    <w:tblStylePr w:type="band1Vert">
-      <w:tblPr/>
-      <w:tcPr>
-        <w:tcBorders>
-          <w:left w:val="nil"/>
-          <w:right w:val="nil"/>
-          <w:insideH w:val="nil"/>
-          <w:insideV w:val="nil"/>
-        </w:tcBorders>
-        <w:shd w:val="clear" w:color="auto" w:fill="EDCAE4" w:themeFill="accent2" w:themeFillTint="3F"/>
-      </w:tcPr>
-    </w:tblStylePr>
-    <w:tblStylePr w:type="band1Horz">
-      <w:tblPr/>
-      <w:tcPr>
-        <w:tcBorders>
-          <w:left w:val="nil"/>
-          <w:right w:val="nil"/>
-          <w:insideH w:val="nil"/>
-          <w:insideV w:val="nil"/>
-        </w:tcBorders>
-        <w:shd w:val="clear" w:color="auto" w:fill="EDCAE4" w:themeFill="accent2" w:themeFillTint="3F"/>
-      </w:tcPr>
-    </w:tblStylePr>
-  </w:style>
-  <w:style w:type="table" w:styleId="LightShading-Accent3">
-    <w:name w:val="Light Shading Accent 3"/>
-    <w:basedOn w:val="TableNormal"/>
-    <w:uiPriority w:val="60"/>
-    <w:rsid w:val="001C7878"/>
-    <w:rPr>
-      <w:color w:val="5A9104" w:themeColor="accent3" w:themeShade="BF"/>
-    </w:rPr>
-    <w:tblPr>
-      <w:tblStyleRowBandSize w:val="1"/>
-      <w:tblStyleColBandSize w:val="1"/>
-      <w:tblBorders>
-        <w:top w:val="single" w:sz="8" w:space="0" w:color="79C206" w:themeColor="accent3"/>
-        <w:bottom w:val="single" w:sz="8" w:space="0" w:color="79C206" w:themeColor="accent3"/>
-      </w:tblBorders>
-    </w:tblPr>
-    <w:tblStylePr w:type="firstRow">
-      <w:pPr>
-        <w:spacing w:before="0" w:after="0" w:line="240" w:lineRule="auto"/>
-      </w:pPr>
-      <w:rPr>
-        <w:b/>
-        <w:bCs/>
-      </w:rPr>
-      <w:tblPr/>
-      <w:tcPr>
-        <w:tcBorders>
-          <w:top w:val="single" w:sz="8" w:space="0" w:color="79C206" w:themeColor="accent3"/>
-          <w:left w:val="nil"/>
-          <w:bottom w:val="single" w:sz="8" w:space="0" w:color="79C206" w:themeColor="accent3"/>
-          <w:right w:val="nil"/>
-          <w:insideH w:val="nil"/>
-          <w:insideV w:val="nil"/>
-        </w:tcBorders>
-      </w:tcPr>
-    </w:tblStylePr>
-    <w:tblStylePr w:type="lastRow">
-      <w:pPr>
-        <w:spacing w:before="0" w:after="0" w:line="240" w:lineRule="auto"/>
-      </w:pPr>
-      <w:rPr>
-        <w:b/>
-        <w:bCs/>
-      </w:rPr>
-      <w:tblPr/>
-      <w:tcPr>
-        <w:tcBorders>
-          <w:top w:val="single" w:sz="8" w:space="0" w:color="79C206" w:themeColor="accent3"/>
-          <w:left w:val="nil"/>
-          <w:bottom w:val="single" w:sz="8" w:space="0" w:color="79C206" w:themeColor="accent3"/>
-          <w:right w:val="nil"/>
-          <w:insideH w:val="nil"/>
-          <w:insideV w:val="nil"/>
-        </w:tcBorders>
-      </w:tcPr>
-    </w:tblStylePr>
-    <w:tblStylePr w:type="firstCol">
-      <w:rPr>
-        <w:b/>
-        <w:bCs/>
-      </w:rPr>
-    </w:tblStylePr>
-    <w:tblStylePr w:type="lastCol">
-      <w:rPr>
-        <w:b/>
-        <w:bCs/>
-      </w:rPr>
-    </w:tblStylePr>
-    <w:tblStylePr w:type="band1Vert">
-      <w:tblPr/>
-      <w:tcPr>
-        <w:tcBorders>
-          <w:left w:val="nil"/>
-          <w:right w:val="nil"/>
-          <w:insideH w:val="nil"/>
-          <w:insideV w:val="nil"/>
-        </w:tcBorders>
-        <w:shd w:val="clear" w:color="auto" w:fill="E0FCB4" w:themeFill="accent3" w:themeFillTint="3F"/>
-      </w:tcPr>
-    </w:tblStylePr>
-    <w:tblStylePr w:type="band1Horz">
-      <w:tblPr/>
-      <w:tcPr>
-        <w:tcBorders>
-          <w:left w:val="nil"/>
-          <w:right w:val="nil"/>
-          <w:insideH w:val="nil"/>
-          <w:insideV w:val="nil"/>
-        </w:tcBorders>
-        <w:shd w:val="clear" w:color="auto" w:fill="E0FCB4" w:themeFill="accent3" w:themeFillTint="3F"/>
-      </w:tcPr>
-    </w:tblStylePr>
-  </w:style>
-  <w:style w:type="table" w:styleId="MediumGrid2-Accent2">
-    <w:name w:val="Medium Grid 2 Accent 2"/>
-    <w:basedOn w:val="TableNormal"/>
-    <w:uiPriority w:val="68"/>
-    <w:rsid w:val="001C7878"/>
-    <w:rPr>
-      <w:rFonts w:asciiTheme="majorHAnsi" w:eastAsiaTheme="majorEastAsia" w:hAnsiTheme="majorHAnsi" w:cstheme="majorBidi"/>
-      <w:color w:val="13475E" w:themeColor="text1"/>
-    </w:rPr>
-    <w:tblPr>
-      <w:tblStyleRowBandSize w:val="1"/>
-      <w:tblStyleColBandSize w:val="1"/>
-      <w:tblBorders>
-        <w:top w:val="single" w:sz="8" w:space="0" w:color="A9398D" w:themeColor="accent2"/>
-        <w:left w:val="single" w:sz="8" w:space="0" w:color="A9398D" w:themeColor="accent2"/>
-        <w:bottom w:val="single" w:sz="8" w:space="0" w:color="A9398D" w:themeColor="accent2"/>
-        <w:right w:val="single" w:sz="8" w:space="0" w:color="A9398D" w:themeColor="accent2"/>
-        <w:insideH w:val="single" w:sz="8" w:space="0" w:color="A9398D" w:themeColor="accent2"/>
-        <w:insideV w:val="single" w:sz="8" w:space="0" w:color="A9398D" w:themeColor="accent2"/>
-      </w:tblBorders>
-    </w:tblPr>
-    <w:tcPr>
-      <w:shd w:val="clear" w:color="auto" w:fill="EDCAE4" w:themeFill="accent2" w:themeFillTint="3F"/>
-    </w:tcPr>
-    <w:tblStylePr w:type="firstRow">
-      <w:rPr>
-        <w:b/>
-        <w:bCs/>
-        <w:color w:val="13475E" w:themeColor="text1"/>
-      </w:rPr>
-      <w:tblPr/>
-      <w:tcPr>
-        <w:shd w:val="clear" w:color="auto" w:fill="F8EAF4" w:themeFill="accent2" w:themeFillTint="19"/>
-      </w:tcPr>
-    </w:tblStylePr>
-    <w:tblStylePr w:type="lastRow">
-      <w:rPr>
-        <w:b/>
-        <w:bCs/>
-        <w:color w:val="13475E" w:themeColor="text1"/>
-      </w:rPr>
-      <w:tblPr/>
-      <w:tcPr>
-        <w:tcBorders>
-          <w:top w:val="single" w:sz="12" w:space="0" w:color="13475E" w:themeColor="text1"/>
-          <w:left w:val="nil"/>
-          <w:bottom w:val="nil"/>
-          <w:right w:val="nil"/>
-          <w:insideH w:val="nil"/>
-          <w:insideV w:val="nil"/>
-        </w:tcBorders>
-        <w:shd w:val="clear" w:color="auto" w:fill="FFFFFF" w:themeFill="background1"/>
-      </w:tcPr>
-    </w:tblStylePr>
-    <w:tblStylePr w:type="firstCol">
-      <w:rPr>
-        <w:b/>
-        <w:bCs/>
-        <w:color w:val="13475E" w:themeColor="text1"/>
-      </w:rPr>
-      <w:tblPr/>
-      <w:tcPr>
-        <w:tcBorders>
-          <w:top w:val="nil"/>
-          <w:left w:val="nil"/>
-          <w:bottom w:val="nil"/>
-          <w:right w:val="nil"/>
-          <w:insideH w:val="nil"/>
-          <w:insideV w:val="nil"/>
-        </w:tcBorders>
-        <w:shd w:val="clear" w:color="auto" w:fill="FFFFFF" w:themeFill="background1"/>
-      </w:tcPr>
-    </w:tblStylePr>
-    <w:tblStylePr w:type="lastCol">
-      <w:rPr>
-        <w:b w:val="0"/>
-        <w:bCs w:val="0"/>
-        <w:color w:val="13475E" w:themeColor="text1"/>
-      </w:rPr>
-      <w:tblPr/>
-      <w:tcPr>
-        <w:tcBorders>
-          <w:top w:val="nil"/>
-          <w:left w:val="nil"/>
-          <w:bottom w:val="nil"/>
-          <w:right w:val="nil"/>
-          <w:insideH w:val="nil"/>
-          <w:insideV w:val="nil"/>
-        </w:tcBorders>
-        <w:shd w:val="clear" w:color="auto" w:fill="F0D4E9" w:themeFill="accent2" w:themeFillTint="33"/>
-      </w:tcPr>
-    </w:tblStylePr>
-    <w:tblStylePr w:type="band1Vert">
-      <w:tblPr/>
-      <w:tcPr>
-        <w:shd w:val="clear" w:color="auto" w:fill="DB95C9" w:themeFill="accent2" w:themeFillTint="7F"/>
-      </w:tcPr>
-    </w:tblStylePr>
-    <w:tblStylePr w:type="band1Horz">
-      <w:tblPr/>
-      <w:tcPr>
-        <w:tcBorders>
-          <w:insideH w:val="single" w:sz="6" w:space="0" w:color="A9398D" w:themeColor="accent2"/>
-          <w:insideV w:val="single" w:sz="6" w:space="0" w:color="A9398D" w:themeColor="accent2"/>
-        </w:tcBorders>
-        <w:shd w:val="clear" w:color="auto" w:fill="DB95C9" w:themeFill="accent2" w:themeFillTint="7F"/>
-      </w:tcPr>
-    </w:tblStylePr>
-    <w:tblStylePr w:type="nwCell">
-      <w:tblPr/>
-      <w:tcPr>
-        <w:shd w:val="clear" w:color="auto" w:fill="FFFFFF" w:themeFill="background1"/>
-      </w:tcPr>
-    </w:tblStylePr>
-  </w:style>
-  <w:style w:type="table" w:styleId="MediumGrid2-Accent1">
-    <w:name w:val="Medium Grid 2 Accent 1"/>
-    <w:basedOn w:val="TableNormal"/>
-    <w:uiPriority w:val="68"/>
-    <w:rsid w:val="001C7878"/>
-    <w:rPr>
-      <w:rFonts w:asciiTheme="majorHAnsi" w:eastAsiaTheme="majorEastAsia" w:hAnsiTheme="majorHAnsi" w:cstheme="majorBidi"/>
-      <w:color w:val="13475E" w:themeColor="text1"/>
-    </w:rPr>
-    <w:tblPr>
-      <w:tblStyleRowBandSize w:val="1"/>
-      <w:tblStyleColBandSize w:val="1"/>
-      <w:tblBorders>
-        <w:top w:val="single" w:sz="8" w:space="0" w:color="008FD5" w:themeColor="accent1"/>
-        <w:left w:val="single" w:sz="8" w:space="0" w:color="008FD5" w:themeColor="accent1"/>
-        <w:bottom w:val="single" w:sz="8" w:space="0" w:color="008FD5" w:themeColor="accent1"/>
-        <w:right w:val="single" w:sz="8" w:space="0" w:color="008FD5" w:themeColor="accent1"/>
-        <w:insideH w:val="single" w:sz="8" w:space="0" w:color="008FD5" w:themeColor="accent1"/>
-        <w:insideV w:val="single" w:sz="8" w:space="0" w:color="008FD5" w:themeColor="accent1"/>
-      </w:tblBorders>
-    </w:tblPr>
-    <w:tcPr>
-      <w:shd w:val="clear" w:color="auto" w:fill="B5E6FF" w:themeFill="accent1" w:themeFillTint="3F"/>
-    </w:tcPr>
-    <w:tblStylePr w:type="firstRow">
-      <w:rPr>
-        <w:b/>
-        <w:bCs/>
-        <w:color w:val="13475E" w:themeColor="text1"/>
-      </w:rPr>
-      <w:tblPr/>
-      <w:tcPr>
-        <w:shd w:val="clear" w:color="auto" w:fill="E1F5FF" w:themeFill="accent1" w:themeFillTint="19"/>
-      </w:tcPr>
-    </w:tblStylePr>
-    <w:tblStylePr w:type="lastRow">
-      <w:rPr>
-        <w:b/>
-        <w:bCs/>
-        <w:color w:val="13475E" w:themeColor="text1"/>
-      </w:rPr>
-      <w:tblPr/>
-      <w:tcPr>
-        <w:tcBorders>
-          <w:top w:val="single" w:sz="12" w:space="0" w:color="13475E" w:themeColor="text1"/>
-          <w:left w:val="nil"/>
-          <w:bottom w:val="nil"/>
-          <w:right w:val="nil"/>
-          <w:insideH w:val="nil"/>
-          <w:insideV w:val="nil"/>
-        </w:tcBorders>
-        <w:shd w:val="clear" w:color="auto" w:fill="FFFFFF" w:themeFill="background1"/>
-      </w:tcPr>
-    </w:tblStylePr>
-    <w:tblStylePr w:type="firstCol">
-      <w:rPr>
-        <w:b/>
-        <w:bCs/>
-        <w:color w:val="13475E" w:themeColor="text1"/>
-      </w:rPr>
-      <w:tblPr/>
-      <w:tcPr>
-        <w:tcBorders>
-          <w:top w:val="nil"/>
-          <w:left w:val="nil"/>
-          <w:bottom w:val="nil"/>
-          <w:right w:val="nil"/>
-          <w:insideH w:val="nil"/>
-          <w:insideV w:val="nil"/>
-        </w:tcBorders>
-        <w:shd w:val="clear" w:color="auto" w:fill="FFFFFF" w:themeFill="background1"/>
-      </w:tcPr>
-    </w:tblStylePr>
-    <w:tblStylePr w:type="lastCol">
-      <w:rPr>
-        <w:b w:val="0"/>
-        <w:bCs w:val="0"/>
-        <w:color w:val="13475E" w:themeColor="text1"/>
-      </w:rPr>
-      <w:tblPr/>
-      <w:tcPr>
-        <w:tcBorders>
-          <w:top w:val="nil"/>
-          <w:left w:val="nil"/>
-          <w:bottom w:val="nil"/>
-          <w:right w:val="nil"/>
-          <w:insideH w:val="nil"/>
-          <w:insideV w:val="nil"/>
-        </w:tcBorders>
-        <w:shd w:val="clear" w:color="auto" w:fill="C3EBFF" w:themeFill="accent1" w:themeFillTint="33"/>
-      </w:tcPr>
-    </w:tblStylePr>
-    <w:tblStylePr w:type="band1Vert">
-      <w:tblPr/>
-      <w:tcPr>
-        <w:shd w:val="clear" w:color="auto" w:fill="6BCEFF" w:themeFill="accent1" w:themeFillTint="7F"/>
-      </w:tcPr>
-    </w:tblStylePr>
-    <w:tblStylePr w:type="band1Horz">
-      <w:tblPr/>
-      <w:tcPr>
-        <w:tcBorders>
-          <w:insideH w:val="single" w:sz="6" w:space="0" w:color="008FD5" w:themeColor="accent1"/>
-          <w:insideV w:val="single" w:sz="6" w:space="0" w:color="008FD5" w:themeColor="accent1"/>
-        </w:tcBorders>
-        <w:shd w:val="clear" w:color="auto" w:fill="6BCEFF" w:themeFill="accent1" w:themeFillTint="7F"/>
-      </w:tcPr>
-    </w:tblStylePr>
-    <w:tblStylePr w:type="nwCell">
-      <w:tblPr/>
-      <w:tcPr>
-        <w:shd w:val="clear" w:color="auto" w:fill="FFFFFF" w:themeFill="background1"/>
-      </w:tcPr>
-    </w:tblStylePr>
-  </w:style>
-  <w:style w:type="table" w:styleId="MediumGrid1-Accent6">
-    <w:name w:val="Medium Grid 1 Accent 6"/>
-    <w:basedOn w:val="TableNormal"/>
-    <w:uiPriority w:val="67"/>
-    <w:rsid w:val="001C7878"/>
-    <w:tblPr>
-      <w:tblStyleRowBandSize w:val="1"/>
-      <w:tblStyleColBandSize w:val="1"/>
-      <w:tblBorders>
-        <w:top w:val="single" w:sz="8" w:space="0" w:color="F2A366" w:themeColor="accent6" w:themeTint="BF"/>
-        <w:left w:val="single" w:sz="8" w:space="0" w:color="F2A366" w:themeColor="accent6" w:themeTint="BF"/>
-        <w:bottom w:val="single" w:sz="8" w:space="0" w:color="F2A366" w:themeColor="accent6" w:themeTint="BF"/>
-        <w:right w:val="single" w:sz="8" w:space="0" w:color="F2A366" w:themeColor="accent6" w:themeTint="BF"/>
-        <w:insideH w:val="single" w:sz="8" w:space="0" w:color="F2A366" w:themeColor="accent6" w:themeTint="BF"/>
-        <w:insideV w:val="single" w:sz="8" w:space="0" w:color="F2A366" w:themeColor="accent6" w:themeTint="BF"/>
-      </w:tblBorders>
-    </w:tblPr>
-    <w:tcPr>
-      <w:shd w:val="clear" w:color="auto" w:fill="FAE0CC" w:themeFill="accent6" w:themeFillTint="3F"/>
-    </w:tcPr>
-    <w:tblStylePr w:type="firstRow">
-      <w:rPr>
-        <w:b/>
-        <w:bCs/>
-      </w:rPr>
-    </w:tblStylePr>
-    <w:tblStylePr w:type="lastRow">
-      <w:rPr>
-        <w:b/>
-        <w:bCs/>
-      </w:rPr>
-      <w:tblPr/>
-      <w:tcPr>
-        <w:tcBorders>
-          <w:top w:val="single" w:sz="18" w:space="0" w:color="F2A366" w:themeColor="accent6" w:themeTint="BF"/>
-        </w:tcBorders>
-      </w:tcPr>
-    </w:tblStylePr>
-    <w:tblStylePr w:type="firstCol">
-      <w:rPr>
-        <w:b/>
-        <w:bCs/>
-      </w:rPr>
-    </w:tblStylePr>
-    <w:tblStylePr w:type="lastCol">
-      <w:rPr>
-        <w:b/>
-        <w:bCs/>
-      </w:rPr>
-    </w:tblStylePr>
-    <w:tblStylePr w:type="band1Vert">
-      <w:tblPr/>
-      <w:tcPr>
-        <w:shd w:val="clear" w:color="auto" w:fill="F6C299" w:themeFill="accent6" w:themeFillTint="7F"/>
-      </w:tcPr>
-    </w:tblStylePr>
-    <w:tblStylePr w:type="band1Horz">
-      <w:tblPr/>
-      <w:tcPr>
-        <w:shd w:val="clear" w:color="auto" w:fill="F6C299" w:themeFill="accent6" w:themeFillTint="7F"/>
-      </w:tcPr>
-    </w:tblStylePr>
-  </w:style>
-  <w:style w:type="table" w:styleId="MediumGrid1-Accent5">
-    <w:name w:val="Medium Grid 1 Accent 5"/>
-    <w:basedOn w:val="TableNormal"/>
-    <w:uiPriority w:val="67"/>
-    <w:rsid w:val="001C7878"/>
-    <w:tblPr>
-      <w:tblStyleRowBandSize w:val="1"/>
-      <w:tblStyleColBandSize w:val="1"/>
-      <w:tblBorders>
-        <w:top w:val="single" w:sz="8" w:space="0" w:color="0F92FF" w:themeColor="accent5" w:themeTint="BF"/>
-        <w:left w:val="single" w:sz="8" w:space="0" w:color="0F92FF" w:themeColor="accent5" w:themeTint="BF"/>
-        <w:bottom w:val="single" w:sz="8" w:space="0" w:color="0F92FF" w:themeColor="accent5" w:themeTint="BF"/>
-        <w:right w:val="single" w:sz="8" w:space="0" w:color="0F92FF" w:themeColor="accent5" w:themeTint="BF"/>
-        <w:insideH w:val="single" w:sz="8" w:space="0" w:color="0F92FF" w:themeColor="accent5" w:themeTint="BF"/>
-        <w:insideV w:val="single" w:sz="8" w:space="0" w:color="0F92FF" w:themeColor="accent5" w:themeTint="BF"/>
-      </w:tblBorders>
-    </w:tblPr>
-    <w:tcPr>
-      <w:shd w:val="clear" w:color="auto" w:fill="AFDBFF" w:themeFill="accent5" w:themeFillTint="3F"/>
-    </w:tcPr>
-    <w:tblStylePr w:type="firstRow">
-      <w:rPr>
-        <w:b/>
-        <w:bCs/>
-      </w:rPr>
-    </w:tblStylePr>
-    <w:tblStylePr w:type="lastRow">
-      <w:rPr>
-        <w:b/>
-        <w:bCs/>
-      </w:rPr>
-      <w:tblPr/>
-      <w:tcPr>
-        <w:tcBorders>
-          <w:top w:val="single" w:sz="18" w:space="0" w:color="0F92FF" w:themeColor="accent5" w:themeTint="BF"/>
-        </w:tcBorders>
-      </w:tcPr>
-    </w:tblStylePr>
-    <w:tblStylePr w:type="firstCol">
-      <w:rPr>
-        <w:b/>
-        <w:bCs/>
-      </w:rPr>
-    </w:tblStylePr>
-    <w:tblStylePr w:type="lastCol">
-      <w:rPr>
-        <w:b/>
-        <w:bCs/>
-      </w:rPr>
-    </w:tblStylePr>
-    <w:tblStylePr w:type="band1Vert">
-      <w:tblPr/>
-      <w:tcPr>
-        <w:shd w:val="clear" w:color="auto" w:fill="5FB6FF" w:themeFill="accent5" w:themeFillTint="7F"/>
-      </w:tcPr>
-    </w:tblStylePr>
-    <w:tblStylePr w:type="band1Horz">
-      <w:tblPr/>
-      <w:tcPr>
-        <w:shd w:val="clear" w:color="auto" w:fill="5FB6FF" w:themeFill="accent5" w:themeFillTint="7F"/>
-      </w:tcPr>
-    </w:tblStylePr>
-  </w:style>
-  <w:style w:type="table" w:styleId="ColorfulShading-Accent4">
-    <w:name w:val="Colorful Shading Accent 4"/>
-    <w:basedOn w:val="TableNormal"/>
-    <w:uiPriority w:val="71"/>
-    <w:rsid w:val="001C7878"/>
-    <w:rPr>
-      <w:color w:val="13475E" w:themeColor="text1"/>
-    </w:rPr>
-    <w:tblPr>
-      <w:tblStyleRowBandSize w:val="1"/>
-      <w:tblStyleColBandSize w:val="1"/>
-      <w:tblBorders>
-        <w:top w:val="single" w:sz="24" w:space="0" w:color="79C206" w:themeColor="accent3"/>
-        <w:left w:val="single" w:sz="4" w:space="0" w:color="E85C40" w:themeColor="accent4"/>
-        <w:bottom w:val="single" w:sz="4" w:space="0" w:color="E85C40" w:themeColor="accent4"/>
-        <w:right w:val="single" w:sz="4" w:space="0" w:color="E85C40" w:themeColor="accent4"/>
-        <w:insideH w:val="single" w:sz="4" w:space="0" w:color="FFFFFF" w:themeColor="background1"/>
-        <w:insideV w:val="single" w:sz="4" w:space="0" w:color="FFFFFF" w:themeColor="background1"/>
-      </w:tblBorders>
-    </w:tblPr>
-    <w:tcPr>
-      <w:shd w:val="clear" w:color="auto" w:fill="FCEEEC" w:themeFill="accent4" w:themeFillTint="19"/>
-    </w:tcPr>
-    <w:tblStylePr w:type="firstRow">
-      <w:rPr>
-        <w:b/>
-        <w:bCs/>
-      </w:rPr>
-      <w:tblPr/>
-      <w:tcPr>
-        <w:tcBorders>
-          <w:top w:val="nil"/>
-          <w:left w:val="nil"/>
-          <w:bottom w:val="single" w:sz="24" w:space="0" w:color="79C206" w:themeColor="accent3"/>
-          <w:right w:val="nil"/>
-          <w:insideH w:val="nil"/>
-          <w:insideV w:val="nil"/>
-        </w:tcBorders>
-        <w:shd w:val="clear" w:color="auto" w:fill="FFFFFF" w:themeFill="background1"/>
-      </w:tcPr>
-    </w:tblStylePr>
-    <w:tblStylePr w:type="lastRow">
-      <w:rPr>
-        <w:b/>
-        <w:bCs/>
-        <w:color w:val="FFFFFF" w:themeColor="background1"/>
-      </w:rPr>
-      <w:tblPr/>
-      <w:tcPr>
-        <w:tcBorders>
-          <w:top w:val="single" w:sz="6" w:space="0" w:color="FFFFFF" w:themeColor="background1"/>
-        </w:tcBorders>
-        <w:shd w:val="clear" w:color="auto" w:fill="9E2A13" w:themeFill="accent4" w:themeFillShade="99"/>
-      </w:tcPr>
-    </w:tblStylePr>
-    <w:tblStylePr w:type="firstCol">
-      <w:rPr>
-        <w:color w:val="FFFFFF" w:themeColor="background1"/>
-      </w:rPr>
-      <w:tblPr/>
-      <w:tcPr>
-        <w:tcBorders>
-          <w:top w:val="nil"/>
-          <w:left w:val="nil"/>
-          <w:bottom w:val="nil"/>
-          <w:right w:val="nil"/>
-          <w:insideH w:val="single" w:sz="4" w:space="0" w:color="9E2A13" w:themeColor="accent4" w:themeShade="99"/>
-          <w:insideV w:val="nil"/>
-        </w:tcBorders>
-        <w:shd w:val="clear" w:color="auto" w:fill="9E2A13" w:themeFill="accent4" w:themeFillShade="99"/>
-      </w:tcPr>
-    </w:tblStylePr>
-    <w:tblStylePr w:type="lastCol">
-      <w:rPr>
-        <w:color w:val="FFFFFF" w:themeColor="background1"/>
-      </w:rPr>
-      <w:tblPr/>
-      <w:tcPr>
-        <w:tcBorders>
-          <w:top w:val="nil"/>
-          <w:left w:val="nil"/>
-          <w:bottom w:val="nil"/>
-          <w:right w:val="nil"/>
-          <w:insideH w:val="nil"/>
-          <w:insideV w:val="nil"/>
-        </w:tcBorders>
-        <w:shd w:val="clear" w:color="auto" w:fill="9E2A13" w:themeFill="accent4" w:themeFillShade="99"/>
-      </w:tcPr>
-    </w:tblStylePr>
-    <w:tblStylePr w:type="band1Vert">
-      <w:tblPr/>
-      <w:tcPr>
-        <w:shd w:val="clear" w:color="auto" w:fill="F5BDB2" w:themeFill="accent4" w:themeFillTint="66"/>
-      </w:tcPr>
-    </w:tblStylePr>
-    <w:tblStylePr w:type="band1Horz">
-      <w:tblPr/>
-      <w:tcPr>
-        <w:shd w:val="clear" w:color="auto" w:fill="F3AD9F" w:themeFill="accent4" w:themeFillTint="7F"/>
-      </w:tcPr>
-    </w:tblStylePr>
-    <w:tblStylePr w:type="neCell">
-      <w:rPr>
-        <w:color w:val="13475E" w:themeColor="text1"/>
-      </w:rPr>
-    </w:tblStylePr>
-    <w:tblStylePr w:type="nwCell">
-      <w:rPr>
-        <w:color w:val="13475E" w:themeColor="text1"/>
-      </w:rPr>
-    </w:tblStylePr>
-  </w:style>
-  <w:style w:type="table" w:styleId="ColorfulShading-Accent3">
-    <w:name w:val="Colorful Shading Accent 3"/>
-    <w:basedOn w:val="TableNormal"/>
-    <w:uiPriority w:val="71"/>
-    <w:rsid w:val="001C7878"/>
-    <w:rPr>
-      <w:color w:val="13475E" w:themeColor="text1"/>
-    </w:rPr>
-    <w:tblPr>
-      <w:tblStyleRowBandSize w:val="1"/>
-      <w:tblStyleColBandSize w:val="1"/>
-      <w:tblBorders>
-        <w:top w:val="single" w:sz="24" w:space="0" w:color="E85C40" w:themeColor="accent4"/>
-        <w:left w:val="single" w:sz="4" w:space="0" w:color="79C206" w:themeColor="accent3"/>
-        <w:bottom w:val="single" w:sz="4" w:space="0" w:color="79C206" w:themeColor="accent3"/>
-        <w:right w:val="single" w:sz="4" w:space="0" w:color="79C206" w:themeColor="accent3"/>
-        <w:insideH w:val="single" w:sz="4" w:space="0" w:color="FFFFFF" w:themeColor="background1"/>
-        <w:insideV w:val="single" w:sz="4" w:space="0" w:color="FFFFFF" w:themeColor="background1"/>
-      </w:tblBorders>
-    </w:tblPr>
-    <w:tcPr>
-      <w:shd w:val="clear" w:color="auto" w:fill="F2FEE1" w:themeFill="accent3" w:themeFillTint="19"/>
-    </w:tcPr>
-    <w:tblStylePr w:type="firstRow">
-      <w:rPr>
-        <w:b/>
-        <w:bCs/>
-      </w:rPr>
-      <w:tblPr/>
-      <w:tcPr>
-        <w:tcBorders>
-          <w:top w:val="nil"/>
-          <w:left w:val="nil"/>
-          <w:bottom w:val="single" w:sz="24" w:space="0" w:color="E85C40" w:themeColor="accent4"/>
-          <w:right w:val="nil"/>
-          <w:insideH w:val="nil"/>
-          <w:insideV w:val="nil"/>
-        </w:tcBorders>
-        <w:shd w:val="clear" w:color="auto" w:fill="FFFFFF" w:themeFill="background1"/>
-      </w:tcPr>
-    </w:tblStylePr>
-    <w:tblStylePr w:type="lastRow">
-      <w:rPr>
-        <w:b/>
-        <w:bCs/>
-        <w:color w:val="FFFFFF" w:themeColor="background1"/>
-      </w:rPr>
-      <w:tblPr/>
-      <w:tcPr>
-        <w:tcBorders>
-          <w:top w:val="single" w:sz="6" w:space="0" w:color="FFFFFF" w:themeColor="background1"/>
-        </w:tcBorders>
-        <w:shd w:val="clear" w:color="auto" w:fill="487403" w:themeFill="accent3" w:themeFillShade="99"/>
-      </w:tcPr>
-    </w:tblStylePr>
-    <w:tblStylePr w:type="firstCol">
-      <w:rPr>
-        <w:color w:val="FFFFFF" w:themeColor="background1"/>
-      </w:rPr>
-      <w:tblPr/>
-      <w:tcPr>
-        <w:tcBorders>
-          <w:top w:val="nil"/>
-          <w:left w:val="nil"/>
-          <w:bottom w:val="nil"/>
-          <w:right w:val="nil"/>
-          <w:insideH w:val="single" w:sz="4" w:space="0" w:color="487403" w:themeColor="accent3" w:themeShade="99"/>
-          <w:insideV w:val="nil"/>
-        </w:tcBorders>
-        <w:shd w:val="clear" w:color="auto" w:fill="487403" w:themeFill="accent3" w:themeFillShade="99"/>
-      </w:tcPr>
-    </w:tblStylePr>
-    <w:tblStylePr w:type="lastCol">
-      <w:rPr>
-        <w:color w:val="FFFFFF" w:themeColor="background1"/>
-      </w:rPr>
-      <w:tblPr/>
-      <w:tcPr>
-        <w:tcBorders>
-          <w:top w:val="nil"/>
-          <w:left w:val="nil"/>
-          <w:bottom w:val="nil"/>
-          <w:right w:val="nil"/>
-          <w:insideH w:val="nil"/>
-          <w:insideV w:val="nil"/>
-        </w:tcBorders>
-        <w:shd w:val="clear" w:color="auto" w:fill="487403" w:themeFill="accent3" w:themeFillShade="99"/>
-      </w:tcPr>
-    </w:tblStylePr>
-    <w:tblStylePr w:type="band1Vert">
-      <w:tblPr/>
-      <w:tcPr>
-        <w:shd w:val="clear" w:color="auto" w:fill="CDFB86" w:themeFill="accent3" w:themeFillTint="66"/>
-      </w:tcPr>
-    </w:tblStylePr>
-    <w:tblStylePr w:type="band1Horz">
-      <w:tblPr/>
-      <w:tcPr>
-        <w:shd w:val="clear" w:color="auto" w:fill="C1FA68" w:themeFill="accent3" w:themeFillTint="7F"/>
-      </w:tcPr>
-    </w:tblStylePr>
-  </w:style>
-  <w:style w:type="table" w:styleId="ColorfulShading-Accent2">
-    <w:name w:val="Colorful Shading Accent 2"/>
-    <w:basedOn w:val="TableNormal"/>
-    <w:uiPriority w:val="71"/>
-    <w:rsid w:val="001C7878"/>
-    <w:rPr>
-      <w:color w:val="13475E" w:themeColor="text1"/>
-    </w:rPr>
-    <w:tblPr>
-      <w:tblStyleRowBandSize w:val="1"/>
-      <w:tblStyleColBandSize w:val="1"/>
-      <w:tblBorders>
-        <w:top w:val="single" w:sz="24" w:space="0" w:color="A9398D" w:themeColor="accent2"/>
-        <w:left w:val="single" w:sz="4" w:space="0" w:color="A9398D" w:themeColor="accent2"/>
-        <w:bottom w:val="single" w:sz="4" w:space="0" w:color="A9398D" w:themeColor="accent2"/>
-        <w:right w:val="single" w:sz="4" w:space="0" w:color="A9398D" w:themeColor="accent2"/>
-        <w:insideH w:val="single" w:sz="4" w:space="0" w:color="FFFFFF" w:themeColor="background1"/>
-        <w:insideV w:val="single" w:sz="4" w:space="0" w:color="FFFFFF" w:themeColor="background1"/>
-      </w:tblBorders>
-    </w:tblPr>
-    <w:tcPr>
-      <w:shd w:val="clear" w:color="auto" w:fill="F8EAF4" w:themeFill="accent2" w:themeFillTint="19"/>
-    </w:tcPr>
-    <w:tblStylePr w:type="firstRow">
-      <w:rPr>
-        <w:b/>
-        <w:bCs/>
-      </w:rPr>
-      <w:tblPr/>
-      <w:tcPr>
-        <w:tcBorders>
-          <w:top w:val="nil"/>
-          <w:left w:val="nil"/>
-          <w:bottom w:val="single" w:sz="24" w:space="0" w:color="A9398D" w:themeColor="accent2"/>
-          <w:right w:val="nil"/>
-          <w:insideH w:val="nil"/>
-          <w:insideV w:val="nil"/>
-        </w:tcBorders>
-        <w:shd w:val="clear" w:color="auto" w:fill="FFFFFF" w:themeFill="background1"/>
-      </w:tcPr>
-    </w:tblStylePr>
-    <w:tblStylePr w:type="lastRow">
-      <w:rPr>
-        <w:b/>
-        <w:bCs/>
-        <w:color w:val="FFFFFF" w:themeColor="background1"/>
-      </w:rPr>
-      <w:tblPr/>
-      <w:tcPr>
-        <w:tcBorders>
-          <w:top w:val="single" w:sz="6" w:space="0" w:color="FFFFFF" w:themeColor="background1"/>
-        </w:tcBorders>
-        <w:shd w:val="clear" w:color="auto" w:fill="652254" w:themeFill="accent2" w:themeFillShade="99"/>
-      </w:tcPr>
-    </w:tblStylePr>
-    <w:tblStylePr w:type="firstCol">
-      <w:rPr>
-        <w:color w:val="FFFFFF" w:themeColor="background1"/>
-      </w:rPr>
-      <w:tblPr/>
-      <w:tcPr>
-        <w:tcBorders>
-          <w:top w:val="nil"/>
-          <w:left w:val="nil"/>
-          <w:bottom w:val="nil"/>
-          <w:right w:val="nil"/>
-          <w:insideH w:val="single" w:sz="4" w:space="0" w:color="652254" w:themeColor="accent2" w:themeShade="99"/>
-          <w:insideV w:val="nil"/>
-        </w:tcBorders>
-        <w:shd w:val="clear" w:color="auto" w:fill="652254" w:themeFill="accent2" w:themeFillShade="99"/>
-      </w:tcPr>
-    </w:tblStylePr>
-    <w:tblStylePr w:type="lastCol">
-      <w:rPr>
-        <w:color w:val="FFFFFF" w:themeColor="background1"/>
-      </w:rPr>
-      <w:tblPr/>
-      <w:tcPr>
-        <w:tcBorders>
-          <w:top w:val="nil"/>
-          <w:left w:val="nil"/>
-          <w:bottom w:val="nil"/>
-          <w:right w:val="nil"/>
-          <w:insideH w:val="nil"/>
-          <w:insideV w:val="nil"/>
-        </w:tcBorders>
-        <w:shd w:val="clear" w:color="auto" w:fill="652254" w:themeFill="accent2" w:themeFillShade="99"/>
-      </w:tcPr>
-    </w:tblStylePr>
-    <w:tblStylePr w:type="band1Vert">
-      <w:tblPr/>
-      <w:tcPr>
-        <w:shd w:val="clear" w:color="auto" w:fill="E2AAD4" w:themeFill="accent2" w:themeFillTint="66"/>
-      </w:tcPr>
-    </w:tblStylePr>
-    <w:tblStylePr w:type="band1Horz">
-      <w:tblPr/>
-      <w:tcPr>
-        <w:shd w:val="clear" w:color="auto" w:fill="DB95C9" w:themeFill="accent2" w:themeFillTint="7F"/>
-      </w:tcPr>
-    </w:tblStylePr>
-    <w:tblStylePr w:type="neCell">
-      <w:rPr>
-        <w:color w:val="13475E" w:themeColor="text1"/>
-      </w:rPr>
-    </w:tblStylePr>
-    <w:tblStylePr w:type="nwCell">
-      <w:rPr>
-        <w:color w:val="13475E" w:themeColor="text1"/>
-      </w:rPr>
-    </w:tblStylePr>
-  </w:style>
-  <w:style w:type="table" w:styleId="ColorfulShading-Accent1">
-    <w:name w:val="Colorful Shading Accent 1"/>
-    <w:basedOn w:val="TableNormal"/>
-    <w:uiPriority w:val="71"/>
-    <w:rsid w:val="001C7878"/>
-    <w:rPr>
-      <w:color w:val="13475E" w:themeColor="text1"/>
-    </w:rPr>
-    <w:tblPr>
-      <w:tblStyleRowBandSize w:val="1"/>
-      <w:tblStyleColBandSize w:val="1"/>
-      <w:tblBorders>
-        <w:top w:val="single" w:sz="24" w:space="0" w:color="A9398D" w:themeColor="accent2"/>
-        <w:left w:val="single" w:sz="4" w:space="0" w:color="008FD5" w:themeColor="accent1"/>
-        <w:bottom w:val="single" w:sz="4" w:space="0" w:color="008FD5" w:themeColor="accent1"/>
-        <w:right w:val="single" w:sz="4" w:space="0" w:color="008FD5" w:themeColor="accent1"/>
-        <w:insideH w:val="single" w:sz="4" w:space="0" w:color="FFFFFF" w:themeColor="background1"/>
-        <w:insideV w:val="single" w:sz="4" w:space="0" w:color="FFFFFF" w:themeColor="background1"/>
-      </w:tblBorders>
-    </w:tblPr>
-    <w:tcPr>
-      <w:shd w:val="clear" w:color="auto" w:fill="E1F5FF" w:themeFill="accent1" w:themeFillTint="19"/>
-    </w:tcPr>
-    <w:tblStylePr w:type="firstRow">
-      <w:rPr>
-        <w:b/>
-        <w:bCs/>
-      </w:rPr>
-      <w:tblPr/>
-      <w:tcPr>
-        <w:tcBorders>
-          <w:top w:val="nil"/>
-          <w:left w:val="nil"/>
-          <w:bottom w:val="single" w:sz="24" w:space="0" w:color="A9398D" w:themeColor="accent2"/>
-          <w:right w:val="nil"/>
-          <w:insideH w:val="nil"/>
-          <w:insideV w:val="nil"/>
-        </w:tcBorders>
-        <w:shd w:val="clear" w:color="auto" w:fill="FFFFFF" w:themeFill="background1"/>
-      </w:tcPr>
-    </w:tblStylePr>
-    <w:tblStylePr w:type="lastRow">
-      <w:rPr>
-        <w:b/>
-        <w:bCs/>
-        <w:color w:val="FFFFFF" w:themeColor="background1"/>
-      </w:rPr>
-      <w:tblPr/>
-      <w:tcPr>
-        <w:tcBorders>
-          <w:top w:val="single" w:sz="6" w:space="0" w:color="FFFFFF" w:themeColor="background1"/>
-        </w:tcBorders>
-        <w:shd w:val="clear" w:color="auto" w:fill="00557F" w:themeFill="accent1" w:themeFillShade="99"/>
-      </w:tcPr>
-    </w:tblStylePr>
-    <w:tblStylePr w:type="firstCol">
-      <w:rPr>
-        <w:color w:val="FFFFFF" w:themeColor="background1"/>
-      </w:rPr>
-      <w:tblPr/>
-      <w:tcPr>
-        <w:tcBorders>
-          <w:top w:val="nil"/>
-          <w:left w:val="nil"/>
-          <w:bottom w:val="nil"/>
-          <w:right w:val="nil"/>
-          <w:insideH w:val="single" w:sz="4" w:space="0" w:color="00557F" w:themeColor="accent1" w:themeShade="99"/>
-          <w:insideV w:val="nil"/>
-        </w:tcBorders>
-        <w:shd w:val="clear" w:color="auto" w:fill="00557F" w:themeFill="accent1" w:themeFillShade="99"/>
-      </w:tcPr>
-    </w:tblStylePr>
-    <w:tblStylePr w:type="lastCol">
-      <w:rPr>
-        <w:color w:val="FFFFFF" w:themeColor="background1"/>
-      </w:rPr>
-      <w:tblPr/>
-      <w:tcPr>
-        <w:tcBorders>
-          <w:top w:val="nil"/>
-          <w:left w:val="nil"/>
-          <w:bottom w:val="nil"/>
-          <w:right w:val="nil"/>
-          <w:insideH w:val="nil"/>
-          <w:insideV w:val="nil"/>
-        </w:tcBorders>
-        <w:shd w:val="clear" w:color="auto" w:fill="00557F" w:themeFill="accent1" w:themeFillShade="99"/>
-      </w:tcPr>
-    </w:tblStylePr>
-    <w:tblStylePr w:type="band1Vert">
-      <w:tblPr/>
-      <w:tcPr>
-        <w:shd w:val="clear" w:color="auto" w:fill="88D7FF" w:themeFill="accent1" w:themeFillTint="66"/>
-      </w:tcPr>
-    </w:tblStylePr>
-    <w:tblStylePr w:type="band1Horz">
-      <w:tblPr/>
-      <w:tcPr>
-        <w:shd w:val="clear" w:color="auto" w:fill="6BCEFF" w:themeFill="accent1" w:themeFillTint="7F"/>
-      </w:tcPr>
-    </w:tblStylePr>
-    <w:tblStylePr w:type="neCell">
-      <w:rPr>
-        <w:color w:val="13475E" w:themeColor="text1"/>
-      </w:rPr>
-    </w:tblStylePr>
-    <w:tblStylePr w:type="nwCell">
-      <w:rPr>
-        <w:color w:val="13475E" w:themeColor="text1"/>
-      </w:rPr>
-    </w:tblStylePr>
-  </w:style>
-  <w:style w:type="table" w:styleId="ColorfulList">
-    <w:name w:val="Colorful List"/>
-    <w:basedOn w:val="TableNormal"/>
-    <w:uiPriority w:val="72"/>
-    <w:rsid w:val="001C7878"/>
-    <w:rPr>
-      <w:color w:val="13475E" w:themeColor="text1"/>
-    </w:rPr>
-    <w:tblPr>
-      <w:tblStyleRowBandSize w:val="1"/>
-      <w:tblStyleColBandSize w:val="1"/>
-    </w:tblPr>
-    <w:tcPr>
-      <w:shd w:val="clear" w:color="auto" w:fill="DEF0F8" w:themeFill="text1" w:themeFillTint="19"/>
-    </w:tcPr>
-    <w:tblStylePr w:type="firstRow">
-      <w:rPr>
-        <w:b/>
-        <w:bCs/>
-        <w:color w:val="FFFFFF" w:themeColor="background1"/>
-      </w:rPr>
-      <w:tblPr/>
-      <w:tcPr>
-        <w:tcBorders>
-          <w:bottom w:val="single" w:sz="12" w:space="0" w:color="FFFFFF" w:themeColor="background1"/>
-        </w:tcBorders>
-        <w:shd w:val="clear" w:color="auto" w:fill="872D70" w:themeFill="accent2" w:themeFillShade="CC"/>
-      </w:tcPr>
-    </w:tblStylePr>
-    <w:tblStylePr w:type="lastRow">
-      <w:rPr>
-        <w:b/>
-        <w:bCs/>
-        <w:color w:val="872D70" w:themeColor="accent2" w:themeShade="CC"/>
-      </w:rPr>
-      <w:tblPr/>
-      <w:tcPr>
-        <w:tcBorders>
-          <w:top w:val="single" w:sz="12" w:space="0" w:color="13475E" w:themeColor="text1"/>
-        </w:tcBorders>
-        <w:shd w:val="clear" w:color="auto" w:fill="FFFFFF" w:themeFill="background1"/>
-      </w:tcPr>
-    </w:tblStylePr>
-    <w:tblStylePr w:type="firstCol">
-      <w:rPr>
-        <w:b/>
-        <w:bCs/>
-      </w:rPr>
-    </w:tblStylePr>
-    <w:tblStylePr w:type="lastCol">
-      <w:rPr>
-        <w:b/>
-        <w:bCs/>
-      </w:rPr>
-    </w:tblStylePr>
-    <w:tblStylePr w:type="band1Vert">
-      <w:tblPr/>
-      <w:tcPr>
-        <w:tcBorders>
-          <w:top w:val="nil"/>
-          <w:left w:val="nil"/>
-          <w:bottom w:val="nil"/>
-          <w:right w:val="nil"/>
-          <w:insideH w:val="nil"/>
-          <w:insideV w:val="nil"/>
-        </w:tcBorders>
-        <w:shd w:val="clear" w:color="auto" w:fill="ADDAEE" w:themeFill="text1" w:themeFillTint="3F"/>
-      </w:tcPr>
-    </w:tblStylePr>
-    <w:tblStylePr w:type="band1Horz">
-      <w:tblPr/>
-      <w:tcPr>
-        <w:shd w:val="clear" w:color="auto" w:fill="BCE1F1" w:themeFill="text1" w:themeFillTint="33"/>
-      </w:tcPr>
-    </w:tblStylePr>
-  </w:style>
-  <w:style w:type="table" w:styleId="ColorfulList-Accent6">
-    <w:name w:val="Colorful List Accent 6"/>
-    <w:basedOn w:val="TableNormal"/>
-    <w:uiPriority w:val="72"/>
-    <w:rsid w:val="001C7878"/>
-    <w:rPr>
-      <w:color w:val="13475E" w:themeColor="text1"/>
-    </w:rPr>
-    <w:tblPr>
-      <w:tblStyleRowBandSize w:val="1"/>
-      <w:tblStyleColBandSize w:val="1"/>
-    </w:tblPr>
-    <w:tcPr>
-      <w:shd w:val="clear" w:color="auto" w:fill="FDF2EB" w:themeFill="accent6" w:themeFillTint="19"/>
-    </w:tcPr>
-    <w:tblStylePr w:type="firstRow">
-      <w:rPr>
-        <w:b/>
-        <w:bCs/>
-        <w:color w:val="FFFFFF" w:themeColor="background1"/>
-      </w:rPr>
-      <w:tblPr/>
-      <w:tcPr>
-        <w:tcBorders>
-          <w:bottom w:val="single" w:sz="12" w:space="0" w:color="FFFFFF" w:themeColor="background1"/>
-        </w:tcBorders>
-        <w:shd w:val="clear" w:color="auto" w:fill="005398" w:themeFill="accent5" w:themeFillShade="CC"/>
-      </w:tcPr>
-    </w:tblStylePr>
-    <w:tblStylePr w:type="lastRow">
-      <w:rPr>
-        <w:b/>
-        <w:bCs/>
-        <w:color w:val="005398" w:themeColor="accent5" w:themeShade="CC"/>
-      </w:rPr>
-      <w:tblPr/>
-      <w:tcPr>
-        <w:tcBorders>
-          <w:top w:val="single" w:sz="12" w:space="0" w:color="13475E" w:themeColor="text1"/>
-        </w:tcBorders>
-        <w:shd w:val="clear" w:color="auto" w:fill="FFFFFF" w:themeFill="background1"/>
-      </w:tcPr>
-    </w:tblStylePr>
-    <w:tblStylePr w:type="firstCol">
-      <w:rPr>
-        <w:b/>
-        <w:bCs/>
-      </w:rPr>
-    </w:tblStylePr>
-    <w:tblStylePr w:type="lastCol">
-      <w:rPr>
-        <w:b/>
-        <w:bCs/>
-      </w:rPr>
-    </w:tblStylePr>
-    <w:tblStylePr w:type="band1Vert">
-      <w:tblPr/>
-      <w:tcPr>
-        <w:tcBorders>
-          <w:top w:val="nil"/>
-          <w:left w:val="nil"/>
-          <w:bottom w:val="nil"/>
-          <w:right w:val="nil"/>
-          <w:insideH w:val="nil"/>
-          <w:insideV w:val="nil"/>
-        </w:tcBorders>
-        <w:shd w:val="clear" w:color="auto" w:fill="FAE0CC" w:themeFill="accent6" w:themeFillTint="3F"/>
-      </w:tcPr>
-    </w:tblStylePr>
-    <w:tblStylePr w:type="band1Horz">
-      <w:tblPr/>
-      <w:tcPr>
-        <w:shd w:val="clear" w:color="auto" w:fill="FBE6D6" w:themeFill="accent6" w:themeFillTint="33"/>
-      </w:tcPr>
-    </w:tblStylePr>
-  </w:style>
-  <w:style w:type="table" w:styleId="ColorfulGrid-Accent1">
-    <w:name w:val="Colorful Grid Accent 1"/>
-    <w:basedOn w:val="TableNormal"/>
-    <w:uiPriority w:val="73"/>
-    <w:rsid w:val="001C7878"/>
-    <w:rPr>
-      <w:color w:val="13475E" w:themeColor="text1"/>
-    </w:rPr>
-    <w:tblPr>
-      <w:tblStyleRowBandSize w:val="1"/>
-      <w:tblStyleColBandSize w:val="1"/>
-      <w:tblBorders>
-        <w:insideH w:val="single" w:sz="4" w:space="0" w:color="FFFFFF" w:themeColor="background1"/>
-      </w:tblBorders>
-    </w:tblPr>
-    <w:tcPr>
-      <w:shd w:val="clear" w:color="auto" w:fill="C3EBFF" w:themeFill="accent1" w:themeFillTint="33"/>
-    </w:tcPr>
-    <w:tblStylePr w:type="firstRow">
-      <w:rPr>
-        <w:b/>
-        <w:bCs/>
-      </w:rPr>
-      <w:tblPr/>
-      <w:tcPr>
-        <w:shd w:val="clear" w:color="auto" w:fill="88D7FF" w:themeFill="accent1" w:themeFillTint="66"/>
-      </w:tcPr>
-    </w:tblStylePr>
-    <w:tblStylePr w:type="lastRow">
-      <w:rPr>
-        <w:b/>
-        <w:bCs/>
-        <w:color w:val="13475E" w:themeColor="text1"/>
-      </w:rPr>
-      <w:tblPr/>
-      <w:tcPr>
-        <w:shd w:val="clear" w:color="auto" w:fill="88D7FF" w:themeFill="accent1" w:themeFillTint="66"/>
-      </w:tcPr>
-    </w:tblStylePr>
-    <w:tblStylePr w:type="firstCol">
-      <w:rPr>
-        <w:color w:val="FFFFFF" w:themeColor="background1"/>
-      </w:rPr>
-      <w:tblPr/>
-      <w:tcPr>
-        <w:shd w:val="clear" w:color="auto" w:fill="006A9F" w:themeFill="accent1" w:themeFillShade="BF"/>
-      </w:tcPr>
-    </w:tblStylePr>
-    <w:tblStylePr w:type="lastCol">
-      <w:rPr>
-        <w:color w:val="FFFFFF" w:themeColor="background1"/>
-      </w:rPr>
-      <w:tblPr/>
-      <w:tcPr>
-        <w:shd w:val="clear" w:color="auto" w:fill="006A9F" w:themeFill="accent1" w:themeFillShade="BF"/>
-      </w:tcPr>
-    </w:tblStylePr>
-    <w:tblStylePr w:type="band1Vert">
-      <w:tblPr/>
-      <w:tcPr>
-        <w:shd w:val="clear" w:color="auto" w:fill="6BCEFF" w:themeFill="accent1" w:themeFillTint="7F"/>
-      </w:tcPr>
-    </w:tblStylePr>
-    <w:tblStylePr w:type="band1Horz">
-      <w:tblPr/>
-      <w:tcPr>
-        <w:shd w:val="clear" w:color="auto" w:fill="6BCEFF" w:themeFill="accent1" w:themeFillTint="7F"/>
-      </w:tcPr>
-    </w:tblStylePr>
-  </w:style>
-  <w:style w:type="table" w:styleId="ColorfulGrid">
-    <w:name w:val="Colorful Grid"/>
-    <w:basedOn w:val="TableNormal"/>
-    <w:uiPriority w:val="73"/>
-    <w:rsid w:val="001C7878"/>
-    <w:rPr>
-      <w:color w:val="13475E" w:themeColor="text1"/>
-    </w:rPr>
-    <w:tblPr>
-      <w:tblStyleRowBandSize w:val="1"/>
-      <w:tblStyleColBandSize w:val="1"/>
-      <w:tblBorders>
-        <w:insideH w:val="single" w:sz="4" w:space="0" w:color="FFFFFF" w:themeColor="background1"/>
-      </w:tblBorders>
-    </w:tblPr>
-    <w:tcPr>
-      <w:shd w:val="clear" w:color="auto" w:fill="BCE1F1" w:themeFill="text1" w:themeFillTint="33"/>
-    </w:tcPr>
-    <w:tblStylePr w:type="firstRow">
-      <w:rPr>
-        <w:b/>
-        <w:bCs/>
-      </w:rPr>
-      <w:tblPr/>
-      <w:tcPr>
-        <w:shd w:val="clear" w:color="auto" w:fill="7AC3E4" w:themeFill="text1" w:themeFillTint="66"/>
-      </w:tcPr>
-    </w:tblStylePr>
-    <w:tblStylePr w:type="lastRow">
-      <w:rPr>
-        <w:b/>
-        <w:bCs/>
-        <w:color w:val="13475E" w:themeColor="text1"/>
-      </w:rPr>
-      <w:tblPr/>
-      <w:tcPr>
-        <w:shd w:val="clear" w:color="auto" w:fill="7AC3E4" w:themeFill="text1" w:themeFillTint="66"/>
-      </w:tcPr>
-    </w:tblStylePr>
-    <w:tblStylePr w:type="firstCol">
-      <w:rPr>
-        <w:color w:val="FFFFFF" w:themeColor="background1"/>
-      </w:rPr>
-      <w:tblPr/>
-      <w:tcPr>
-        <w:shd w:val="clear" w:color="auto" w:fill="0E3446" w:themeFill="text1" w:themeFillShade="BF"/>
-      </w:tcPr>
-    </w:tblStylePr>
-    <w:tblStylePr w:type="lastCol">
-      <w:rPr>
-        <w:color w:val="FFFFFF" w:themeColor="background1"/>
-      </w:rPr>
-      <w:tblPr/>
-      <w:tcPr>
-        <w:shd w:val="clear" w:color="auto" w:fill="0E3446" w:themeFill="text1" w:themeFillShade="BF"/>
-      </w:tcPr>
-    </w:tblStylePr>
-    <w:tblStylePr w:type="band1Vert">
-      <w:tblPr/>
-      <w:tcPr>
-        <w:shd w:val="clear" w:color="auto" w:fill="5AB5DD" w:themeFill="text1" w:themeFillTint="7F"/>
-      </w:tcPr>
-    </w:tblStylePr>
-    <w:tblStylePr w:type="band1Horz">
-      <w:tblPr/>
-      <w:tcPr>
-        <w:shd w:val="clear" w:color="auto" w:fill="5AB5DD" w:themeFill="text1" w:themeFillTint="7F"/>
-      </w:tcPr>
-    </w:tblStylePr>
-  </w:style>
-  <w:style w:type="character" w:styleId="Strong">
-    <w:name w:val="Strong"/>
-    <w:basedOn w:val="DefaultParagraphFont"/>
-    <w:uiPriority w:val="22"/>
-    <w:qFormat/>
-    <w:rsid w:val="00E25300"/>
-    <w:rPr>
-      <w:rFonts w:ascii="Lato Regular" w:hAnsi="Lato Regular"/>
-      <w:b w:val="0"/>
-      <w:bCs/>
-      <w:i w:val="0"/>
-    </w:rPr>
-  </w:style>
-  <w:style w:type="paragraph" w:styleId="NoSpacing">
-    <w:name w:val="No Spacing"/>
-    <w:uiPriority w:val="99"/>
-    <w:qFormat/>
-    <w:rsid w:val="00EB72FF"/>
-    <w:pPr>
-      <w:jc w:val="left"/>
-    </w:pPr>
-    <w:rPr>
-      <w:rFonts w:ascii="Lato Light" w:hAnsi="Lato Light"/>
-      <w:color w:val="13475E"/>
-      <w:sz w:val="20"/>
-    </w:rPr>
-  </w:style>
-  <w:style w:type="paragraph" w:customStyle="1" w:styleId="FooterText">
-    <w:name w:val="FooterText"/>
-    <w:basedOn w:val="NoSpacing"/>
-    <w:qFormat/>
-    <w:rsid w:val="00EB72FF"/>
-    <w:pPr>
-      <w:spacing w:before="120"/>
-      <w:jc w:val="center"/>
-    </w:pPr>
-    <w:rPr>
-      <w:color w:val="939393"/>
-      <w:sz w:val="14"/>
-      <w:szCs w:val="16"/>
-    </w:rPr>
-  </w:style>
-  <w:style w:type="paragraph" w:customStyle="1" w:styleId="BasicParagraph">
-    <w:name w:val="[Basic Paragraph]"/>
-    <w:basedOn w:val="Normal"/>
-    <w:uiPriority w:val="99"/>
-    <w:rsid w:val="00DB6DEC"/>
-    <w:pPr>
-      <w:widowControl w:val="0"/>
-      <w:autoSpaceDE w:val="0"/>
-      <w:autoSpaceDN w:val="0"/>
-      <w:adjustRightInd w:val="0"/>
-      <w:spacing w:before="0" w:after="0" w:line="288" w:lineRule="auto"/>
-      <w:textAlignment w:val="center"/>
-    </w:pPr>
-    <w:rPr>
-      <w:rFonts w:ascii="MinionPro-Regular" w:hAnsi="MinionPro-Regular" w:cs="MinionPro-Regular"/>
-      <w:color w:val="000000"/>
-      <w:sz w:val="24"/>
-      <w:szCs w:val="24"/>
-    </w:rPr>
-  </w:style>
-</w:styles>
-</file>
-
-<file path=word/stylesWithEffects.xml><?xml version="1.0" encoding="utf-8"?>
-<w:styles xmlns:wpc="http://schemas.microsoft.com/office/word/2010/wordprocessingCanvas" xmlns:mc="http://schemas.openxmlformats.org/markup-compatibility/2006" xmlns:o="urn:schemas-microsoft-com:office:office" xmlns:r="http://schemas.openxmlformats.org/officeDocument/2006/relationships" xmlns:m="http://schemas.openxmlformats.org/officeDocument/2006/math" xmlns:v="urn:schemas-microsoft-com:vml" xmlns:wp14="http://schemas.microsoft.com/office/word/2010/wordprocessingDrawing" xmlns:wp="http://schemas.openxmlformats.org/drawingml/2006/wordprocessingDrawing" xmlns:w10="urn:schemas-microsoft-com:office:word" xmlns:w="http://schemas.openxmlformats.org/wordprocessingml/2006/main" xmlns:w14="http://schemas.microsoft.com/office/word/2010/wordml" xmlns:wpg="http://schemas.microsoft.com/office/word/2010/wordprocessingGroup" xmlns:wpi="http://schemas.microsoft.com/office/word/2010/wordprocessingInk" xmlns:wne="http://schemas.microsoft.com/office/word/2006/wordml" xmlns:wps="http://schemas.microsoft.com/office/word/2010/wordprocessingShape" mc:Ignorable="w14 wp14">
-  <w:docDefaults>
-    <w:rPrDefault>
-      <w:rPr>
-        <w:rFonts w:ascii="Calibri" w:eastAsiaTheme="minorHAnsi" w:hAnsi="Calibri" w:cs="Times New Roman"/>
-        <w:sz w:val="22"/>
-        <w:szCs w:val="22"/>
-        <w:lang w:val="en-GB" w:eastAsia="en-US" w:bidi="ar-SA"/>
-      </w:rPr>
-    </w:rPrDefault>
-    <w:pPrDefault>
-      <w:pPr>
-        <w:jc w:val="both"/>
-      </w:pPr>
-    </w:pPrDefault>
-  </w:docDefaults>
-  <w:latentStyles w:defLockedState="0" w:defUIPriority="99" w:defSemiHidden="1" w:defUnhideWhenUsed="1" w:defQFormat="0" w:count="267">
-    <w:lsdException w:name="Normal" w:semiHidden="0" w:uiPriority="0" w:unhideWhenUsed="0" w:qFormat="1"/>
-    <w:lsdException w:name="heading 1" w:semiHidden="0" w:uiPriority="9" w:unhideWhenUsed="0" w:qFormat="1"/>
-    <w:lsdException w:name="heading 2" w:uiPriority="9" w:qFormat="1"/>
-    <w:lsdException w:name="heading 3" w:uiPriority="9" w:qFormat="1"/>
-    <w:lsdException w:name="heading 4" w:uiPriority="9" w:qFormat="1"/>
-    <w:lsdException w:name="heading 5" w:uiPriority="9" w:qFormat="1"/>
-    <w:lsdException w:name="heading 6" w:uiPriority="9" w:qFormat="1"/>
-    <w:lsdException w:name="heading 7" w:uiPriority="9" w:qFormat="1"/>
-    <w:lsdException w:name="heading 8" w:uiPriority="9" w:qFormat="1"/>
-    <w:lsdException w:name="heading 9" w:uiPriority="9" w:qFormat="1"/>
-    <w:lsdException w:name="toc 1" w:uiPriority="39"/>
-    <w:lsdException w:name="toc 2" w:uiPriority="39"/>
-    <w:lsdException w:name="toc 3" w:uiPriority="39"/>
-    <w:lsdException w:name="toc 4" w:uiPriority="39"/>
-    <w:lsdException w:name="toc 5" w:uiPriority="39"/>
-    <w:lsdException w:name="toc 6" w:uiPriority="39"/>
-    <w:lsdException w:name="toc 7" w:uiPriority="39"/>
-    <w:lsdException w:name="toc 8" w:uiPriority="39"/>
-    <w:lsdException w:name="toc 9" w:uiPriority="39"/>
-    <w:lsdException w:name="caption" w:uiPriority="35" w:qFormat="1"/>
-    <w:lsdException w:name="Title" w:semiHidden="0" w:uiPriority="10" w:unhideWhenUsed="0" w:qFormat="1"/>
-    <w:lsdException w:name="Default Paragraph Font" w:uiPriority="1"/>
-    <w:lsdException w:name="Subtitle" w:semiHidden="0" w:uiPriority="11" w:unhideWhenUsed="0" w:qFormat="1"/>
-    <w:lsdException w:name="Hyperlink" w:qFormat="1"/>
-    <w:lsdException w:name="Strong" w:semiHidden="0" w:uiPriority="22" w:unhideWhenUsed="0" w:qFormat="1"/>
-    <w:lsdException w:name="Emphasis" w:semiHidden="0" w:uiPriority="20" w:unhideWhenUsed="0" w:qFormat="1"/>
-    <w:lsdException w:name="Table Grid" w:semiHidden="0" w:uiPriority="59" w:unhideWhenUsed="0"/>
-    <w:lsdException w:name="Placeholder Text" w:unhideWhenUsed="0"/>
-    <w:lsdException w:name="No Spacing" w:semiHidden="0" w:unhideWhenUsed="0" w:qFormat="1"/>
-    <w:lsdException w:name="Light Shading" w:semiHidden="0" w:uiPriority="60" w:unhideWhenUsed="0"/>
-    <w:lsdException w:name="Light List" w:semiHidden="0" w:uiPriority="61" w:unhideWhenUsed="0"/>
-    <w:lsdException w:name="Light Grid" w:semiHidden="0" w:uiPriority="62" w:unhideWhenUsed="0"/>
-    <w:lsdException w:name="Medium Shading 1" w:semiHidden="0" w:uiPriority="63" w:unhideWhenUsed="0"/>
-    <w:lsdException w:name="Medium Shading 2" w:semiHidden="0" w:uiPriority="64" w:unhideWhenUsed="0"/>
-    <w:lsdException w:name="Medium List 1" w:semiHidden="0" w:uiPriority="65" w:unhideWhenUsed="0"/>
-    <w:lsdException w:name="Medium List 2" w:semiHidden="0" w:uiPriority="66" w:unhideWhenUsed="0"/>
-    <w:lsdException w:name="Medium Grid 1" w:semiHidden="0" w:uiPriority="67" w:unhideWhenUsed="0"/>
-    <w:lsdException w:name="Medium Grid 2" w:semiHidden="0" w:uiPriority="68" w:unhideWhenUsed="0"/>
-    <w:lsdException w:name="Medium Grid 3" w:semiHidden="0" w:uiPriority="69" w:unhideWhenUsed="0"/>
-    <w:lsdException w:name="Dark List" w:semiHidden="0" w:uiPriority="70" w:unhideWhenUsed="0"/>
-    <w:lsdException w:name="Colorful Shading" w:semiHidden="0" w:uiPriority="71" w:unhideWhenUsed="0"/>
-    <w:lsdException w:name="Colorful List" w:semiHidden="0" w:uiPriority="72" w:unhideWhenUsed="0"/>
-    <w:lsdException w:name="Colorful Grid" w:semiHidden="0" w:uiPriority="73" w:unhideWhenUsed="0"/>
-    <w:lsdException w:name="Light Shading Accent 1" w:semiHidden="0" w:uiPriority="60" w:unhideWhenUsed="0"/>
-    <w:lsdException w:name="Light List Accent 1" w:semiHidden="0" w:uiPriority="61" w:unhideWhenUsed="0"/>
-    <w:lsdException w:name="Light Grid Accent 1" w:semiHidden="0" w:uiPriority="62" w:unhideWhenUsed="0"/>
-    <w:lsdException w:name="Medium Shading 1 Accent 1" w:semiHidden="0" w:uiPriority="63" w:unhideWhenUsed="0"/>
-    <w:lsdException w:name="Medium Shading 2 Accent 1" w:semiHidden="0" w:uiPriority="64" w:unhideWhenUsed="0"/>
-    <w:lsdException w:name="Medium List 1 Accent 1" w:semiHidden="0" w:uiPriority="65" w:unhideWhenUsed="0"/>
-    <w:lsdException w:name="Revision" w:unhideWhenUsed="0"/>
-    <w:lsdException w:name="List Paragraph" w:semiHidden="0" w:uiPriority="34" w:unhideWhenUsed="0" w:qFormat="1"/>
-    <w:lsdException w:name="Quote" w:semiHidden="0" w:uiPriority="29" w:unhideWhenUsed="0" w:qFormat="1"/>
-    <w:lsdException w:name="Intense Quote" w:semiHidden="0" w:uiPriority="30" w:unhideWhenUsed="0" w:qFormat="1"/>
-    <w:lsdException w:name="Medium List 2 Accent 1" w:semiHidden="0" w:uiPriority="66" w:unhideWhenUsed="0"/>
-    <w:lsdException w:name="Medium Grid 1 Accent 1" w:semiHidden="0" w:uiPriority="67" w:unhideWhenUsed="0"/>
-    <w:lsdException w:name="Medium Grid 2 Accent 1" w:semiHidden="0" w:uiPriority="68" w:unhideWhenUsed="0"/>
-    <w:lsdException w:name="Medium Grid 3 Accent 1" w:semiHidden="0" w:uiPriority="69" w:unhideWhenUsed="0"/>
-    <w:lsdException w:name="Dark List Accent 1" w:semiHidden="0" w:uiPriority="70" w:unhideWhenUsed="0"/>
-    <w:lsdException w:name="Colorful Shading Accent 1" w:semiHidden="0" w:uiPriority="71" w:unhideWhenUsed="0"/>
-    <w:lsdException w:name="Colorful List Accent 1" w:semiHidden="0" w:uiPriority="72" w:unhideWhenUsed="0"/>
-    <w:lsdException w:name="Colorful Grid Accent 1" w:semiHidden="0" w:uiPriority="73" w:unhideWhenUsed="0"/>
-    <w:lsdException w:name="Light Shading Accent 2" w:semiHidden="0" w:uiPriority="60" w:unhideWhenUsed="0"/>
-    <w:lsdException w:name="Light List Accent 2" w:semiHidden="0" w:uiPriority="61" w:unhideWhenUsed="0"/>
-    <w:lsdException w:name="Light Grid Accent 2" w:semiHidden="0" w:uiPriority="62" w:unhideWhenUsed="0"/>
-    <w:lsdException w:name="Medium Shading 1 Accent 2" w:semiHidden="0" w:uiPriority="63" w:unhideWhenUsed="0"/>
-    <w:lsdException w:name="Medium Shading 2 Accent 2" w:semiHidden="0" w:uiPriority="64" w:unhideWhenUsed="0"/>
-    <w:lsdException w:name="Medium List 1 Accent 2" w:semiHidden="0" w:uiPriority="65" w:unhideWhenUsed="0"/>
-    <w:lsdException w:name="Medium List 2 Accent 2" w:semiHidden="0" w:uiPriority="66" w:unhideWhenUsed="0"/>
-    <w:lsdException w:name="Medium Grid 1 Accent 2" w:semiHidden="0" w:uiPriority="67" w:unhideWhenUsed="0"/>
-    <w:lsdException w:name="Medium Grid 2 Accent 2" w:semiHidden="0" w:uiPriority="68" w:unhideWhenUsed="0"/>
-    <w:lsdException w:name="Medium Grid 3 Accent 2" w:semiHidden="0" w:uiPriority="69" w:unhideWhenUsed="0"/>
-    <w:lsdException w:name="Dark List Accent 2" w:semiHidden="0" w:uiPriority="70" w:unhideWhenUsed="0"/>
-    <w:lsdException w:name="Colorful Shading Accent 2" w:semiHidden="0" w:uiPriority="71" w:unhideWhenUsed="0"/>
-    <w:lsdException w:name="Colorful List Accent 2" w:semiHidden="0" w:uiPriority="72" w:unhideWhenUsed="0"/>
-    <w:lsdException w:name="Colorful Grid Accent 2" w:semiHidden="0" w:uiPriority="73" w:unhideWhenUsed="0"/>
-    <w:lsdException w:name="Light Shading Accent 3" w:semiHidden="0" w:uiPriority="60" w:unhideWhenUsed="0"/>
-    <w:lsdException w:name="Light List Accent 3" w:semiHidden="0" w:uiPriority="61" w:unhideWhenUsed="0"/>
-    <w:lsdException w:name="Light Grid Accent 3" w:semiHidden="0" w:uiPriority="62" w:unhideWhenUsed="0"/>
-    <w:lsdException w:name="Medium Shading 1 Accent 3" w:semiHidden="0" w:uiPriority="63" w:unhideWhenUsed="0"/>
-    <w:lsdException w:name="Medium Shading 2 Accent 3" w:semiHidden="0" w:uiPriority="64" w:unhideWhenUsed="0"/>
-    <w:lsdException w:name="Medium List 1 Accent 3" w:semiHidden="0" w:uiPriority="65" w:unhideWhenUsed="0"/>
-    <w:lsdException w:name="Medium List 2 Accent 3" w:semiHidden="0" w:uiPriority="66" w:unhideWhenUsed="0"/>
-    <w:lsdException w:name="Medium Grid 1 Accent 3" w:semiHidden="0" w:uiPriority="67" w:unhideWhenUsed="0"/>
-    <w:lsdException w:name="Medium Grid 2 Accent 3" w:semiHidden="0" w:uiPriority="68" w:unhideWhenUsed="0"/>
-    <w:lsdException w:name="Medium Grid 3 Accent 3" w:semiHidden="0" w:uiPriority="69" w:unhideWhenUsed="0"/>
-    <w:lsdException w:name="Dark List Accent 3" w:semiHidden="0" w:uiPriority="70" w:unhideWhenUsed="0"/>
-    <w:lsdException w:name="Colorful Shading Accent 3" w:semiHidden="0" w:uiPriority="71" w:unhideWhenUsed="0"/>
-    <w:lsdException w:name="Colorful List Accent 3" w:semiHidden="0" w:uiPriority="72" w:unhideWhenUsed="0"/>
-    <w:lsdException w:name="Colorful Grid Accent 3" w:semiHidden="0" w:uiPriority="73" w:unhideWhenUsed="0"/>
-    <w:lsdException w:name="Light Shading Accent 4" w:semiHidden="0" w:uiPriority="60" w:unhideWhenUsed="0"/>
-    <w:lsdException w:name="Light List Accent 4" w:semiHidden="0" w:uiPriority="61" w:unhideWhenUsed="0"/>
-    <w:lsdException w:name="Light Grid Accent 4" w:semiHidden="0" w:uiPriority="62" w:unhideWhenUsed="0"/>
-    <w:lsdException w:name="Medium Shading 1 Accent 4" w:semiHidden="0" w:uiPriority="63" w:unhideWhenUsed="0"/>
-    <w:lsdException w:name="Medium Shading 2 Accent 4" w:semiHidden="0" w:uiPriority="64" w:unhideWhenUsed="0"/>
-    <w:lsdException w:name="Medium List 1 Accent 4" w:semiHidden="0" w:uiPriority="65" w:unhideWhenUsed="0"/>
-    <w:lsdException w:name="Medium List 2 Accent 4" w:semiHidden="0" w:uiPriority="66" w:unhideWhenUsed="0"/>
-    <w:lsdException w:name="Medium Grid 1 Accent 4" w:semiHidden="0" w:uiPriority="67" w:unhideWhenUsed="0"/>
-    <w:lsdException w:name="Medium Grid 2 Accent 4" w:semiHidden="0" w:uiPriority="68" w:unhideWhenUsed="0"/>
-    <w:lsdException w:name="Medium Grid 3 Accent 4" w:semiHidden="0" w:uiPriority="69" w:unhideWhenUsed="0"/>
-    <w:lsdException w:name="Dark List Accent 4" w:semiHidden="0" w:uiPriority="70" w:unhideWhenUsed="0"/>
-    <w:lsdException w:name="Colorful Shading Accent 4" w:semiHidden="0" w:uiPriority="71" w:unhideWhenUsed="0"/>
-    <w:lsdException w:name="Colorful List Accent 4" w:semiHidden="0" w:uiPriority="72" w:unhideWhenUsed="0"/>
-    <w:lsdException w:name="Colorful Grid Accent 4" w:semiHidden="0" w:uiPriority="73" w:unhideWhenUsed="0"/>
-    <w:lsdException w:name="Light Shading Accent 5" w:semiHidden="0" w:uiPriority="60" w:unhideWhenUsed="0"/>
-    <w:lsdException w:name="Light List Accent 5" w:semiHidden="0" w:uiPriority="61" w:unhideWhenUsed="0"/>
-    <w:lsdException w:name="Light Grid Accent 5" w:semiHidden="0" w:uiPriority="62" w:unhideWhenUsed="0"/>
-    <w:lsdException w:name="Medium Shading 1 Accent 5" w:semiHidden="0" w:uiPriority="63" w:unhideWhenUsed="0"/>
-    <w:lsdException w:name="Medium Shading 2 Accent 5" w:semiHidden="0" w:uiPriority="64" w:unhideWhenUsed="0"/>
-    <w:lsdException w:name="Medium List 1 Accent 5" w:semiHidden="0" w:uiPriority="65" w:unhideWhenUsed="0"/>
-    <w:lsdException w:name="Medium List 2 Accent 5" w:semiHidden="0" w:uiPriority="66" w:unhideWhenUsed="0"/>
-    <w:lsdException w:name="Medium Grid 1 Accent 5" w:semiHidden="0" w:uiPriority="67" w:unhideWhenUsed="0"/>
-    <w:lsdException w:name="Medium Grid 2 Accent 5" w:semiHidden="0" w:uiPriority="68" w:unhideWhenUsed="0"/>
-    <w:lsdException w:name="Medium Grid 3 Accent 5" w:semiHidden="0" w:uiPriority="69" w:unhideWhenUsed="0"/>
-    <w:lsdException w:name="Dark List Accent 5" w:semiHidden="0" w:uiPriority="70" w:unhideWhenUsed="0"/>
-    <w:lsdException w:name="Colorful Shading Accent 5" w:semiHidden="0" w:uiPriority="71" w:unhideWhenUsed="0"/>
-    <w:lsdException w:name="Colorful List Accent 5" w:semiHidden="0" w:uiPriority="72" w:unhideWhenUsed="0"/>
-    <w:lsdException w:name="Colorful Grid Accent 5" w:semiHidden="0" w:uiPriority="73" w:unhideWhenUsed="0"/>
-    <w:lsdException w:name="Light Shading Accent 6" w:semiHidden="0" w:uiPriority="60" w:unhideWhenUsed="0"/>
-    <w:lsdException w:name="Light List Accent 6" w:semiHidden="0" w:uiPriority="61" w:unhideWhenUsed="0"/>
-    <w:lsdException w:name="Light Grid Accent 6" w:semiHidden="0" w:uiPriority="62" w:unhideWhenUsed="0"/>
-    <w:lsdException w:name="Medium Shading 1 Accent 6" w:semiHidden="0" w:uiPriority="63" w:unhideWhenUsed="0"/>
-    <w:lsdException w:name="Medium Shading 2 Accent 6" w:semiHidden="0" w:uiPriority="64" w:unhideWhenUsed="0"/>
-    <w:lsdException w:name="Medium List 1 Accent 6" w:semiHidden="0" w:uiPriority="65" w:unhideWhenUsed="0"/>
-    <w:lsdException w:name="Medium List 2 Accent 6" w:semiHidden="0" w:uiPriority="66" w:unhideWhenUsed="0"/>
-    <w:lsdException w:name="Medium Grid 1 Accent 6" w:semiHidden="0" w:uiPriority="67" w:unhideWhenUsed="0"/>
-    <w:lsdException w:name="Medium Grid 2 Accent 6" w:semiHidden="0" w:uiPriority="68" w:unhideWhenUsed="0"/>
-    <w:lsdException w:name="Medium Grid 3 Accent 6" w:semiHidden="0" w:uiPriority="69" w:unhideWhenUsed="0"/>
-    <w:lsdException w:name="Dark List Accent 6" w:semiHidden="0" w:uiPriority="70" w:unhideWhenUsed="0"/>
-    <w:lsdException w:name="Colorful Shading Accent 6" w:semiHidden="0" w:uiPriority="71" w:unhideWhenUsed="0"/>
-    <w:lsdException w:name="Colorful List Accent 6" w:semiHidden="0" w:uiPriority="72" w:unhideWhenUsed="0"/>
-    <w:lsdException w:name="Colorful Grid Accent 6" w:semiHidden="0" w:uiPriority="73" w:unhideWhenUsed="0"/>
-    <w:lsdException w:name="Subtle Emphasis" w:semiHidden="0" w:uiPriority="19" w:unhideWhenUsed="0" w:qFormat="1"/>
-    <w:lsdException w:name="Intense Emphasis" w:semiHidden="0" w:uiPriority="21" w:unhideWhenUsed="0" w:qFormat="1"/>
-    <w:lsdException w:name="Subtle Reference" w:semiHidden="0" w:uiPriority="31" w:unhideWhenUsed="0" w:qFormat="1"/>
-    <w:lsdException w:name="Intense Reference" w:semiHidden="0" w:uiPriority="32" w:unhideWhenUsed="0" w:qFormat="1"/>
-    <w:lsdException w:name="Book Title" w:semiHidden="0" w:uiPriority="33" w:unhideWhenUsed="0"/>
-    <w:lsdException w:name="Bibliography" w:uiPriority="37"/>
-    <w:lsdException w:name="TOC Heading" w:uiPriority="39" w:qFormat="1"/>
+  <w:latentStyles w:defLockedState="0" w:defUIPriority="99" w:defSemiHidden="0" w:defUnhideWhenUsed="0" w:defQFormat="0" w:count="371">
+    <w:lsdException w:name="Normal" w:uiPriority="0" w:qFormat="1"/>
+    <w:lsdException w:name="heading 1" w:uiPriority="9" w:qFormat="1"/>
+    <w:lsdException w:name="heading 2" w:semiHidden="1" w:uiPriority="9" w:unhideWhenUsed="1" w:qFormat="1"/>
+    <w:lsdException w:name="heading 3" w:semiHidden="1" w:uiPriority="9" w:unhideWhenUsed="1" w:qFormat="1"/>
+    <w:lsdException w:name="heading 4" w:semiHidden="1" w:uiPriority="9" w:unhideWhenUsed="1" w:qFormat="1"/>
+    <w:lsdException w:name="heading 5" w:semiHidden="1" w:uiPriority="9" w:unhideWhenUsed="1" w:qFormat="1"/>
+    <w:lsdException w:name="heading 6" w:semiHidden="1" w:uiPriority="9" w:unhideWhenUsed="1" w:qFormat="1"/>
+    <w:lsdException w:name="heading 7" w:semiHidden="1" w:uiPriority="9" w:unhideWhenUsed="1" w:qFormat="1"/>
+    <w:lsdException w:name="heading 8" w:semiHidden="1" w:uiPriority="9" w:unhideWhenUsed="1" w:qFormat="1"/>
+    <w:lsdException w:name="heading 9" w:semiHidden="1" w:uiPriority="9" w:unhideWhenUsed="1" w:qFormat="1"/>
+    <w:lsdException w:name="index 1" w:semiHidden="1" w:unhideWhenUsed="1"/>
+    <w:lsdException w:name="index 2" w:semiHidden="1" w:unhideWhenUsed="1"/>
+    <w:lsdException w:name="index 3" w:semiHidden="1" w:unhideWhenUsed="1"/>
+    <w:lsdException w:name="index 4" w:semiHidden="1" w:unhideWhenUsed="1"/>
+    <w:lsdException w:name="index 5" w:semiHidden="1" w:unhideWhenUsed="1"/>
+    <w:lsdException w:name="index 6" w:semiHidden="1" w:unhideWhenUsed="1"/>
+    <w:lsdException w:name="index 7" w:semiHidden="1" w:unhideWhenUsed="1"/>
+    <w:lsdException w:name="index 8" w:semiHidden="1" w:unhideWhenUsed="1"/>
+    <w:lsdException w:name="index 9" w:semiHidden="1" w:unhideWhenUsed="1"/>
+    <w:lsdException w:name="toc 1" w:semiHidden="1" w:uiPriority="39" w:unhideWhenUsed="1"/>
+    <w:lsdException w:name="toc 2" w:semiHidden="1" w:uiPriority="39" w:unhideWhenUsed="1"/>
+    <w:lsdException w:name="toc 3" w:semiHidden="1" w:uiPriority="39" w:unhideWhenUsed="1"/>
+    <w:lsdException w:name="toc 4" w:semiHidden="1" w:uiPriority="39" w:unhideWhenUsed="1"/>
+    <w:lsdException w:name="toc 5" w:semiHidden="1" w:uiPriority="39" w:unhideWhenUsed="1"/>
+    <w:lsdException w:name="toc 6" w:semiHidden="1" w:uiPriority="39" w:unhideWhenUsed="1"/>
+    <w:lsdException w:name="toc 7" w:semiHidden="1" w:uiPriority="39" w:unhideWhenUsed="1"/>
+    <w:lsdException w:name="toc 8" w:semiHidden="1" w:uiPriority="39" w:unhideWhenUsed="1"/>
+    <w:lsdException w:name="toc 9" w:semiHidden="1" w:uiPriority="39" w:unhideWhenUsed="1"/>
+    <w:lsdException w:name="Normal Indent" w:semiHidden="1" w:unhideWhenUsed="1"/>
+    <w:lsdException w:name="footnote text" w:semiHidden="1" w:unhideWhenUsed="1"/>
+    <w:lsdException w:name="annotation text" w:semiHidden="1" w:unhideWhenUsed="1"/>
+    <w:lsdException w:name="header" w:semiHidden="1" w:unhideWhenUsed="1"/>
+    <w:lsdException w:name="footer" w:semiHidden="1" w:unhideWhenUsed="1"/>
+    <w:lsdException w:name="index heading" w:semiHidden="1" w:unhideWhenUsed="1"/>
+    <w:lsdException w:name="caption" w:semiHidden="1" w:uiPriority="35" w:unhideWhenUsed="1" w:qFormat="1"/>
+    <w:lsdException w:name="table of figures" w:semiHidden="1" w:unhideWhenUsed="1"/>
+    <w:lsdException w:name="envelope address" w:semiHidden="1" w:unhideWhenUsed="1"/>
+    <w:lsdException w:name="envelope return" w:semiHidden="1" w:unhideWhenUsed="1"/>
+    <w:lsdException w:name="footnote reference" w:semiHidden="1" w:unhideWhenUsed="1"/>
+    <w:lsdException w:name="annotation reference" w:semiHidden="1" w:unhideWhenUsed="1"/>
+    <w:lsdException w:name="line number" w:semiHidden="1" w:unhideWhenUsed="1"/>
+    <w:lsdException w:name="page number" w:semiHidden="1" w:unhideWhenUsed="1"/>
+    <w:lsdException w:name="endnote reference" w:semiHidden="1" w:unhideWhenUsed="1"/>
+    <w:lsdException w:name="endnote text" w:semiHidden="1" w:unhideWhenUsed="1"/>
+    <w:lsdException w:name="table of authorities" w:semiHidden="1" w:unhideWhenUsed="1"/>
+    <w:lsdException w:name="macro" w:semiHidden="1" w:unhideWhenUsed="1"/>
+    <w:lsdException w:name="toa heading" w:semiHidden="1" w:unhideWhenUsed="1"/>
+    <w:lsdException w:name="List" w:semiHidden="1" w:unhideWhenUsed="1"/>
+    <w:lsdException w:name="List Bullet" w:semiHidden="1" w:unhideWhenUsed="1"/>
+    <w:lsdException w:name="List Number" w:semiHidden="1" w:unhideWhenUsed="1"/>
+    <w:lsdException w:name="List 2" w:semiHidden="1" w:unhideWhenUsed="1"/>
+    <w:lsdException w:name="List 3" w:semiHidden="1" w:unhideWhenUsed="1"/>
+    <w:lsdException w:name="List 4" w:semiHidden="1" w:unhideWhenUsed="1"/>
+    <w:lsdException w:name="List 5" w:semiHidden="1" w:unhideWhenUsed="1"/>
+    <w:lsdException w:name="List Bullet 2" w:semiHidden="1" w:unhideWhenUsed="1"/>
+    <w:lsdException w:name="List Bullet 3" w:semiHidden="1" w:unhideWhenUsed="1"/>
+    <w:lsdException w:name="List Bullet 4" w:semiHidden="1" w:unhideWhenUsed="1"/>
+    <w:lsdException w:name="List Bullet 5" w:semiHidden="1" w:unhideWhenUsed="1"/>
+    <w:lsdException w:name="List Number 2" w:semiHidden="1" w:unhideWhenUsed="1"/>
+    <w:lsdException w:name="List Number 3" w:semiHidden="1" w:unhideWhenUsed="1"/>
+    <w:lsdException w:name="List Number 4" w:semiHidden="1" w:unhideWhenUsed="1"/>
+    <w:lsdException w:name="List Number 5" w:semiHidden="1" w:unhideWhenUsed="1"/>
+    <w:lsdException w:name="Title" w:uiPriority="10" w:qFormat="1"/>
+    <w:lsdException w:name="Closing" w:semiHidden="1" w:unhideWhenUsed="1"/>
+    <w:lsdException w:name="Signature" w:semiHidden="1" w:unhideWhenUsed="1"/>
+    <w:lsdException w:name="Default Paragraph Font" w:semiHidden="1" w:uiPriority="1" w:unhideWhenUsed="1"/>
+    <w:lsdException w:name="Body Text" w:semiHidden="1" w:unhideWhenUsed="1"/>
+    <w:lsdException w:name="Body Text Indent" w:semiHidden="1" w:unhideWhenUsed="1"/>
+    <w:lsdException w:name="List Continue" w:semiHidden="1" w:unhideWhenUsed="1"/>
+    <w:lsdException w:name="List Continue 2" w:semiHidden="1" w:unhideWhenUsed="1"/>
+    <w:lsdException w:name="List Continue 3" w:semiHidden="1" w:unhideWhenUsed="1"/>
+    <w:lsdException w:name="List Continue 4" w:semiHidden="1" w:unhideWhenUsed="1"/>
+    <w:lsdException w:name="List Continue 5" w:semiHidden="1" w:unhideWhenUsed="1"/>
+    <w:lsdException w:name="Message Header" w:semiHidden="1" w:unhideWhenUsed="1"/>
+    <w:lsdException w:name="Subtitle" w:uiPriority="11" w:qFormat="1"/>
+    <w:lsdException w:name="Salutation" w:semiHidden="1" w:unhideWhenUsed="1"/>
+    <w:lsdException w:name="Date" w:semiHidden="1" w:unhideWhenUsed="1"/>
+    <w:lsdException w:name="Body Text First Indent" w:semiHidden="1" w:unhideWhenUsed="1"/>
+    <w:lsdException w:name="Body Text First Indent 2" w:semiHidden="1" w:unhideWhenUsed="1"/>
+    <w:lsdException w:name="Note Heading" w:semiHidden="1" w:unhideWhenUsed="1"/>
+    <w:lsdException w:name="Body Text 2" w:semiHidden="1" w:unhideWhenUsed="1"/>
+    <w:lsdException w:name="Body Text 3" w:semiHidden="1" w:unhideWhenUsed="1"/>
+    <w:lsdException w:name="Body Text Indent 2" w:semiHidden="1" w:unhideWhenUsed="1"/>
+    <w:lsdException w:name="Body Text Indent 3" w:semiHidden="1" w:unhideWhenUsed="1"/>
+    <w:lsdException w:name="Block Text" w:semiHidden="1" w:unhideWhenUsed="1"/>
+    <w:lsdException w:name="Hyperlink" w:semiHidden="1" w:unhideWhenUsed="1" w:qFormat="1"/>
+    <w:lsdException w:name="FollowedHyperlink" w:semiHidden="1" w:unhideWhenUsed="1"/>
+    <w:lsdException w:name="Strong" w:uiPriority="22" w:qFormat="1"/>
+    <w:lsdException w:name="Emphasis" w:uiPriority="20" w:qFormat="1"/>
+    <w:lsdException w:name="Document Map" w:semiHidden="1" w:unhideWhenUsed="1"/>
+    <w:lsdException w:name="Plain Text" w:semiHidden="1" w:unhideWhenUsed="1"/>
+    <w:lsdException w:name="E-mail Signature" w:semiHidden="1" w:unhideWhenUsed="1"/>
+    <w:lsdException w:name="HTML Top of Form" w:semiHidden="1" w:unhideWhenUsed="1"/>
+    <w:lsdException w:name="HTML Bottom of Form" w:semiHidden="1" w:unhideWhenUsed="1"/>
+    <w:lsdException w:name="Normal (Web)" w:semiHidden="1" w:unhideWhenUsed="1"/>
+    <w:lsdException w:name="HTML Acronym" w:semiHidden="1" w:unhideWhenUsed="1"/>
+    <w:lsdException w:name="HTML Address" w:semiHidden="1" w:unhideWhenUsed="1"/>
+    <w:lsdException w:name="HTML Cite" w:semiHidden="1" w:unhideWhenUsed="1"/>
+    <w:lsdException w:name="HTML Code" w:semiHidden="1" w:unhideWhenUsed="1"/>
+    <w:lsdException w:name="HTML Definition" w:semiHidden="1" w:unhideWhenUsed="1"/>
+    <w:lsdException w:name="HTML Keyboard" w:semiHidden="1" w:unhideWhenUsed="1"/>
+    <w:lsdException w:name="HTML Preformatted" w:semiHidden="1" w:unhideWhenUsed="1"/>
+    <w:lsdException w:name="HTML Sample" w:semiHidden="1" w:unhideWhenUsed="1"/>
+    <w:lsdException w:name="HTML Typewriter" w:semiHidden="1" w:unhideWhenUsed="1"/>
+    <w:lsdException w:name="HTML Variable" w:semiHidden="1" w:unhideWhenUsed="1"/>
+    <w:lsdException w:name="Normal Table" w:semiHidden="1" w:unhideWhenUsed="1"/>
+    <w:lsdException w:name="annotation subject" w:semiHidden="1" w:unhideWhenUsed="1"/>
+    <w:lsdException w:name="No List" w:semiHidden="1" w:unhideWhenUsed="1"/>
+    <w:lsdException w:name="Outline List 1" w:semiHidden="1" w:unhideWhenUsed="1"/>
+    <w:lsdException w:name="Outline List 2" w:semiHidden="1" w:unhideWhenUsed="1"/>
+    <w:lsdException w:name="Outline List 3" w:semiHidden="1" w:unhideWhenUsed="1"/>
+    <w:lsdException w:name="Table Simple 1" w:semiHidden="1" w:unhideWhenUsed="1"/>
+    <w:lsdException w:name="Table Simple 2" w:semiHidden="1" w:unhideWhenUsed="1"/>
+    <w:lsdException w:name="Table Simple 3" w:semiHidden="1" w:unhideWhenUsed="1"/>
+    <w:lsdException w:name="Table Classic 1" w:semiHidden="1" w:unhideWhenUsed="1"/>
+    <w:lsdException w:name="Table Classic 2" w:semiHidden="1" w:unhideWhenUsed="1"/>
+    <w:lsdException w:name="Table Classic 3" w:semiHidden="1" w:unhideWhenUsed="1"/>
+    <w:lsdException w:name="Table Classic 4" w:semiHidden="1" w:unhideWhenUsed="1"/>
+    <w:lsdException w:name="Table Colorful 1" w:semiHidden="1" w:unhideWhenUsed="1"/>
+    <w:lsdException w:name="Table Colorful 2" w:semiHidden="1" w:unhideWhenUsed="1"/>
+    <w:lsdException w:name="Table Colorful 3" w:semiHidden="1" w:unhideWhenUsed="1"/>
+    <w:lsdException w:name="Table Columns 1" w:semiHidden="1" w:unhideWhenUsed="1"/>
+    <w:lsdException w:name="Table Columns 2" w:semiHidden="1" w:unhideWhenUsed="1"/>
+    <w:lsdException w:name="Table Columns 3" w:semiHidden="1" w:unhideWhenUsed="1"/>
+    <w:lsdException w:name="Table Columns 4" w:semiHidden="1" w:unhideWhenUsed="1"/>
+    <w:lsdException w:name="Table Columns 5" w:semiHidden="1" w:unhideWhenUsed="1"/>
+    <w:lsdException w:name="Table Grid 1" w:semiHidden="1" w:unhideWhenUsed="1"/>
+    <w:lsdException w:name="Table Grid 2" w:semiHidden="1" w:unhideWhenUsed="1"/>
+    <w:lsdException w:name="Table Grid 3" w:semiHidden="1" w:unhideWhenUsed="1"/>
+    <w:lsdException w:name="Table Grid 4" w:semiHidden="1" w:unhideWhenUsed="1"/>
+    <w:lsdException w:name="Table Grid 5" w:semiHidden="1" w:unhideWhenUsed="1"/>
+    <w:lsdException w:name="Table Grid 6" w:semiHidden="1" w:unhideWhenUsed="1"/>
+    <w:lsdException w:name="Table Grid 7" w:semiHidden="1" w:unhideWhenUsed="1"/>
+    <w:lsdException w:name="Table Grid 8" w:semiHidden="1" w:unhideWhenUsed="1"/>
+    <w:lsdException w:name="Table List 1" w:semiHidden="1" w:unhideWhenUsed="1"/>
+    <w:lsdException w:name="Table List 2" w:semiHidden="1" w:unhideWhenUsed="1"/>
+    <w:lsdException w:name="Table List 3" w:semiHidden="1" w:unhideWhenUsed="1"/>
+    <w:lsdException w:name="Table List 4" w:semiHidden="1" w:unhideWhenUsed="1"/>
+    <w:lsdException w:name="Table List 5" w:semiHidden="1" w:unhideWhenUsed="1"/>
+    <w:lsdException w:name="Table List 6" w:semiHidden="1" w:unhideWhenUsed="1"/>
+    <w:lsdException w:name="Table List 7" w:semiHidden="1" w:unhideWhenUsed="1"/>
+    <w:lsdException w:name="Table List 8" w:semiHidden="1" w:unhideWhenUsed="1"/>
+    <w:lsdException w:name="Table 3D effects 1" w:semiHidden="1" w:unhideWhenUsed="1"/>
+    <w:lsdException w:name="Table 3D effects 2" w:semiHidden="1" w:unhideWhenUsed="1"/>
+    <w:lsdException w:name="Table 3D effects 3" w:semiHidden="1" w:unhideWhenUsed="1"/>
+    <w:lsdException w:name="Table Contemporary" w:semiHidden="1" w:unhideWhenUsed="1"/>
+    <w:lsdException w:name="Table Elegant" w:semiHidden="1" w:unhideWhenUsed="1"/>
+    <w:lsdException w:name="Table Professional" w:semiHidden="1" w:unhideWhenUsed="1"/>
+    <w:lsdException w:name="Table Subtle 1" w:semiHidden="1" w:unhideWhenUsed="1"/>
+    <w:lsdException w:name="Table Subtle 2" w:semiHidden="1" w:unhideWhenUsed="1"/>
+    <w:lsdException w:name="Table Web 1" w:semiHidden="1" w:unhideWhenUsed="1"/>
+    <w:lsdException w:name="Table Web 2" w:semiHidden="1" w:unhideWhenUsed="1"/>
+    <w:lsdException w:name="Table Web 3" w:semiHidden="1" w:unhideWhenUsed="1"/>
+    <w:lsdException w:name="Balloon Text" w:semiHidden="1" w:unhideWhenUsed="1"/>
+    <w:lsdException w:name="Table Grid" w:uiPriority="59"/>
+    <w:lsdException w:name="Table Theme" w:semiHidden="1" w:unhideWhenUsed="1"/>
+    <w:lsdException w:name="Placeholder Text" w:semiHidden="1"/>
+    <w:lsdException w:name="No Spacing" w:qFormat="1"/>
+    <w:lsdException w:name="Light Shading" w:uiPriority="60"/>
+    <w:lsdException w:name="Light List" w:uiPriority="61"/>
+    <w:lsdException w:name="Light Grid" w:uiPriority="62"/>
+    <w:lsdException w:name="Medium Shading 1" w:uiPriority="63"/>
+    <w:lsdException w:name="Medium Shading 2" w:uiPriority="64"/>
+    <w:lsdException w:name="Medium List 1" w:uiPriority="65"/>
+    <w:lsdException w:name="Medium List 2" w:uiPriority="66"/>
+    <w:lsdException w:name="Medium Grid 1" w:uiPriority="67"/>
+    <w:lsdException w:name="Medium Grid 2" w:uiPriority="68"/>
+    <w:lsdException w:name="Medium Grid 3" w:uiPriority="69"/>
+    <w:lsdException w:name="Dark List" w:uiPriority="70"/>
+    <w:lsdException w:name="Colorful Shading" w:uiPriority="71"/>
+    <w:lsdException w:name="Colorful List" w:uiPriority="72"/>
+    <w:lsdException w:name="Colorful Grid" w:uiPriority="73"/>
+    <w:lsdException w:name="Light Shading Accent 1" w:uiPriority="60"/>
+    <w:lsdException w:name="Light List Accent 1" w:uiPriority="61"/>
+    <w:lsdException w:name="Light Grid Accent 1" w:uiPriority="62"/>
+    <w:lsdException w:name="Medium Shading 1 Accent 1" w:uiPriority="63"/>
+    <w:lsdException w:name="Medium Shading 2 Accent 1" w:uiPriority="64"/>
+    <w:lsdException w:name="Medium List 1 Accent 1" w:uiPriority="65"/>
+    <w:lsdException w:name="Revision" w:semiHidden="1"/>
+    <w:lsdException w:name="List Paragraph" w:uiPriority="34" w:qFormat="1"/>
+    <w:lsdException w:name="Quote" w:uiPriority="29" w:qFormat="1"/>
+    <w:lsdException w:name="Intense Quote" w:uiPriority="30" w:qFormat="1"/>
+    <w:lsdException w:name="Medium List 2 Accent 1" w:uiPriority="66"/>
+    <w:lsdException w:name="Medium Grid 1 Accent 1" w:uiPriority="67"/>
+    <w:lsdException w:name="Medium Grid 2 Accent 1" w:uiPriority="68"/>
+    <w:lsdException w:name="Medium Grid 3 Accent 1" w:uiPriority="69"/>
+    <w:lsdException w:name="Dark List Accent 1" w:uiPriority="70"/>
+    <w:lsdException w:name="Colorful Shading Accent 1" w:uiPriority="71"/>
+    <w:lsdException w:name="Colorful List Accent 1" w:uiPriority="72"/>
+    <w:lsdException w:name="Colorful Grid Accent 1" w:uiPriority="73"/>
+    <w:lsdException w:name="Light Shading Accent 2" w:uiPriority="60"/>
+    <w:lsdException w:name="Light List Accent 2" w:uiPriority="61"/>
+    <w:lsdException w:name="Light Grid Accent 2" w:uiPriority="62"/>
+    <w:lsdException w:name="Medium Shading 1 Accent 2" w:uiPriority="63"/>
+    <w:lsdException w:name="Medium Shading 2 Accent 2" w:uiPriority="64"/>
+    <w:lsdException w:name="Medium List 1 Accent 2" w:uiPriority="65"/>
+    <w:lsdException w:name="Medium List 2 Accent 2" w:uiPriority="66"/>
+    <w:lsdException w:name="Medium Grid 1 Accent 2" w:uiPriority="67"/>
+    <w:lsdException w:name="Medium Grid 2 Accent 2" w:uiPriority="68"/>
+    <w:lsdException w:name="Medium Grid 3 Accent 2" w:uiPriority="69"/>
+    <w:lsdException w:name="Dark List Accent 2" w:uiPriority="70"/>
+    <w:lsdException w:name="Colorful Shading Accent 2" w:uiPriority="71"/>
+    <w:lsdException w:name="Colorful List Accent 2" w:uiPriority="72"/>
+    <w:lsdException w:name="Colorful Grid Accent 2" w:uiPriority="73"/>
+    <w:lsdException w:name="Light Shading Accent 3" w:uiPriority="60"/>
+    <w:lsdException w:name="Light List Accent 3" w:uiPriority="61"/>
+    <w:lsdException w:name="Light Grid Accent 3" w:uiPriority="62"/>
+    <w:lsdException w:name="Medium Shading 1 Accent 3" w:uiPriority="63"/>
+    <w:lsdException w:name="Medium Shading 2 Accent 3" w:uiPriority="64"/>
+    <w:lsdException w:name="Medium List 1 Accent 3" w:uiPriority="65"/>
+    <w:lsdException w:name="Medium List 2 Accent 3" w:uiPriority="66"/>
+    <w:lsdException w:name="Medium Grid 1 Accent 3" w:uiPriority="67"/>
+    <w:lsdException w:name="Medium Grid 2 Accent 3" w:uiPriority="68"/>
+    <w:lsdException w:name="Medium Grid 3 Accent 3" w:uiPriority="69"/>
+    <w:lsdException w:name="Dark List Accent 3" w:uiPriority="70"/>
+    <w:lsdException w:name="Colorful Shading Accent 3" w:uiPriority="71"/>
+    <w:lsdException w:name="Colorful List Accent 3" w:uiPriority="72"/>
+    <w:lsdException w:name="Colorful Grid Accent 3" w:uiPriority="73"/>
+    <w:lsdException w:name="Light Shading Accent 4" w:uiPriority="60"/>
+    <w:lsdException w:name="Light List Accent 4" w:uiPriority="61"/>
+    <w:lsdException w:name="Light Grid Accent 4" w:uiPriority="62"/>
+    <w:lsdException w:name="Medium Shading 1 Accent 4" w:uiPriority="63"/>
+    <w:lsdException w:name="Medium Shading 2 Accent 4" w:uiPriority="64"/>
+    <w:lsdException w:name="Medium List 1 Accent 4" w:uiPriority="65"/>
+    <w:lsdException w:name="Medium List 2 Accent 4" w:uiPriority="66"/>
+    <w:lsdException w:name="Medium Grid 1 Accent 4" w:uiPriority="67"/>
+    <w:lsdException w:name="Medium Grid 2 Accent 4" w:uiPriority="68"/>
+    <w:lsdException w:name="Medium Grid 3 Accent 4" w:uiPriority="69"/>
+    <w:lsdException w:name="Dark List Accent 4" w:uiPriority="70"/>
+    <w:lsdException w:name="Colorful Shading Accent 4" w:uiPriority="71"/>
+    <w:lsdException w:name="Colorful List Accent 4" w:uiPriority="72"/>
+    <w:lsdException w:name="Colorful Grid Accent 4" w:uiPriority="73"/>
+    <w:lsdException w:name="Light Shading Accent 5" w:uiPriority="60"/>
+    <w:lsdException w:name="Light List Accent 5" w:uiPriority="61"/>
+    <w:lsdException w:name="Light Grid Accent 5" w:uiPriority="62"/>
+    <w:lsdException w:name="Medium Shading 1 Accent 5" w:uiPriority="63"/>
+    <w:lsdException w:name="Medium Shading 2 Accent 5" w:uiPriority="64"/>
+    <w:lsdException w:name="Medium List 1 Accent 5" w:uiPriority="65"/>
+    <w:lsdException w:name="Medium List 2 Accent 5" w:uiPriority="66"/>
+    <w:lsdException w:name="Medium Grid 1 Accent 5" w:uiPriority="67"/>
+    <w:lsdException w:name="Medium Grid 2 Accent 5" w:uiPriority="68"/>
+    <w:lsdException w:name="Medium Grid 3 Accent 5" w:uiPriority="69"/>
+    <w:lsdException w:name="Dark List Accent 5" w:uiPriority="70"/>
+    <w:lsdException w:name="Colorful Shading Accent 5" w:uiPriority="71"/>
+    <w:lsdException w:name="Colorful List Accent 5" w:uiPriority="72"/>
+    <w:lsdException w:name="Colorful Grid Accent 5" w:uiPriority="73"/>
+    <w:lsdException w:name="Light Shading Accent 6" w:uiPriority="60"/>
+    <w:lsdException w:name="Light List Accent 6" w:uiPriority="61"/>
+    <w:lsdException w:name="Light Grid Accent 6" w:uiPriority="62"/>
+    <w:lsdException w:name="Medium Shading 1 Accent 6" w:uiPriority="63"/>
+    <w:lsdException w:name="Medium Shading 2 Accent 6" w:uiPriority="64"/>
+    <w:lsdException w:name="Medium List 1 Accent 6" w:uiPriority="65"/>
+    <w:lsdException w:name="Medium List 2 Accent 6" w:uiPriority="66"/>
+    <w:lsdException w:name="Medium Grid 1 Accent 6" w:uiPriority="67"/>
+    <w:lsdException w:name="Medium Grid 2 Accent 6" w:uiPriority="68"/>
+    <w:lsdException w:name="Medium Grid 3 Accent 6" w:uiPriority="69"/>
+    <w:lsdException w:name="Dark List Accent 6" w:uiPriority="70"/>
+    <w:lsdException w:name="Colorful Shading Accent 6" w:uiPriority="71"/>
+    <w:lsdException w:name="Colorful List Accent 6" w:uiPriority="72"/>
+    <w:lsdException w:name="Colorful Grid Accent 6" w:uiPriority="73"/>
+    <w:lsdException w:name="Subtle Emphasis" w:uiPriority="19" w:qFormat="1"/>
+    <w:lsdException w:name="Intense Emphasis" w:uiPriority="21" w:qFormat="1"/>
+    <w:lsdException w:name="Subtle Reference" w:uiPriority="31" w:qFormat="1"/>
+    <w:lsdException w:name="Intense Reference" w:uiPriority="32" w:qFormat="1"/>
+    <w:lsdException w:name="Book Title" w:uiPriority="33"/>
+    <w:lsdException w:name="Bibliography" w:semiHidden="1" w:uiPriority="37" w:unhideWhenUsed="1"/>
+    <w:lsdException w:name="TOC Heading" w:semiHidden="1" w:uiPriority="39" w:unhideWhenUsed="1" w:qFormat="1"/>
+    <w:lsdException w:name="Plain Table 1" w:uiPriority="41"/>
+    <w:lsdException w:name="Plain Table 2" w:uiPriority="42"/>
+    <w:lsdException w:name="Plain Table 3" w:uiPriority="43"/>
+    <w:lsdException w:name="Plain Table 4" w:uiPriority="44"/>
+    <w:lsdException w:name="Plain Table 5" w:uiPriority="45"/>
+    <w:lsdException w:name="Grid Table Light" w:uiPriority="40"/>
+    <w:lsdException w:name="Grid Table 1 Light" w:uiPriority="46"/>
+    <w:lsdException w:name="Grid Table 2" w:uiPriority="47"/>
+    <w:lsdException w:name="Grid Table 3" w:uiPriority="48"/>
+    <w:lsdException w:name="Grid Table 4" w:uiPriority="49"/>
+    <w:lsdException w:name="Grid Table 5 Dark" w:uiPriority="50"/>
+    <w:lsdException w:name="Grid Table 6 Colorful" w:uiPriority="51"/>
+    <w:lsdException w:name="Grid Table 7 Colorful" w:uiPriority="52"/>
+    <w:lsdException w:name="Grid Table 1 Light Accent 1" w:uiPriority="46"/>
+    <w:lsdException w:name="Grid Table 2 Accent 1" w:uiPriority="47"/>
+    <w:lsdException w:name="Grid Table 3 Accent 1" w:uiPriority="48"/>
+    <w:lsdException w:name="Grid Table 4 Accent 1" w:uiPriority="49"/>
+    <w:lsdException w:name="Grid Table 5 Dark Accent 1" w:uiPriority="50"/>
+    <w:lsdException w:name="Grid Table 6 Colorful Accent 1" w:uiPriority="51"/>
+    <w:lsdException w:name="Grid Table 7 Colorful Accent 1" w:uiPriority="52"/>
+    <w:lsdException w:name="Grid Table 1 Light Accent 2" w:uiPriority="46"/>
+    <w:lsdException w:name="Grid Table 2 Accent 2" w:uiPriority="47"/>
+    <w:lsdException w:name="Grid Table 3 Accent 2" w:uiPriority="48"/>
+    <w:lsdException w:name="Grid Table 4 Accent 2" w:uiPriority="49"/>
+    <w:lsdException w:name="Grid Table 5 Dark Accent 2" w:uiPriority="50"/>
+    <w:lsdException w:name="Grid Table 6 Colorful Accent 2" w:uiPriority="51"/>
+    <w:lsdException w:name="Grid Table 7 Colorful Accent 2" w:uiPriority="52"/>
+    <w:lsdException w:name="Grid Table 1 Light Accent 3" w:uiPriority="46"/>
+    <w:lsdException w:name="Grid Table 2 Accent 3" w:uiPriority="47"/>
+    <w:lsdException w:name="Grid Table 3 Accent 3" w:uiPriority="48"/>
+    <w:lsdException w:name="Grid Table 4 Accent 3" w:uiPriority="49"/>
+    <w:lsdException w:name="Grid Table 5 Dark Accent 3" w:uiPriority="50"/>
+    <w:lsdException w:name="Grid Table 6 Colorful Accent 3" w:uiPriority="51"/>
+    <w:lsdException w:name="Grid Table 7 Colorful Accent 3" w:uiPriority="52"/>
+    <w:lsdException w:name="Grid Table 1 Light Accent 4" w:uiPriority="46"/>
+    <w:lsdException w:name="Grid Table 2 Accent 4" w:uiPriority="47"/>
+    <w:lsdException w:name="Grid Table 3 Accent 4" w:uiPriority="48"/>
+    <w:lsdException w:name="Grid Table 4 Accent 4" w:uiPriority="49"/>
+    <w:lsdException w:name="Grid Table 5 Dark Accent 4" w:uiPriority="50"/>
+    <w:lsdException w:name="Grid Table 6 Colorful Accent 4" w:uiPriority="51"/>
+    <w:lsdException w:name="Grid Table 7 Colorful Accent 4" w:uiPriority="52"/>
+    <w:lsdException w:name="Grid Table 1 Light Accent 5" w:uiPriority="46"/>
+    <w:lsdException w:name="Grid Table 2 Accent 5" w:uiPriority="47"/>
+    <w:lsdException w:name="Grid Table 3 Accent 5" w:uiPriority="48"/>
+    <w:lsdException w:name="Grid Table 4 Accent 5" w:uiPriority="49"/>
+    <w:lsdException w:name="Grid Table 5 Dark Accent 5" w:uiPriority="50"/>
+    <w:lsdException w:name="Grid Table 6 Colorful Accent 5" w:uiPriority="51"/>
+    <w:lsdException w:name="Grid Table 7 Colorful Accent 5" w:uiPriority="52"/>
+    <w:lsdException w:name="Grid Table 1 Light Accent 6" w:uiPriority="46"/>
+    <w:lsdException w:name="Grid Table 2 Accent 6" w:uiPriority="47"/>
+    <w:lsdException w:name="Grid Table 3 Accent 6" w:uiPriority="48"/>
+    <w:lsdException w:name="Grid Table 4 Accent 6" w:uiPriority="49"/>
+    <w:lsdException w:name="Grid Table 5 Dark Accent 6" w:uiPriority="50"/>
+    <w:lsdException w:name="Grid Table 6 Colorful Accent 6" w:uiPriority="51"/>
+    <w:lsdException w:name="Grid Table 7 Colorful Accent 6" w:uiPriority="52"/>
+    <w:lsdException w:name="List Table 1 Light" w:uiPriority="46"/>
+    <w:lsdException w:name="List Table 2" w:uiPriority="47"/>
+    <w:lsdException w:name="List Table 3" w:uiPriority="48"/>
+    <w:lsdException w:name="List Table 4" w:uiPriority="49"/>
+    <w:lsdException w:name="List Table 5 Dark" w:uiPriority="50"/>
+    <w:lsdException w:name="List Table 6 Colorful" w:uiPriority="51"/>
+    <w:lsdException w:name="List Table 7 Colorful" w:uiPriority="52"/>
+    <w:lsdException w:name="List Table 1 Light Accent 1" w:uiPriority="46"/>
+    <w:lsdException w:name="List Table 2 Accent 1" w:uiPriority="47"/>
+    <w:lsdException w:name="List Table 3 Accent 1" w:uiPriority="48"/>
+    <w:lsdException w:name="List Table 4 Accent 1" w:uiPriority="49"/>
+    <w:lsdException w:name="List Table 5 Dark Accent 1" w:uiPriority="50"/>
+    <w:lsdException w:name="List Table 6 Colorful Accent 1" w:uiPriority="51"/>
+    <w:lsdException w:name="List Table 7 Colorful Accent 1" w:uiPriority="52"/>
+    <w:lsdException w:name="List Table 1 Light Accent 2" w:uiPriority="46"/>
+    <w:lsdException w:name="List Table 2 Accent 2" w:uiPriority="47"/>
+    <w:lsdException w:name="List Table 3 Accent 2" w:uiPriority="48"/>
+    <w:lsdException w:name="List Table 4 Accent 2" w:uiPriority="49"/>
+    <w:lsdException w:name="List Table 5 Dark Accent 2" w:uiPriority="50"/>
+    <w:lsdException w:name="List Table 6 Colorful Accent 2" w:uiPriority="51"/>
+    <w:lsdException w:name="List Table 7 Colorful Accent 2" w:uiPriority="52"/>
+    <w:lsdException w:name="List Table 1 Light Accent 3" w:uiPriority="46"/>
+    <w:lsdException w:name="List Table 2 Accent 3" w:uiPriority="47"/>
+    <w:lsdException w:name="List Table 3 Accent 3" w:uiPriority="48"/>
+    <w:lsdException w:name="List Table 4 Accent 3" w:uiPriority="49"/>
+    <w:lsdException w:name="List Table 5 Dark Accent 3" w:uiPriority="50"/>
+    <w:lsdException w:name="List Table 6 Colorful Accent 3" w:uiPriority="51"/>
+    <w:lsdException w:name="List Table 7 Colorful Accent 3" w:uiPriority="52"/>
+    <w:lsdException w:name="List Table 1 Light Accent 4" w:uiPriority="46"/>
+    <w:lsdException w:name="List Table 2 Accent 4" w:uiPriority="47"/>
+    <w:lsdException w:name="List Table 3 Accent 4" w:uiPriority="48"/>
+    <w:lsdException w:name="List Table 4 Accent 4" w:uiPriority="49"/>
+    <w:lsdException w:name="List Table 5 Dark Accent 4" w:uiPriority="50"/>
+    <w:lsdException w:name="List Table 6 Colorful Accent 4" w:uiPriority="51"/>
+    <w:lsdException w:name="List Table 7 Colorful Accent 4" w:uiPriority="52"/>
+    <w:lsdException w:name="List Table 1 Light Accent 5" w:uiPriority="46"/>
+    <w:lsdException w:name="List Table 2 Accent 5" w:uiPriority="47"/>
+    <w:lsdException w:name="List Table 3 Accent 5" w:uiPriority="48"/>
+    <w:lsdException w:name="List Table 4 Accent 5" w:uiPriority="49"/>
+    <w:lsdException w:name="List Table 5 Dark Accent 5" w:uiPriority="50"/>
+    <w:lsdException w:name="List Table 6 Colorful Accent 5" w:uiPriority="51"/>
+    <w:lsdException w:name="List Table 7 Colorful Accent 5" w:uiPriority="52"/>
+    <w:lsdException w:name="List Table 1 Light Accent 6" w:uiPriority="46"/>
+    <w:lsdException w:name="List Table 2 Accent 6" w:uiPriority="47"/>
+    <w:lsdException w:name="List Table 3 Accent 6" w:uiPriority="48"/>
+    <w:lsdException w:name="List Table 4 Accent 6" w:uiPriority="49"/>
+    <w:lsdException w:name="List Table 5 Dark Accent 6" w:uiPriority="50"/>
+    <w:lsdException w:name="List Table 6 Colorful Accent 6" w:uiPriority="51"/>
+    <w:lsdException w:name="List Table 7 Colorful Accent 6" w:uiPriority="52"/>
   </w:latentStyles>
   <w:style w:type="paragraph" w:default="1" w:styleId="Normal">
     <w:name w:val="Normal"/>
@@ -10714,7 +7166,7 @@
 </file>
 
 <file path=customXml/itemProps1.xml><?xml version="1.0" encoding="utf-8"?>
-<ds:datastoreItem xmlns:ds="http://schemas.openxmlformats.org/officeDocument/2006/customXml" ds:itemID="{918A6916-EA94-4A21-B0D6-7D9D749D6621}">
+<ds:datastoreItem xmlns:ds="http://schemas.openxmlformats.org/officeDocument/2006/customXml" ds:itemID="{1EAF66BD-BC28-4E6C-B040-F1B5FEE2503C}">
   <ds:schemaRefs>
     <ds:schemaRef ds:uri="http://schemas.openxmlformats.org/officeDocument/2006/bibliography"/>
   </ds:schemaRefs>

</xml_diff>